<commit_message>
Fleshed out the remaining empty sections
</commit_message>
<xml_diff>
--- a/doc/DevelopersGuide.docx
+++ b/doc/DevelopersGuide.docx
@@ -140,22 +140,20 @@
     <w:bookmarkEnd w:id="2" w:displacedByCustomXml="next"/>
     <w:sdt>
       <w:sdtPr>
+        <w:rPr>
+          <w:rFonts w:asciiTheme="minorHAnsi" w:eastAsiaTheme="minorEastAsia" w:hAnsiTheme="minorHAnsi" w:cstheme="minorBidi"/>
+          <w:b w:val="0"/>
+          <w:bCs w:val="0"/>
+          <w:color w:val="auto"/>
+          <w:sz w:val="22"/>
+          <w:szCs w:val="22"/>
+        </w:rPr>
         <w:id w:val="14215253"/>
         <w:docPartObj>
           <w:docPartGallery w:val="Table of Contents"/>
           <w:docPartUnique/>
         </w:docPartObj>
       </w:sdtPr>
-      <w:sdtEndPr>
-        <w:rPr>
-          <w:rFonts w:asciiTheme="minorHAnsi" w:eastAsiaTheme="minorEastAsia" w:hAnsiTheme="minorHAnsi" w:cstheme="minorBidi"/>
-          <w:b w:val="0"/>
-          <w:bCs w:val="0"/>
-          <w:color w:val="auto"/>
-          <w:sz w:val="22"/>
-          <w:szCs w:val="22"/>
-        </w:rPr>
-      </w:sdtEndPr>
       <w:sdtContent>
         <w:p>
           <w:pPr>
@@ -2261,7 +2259,25 @@
         <w:rPr>
           <w:rFonts w:ascii="Trebuchet MS" w:eastAsia="Trebuchet MS" w:hAnsi="Trebuchet MS" w:cs="Trebuchet MS"/>
         </w:rPr>
-        <w:t xml:space="preserve">The DVS Image Analysis team works on developing algorithms that perform computational image analysis on a patient's image to determine the presence of two types of vision disorders: </w:t>
+        <w:t xml:space="preserve">The DVS Image Analysis team works on developing algorithms that perform computational image analysis on a patient's image </w:t>
+      </w:r>
+      <w:r>
+        <w:rPr>
+          <w:rFonts w:ascii="Trebuchet MS" w:eastAsia="Trebuchet MS" w:hAnsi="Trebuchet MS" w:cs="Trebuchet MS"/>
+        </w:rPr>
+        <w:t>to determine the presence of three</w:t>
+      </w:r>
+      <w:r>
+        <w:rPr>
+          <w:rFonts w:ascii="Trebuchet MS" w:eastAsia="Trebuchet MS" w:hAnsi="Trebuchet MS" w:cs="Trebuchet MS"/>
+        </w:rPr>
+        <w:t xml:space="preserve"> types of </w:t>
+      </w:r>
+      <w:r>
+        <w:rPr>
+          <w:rFonts w:ascii="Trebuchet MS" w:eastAsia="Trebuchet MS" w:hAnsi="Trebuchet MS" w:cs="Trebuchet MS"/>
+        </w:rPr>
+        <w:t xml:space="preserve">vision disorders: </w:t>
       </w:r>
       <w:proofErr w:type="spellStart"/>
       <w:r>
@@ -2275,7 +2291,25 @@
         <w:rPr>
           <w:rFonts w:ascii="Trebuchet MS" w:eastAsia="Trebuchet MS" w:hAnsi="Trebuchet MS" w:cs="Trebuchet MS"/>
         </w:rPr>
-        <w:t xml:space="preserve"> and strabismus. </w:t>
+        <w:t xml:space="preserve">, </w:t>
+      </w:r>
+      <w:r>
+        <w:rPr>
+          <w:rFonts w:ascii="Trebuchet MS" w:eastAsia="Trebuchet MS" w:hAnsi="Trebuchet MS" w:cs="Trebuchet MS"/>
+        </w:rPr>
+        <w:t>strabismus</w:t>
+      </w:r>
+      <w:r>
+        <w:rPr>
+          <w:rFonts w:ascii="Trebuchet MS" w:eastAsia="Trebuchet MS" w:hAnsi="Trebuchet MS" w:cs="Trebuchet MS"/>
+        </w:rPr>
+        <w:t>, and cataracts</w:t>
+      </w:r>
+      <w:r>
+        <w:rPr>
+          <w:rFonts w:ascii="Trebuchet MS" w:eastAsia="Trebuchet MS" w:hAnsi="Trebuchet MS" w:cs="Trebuchet MS"/>
+        </w:rPr>
+        <w:t xml:space="preserve">. </w:t>
       </w:r>
       <w:proofErr w:type="spellStart"/>
       <w:r>
@@ -2305,21 +2339,47 @@
         </w:rPr>
         <w:t xml:space="preserve">. </w:t>
       </w:r>
-    </w:p>
-    <w:p>
-      <w:pPr>
-        <w:pStyle w:val="normal0"/>
-      </w:pPr>
-    </w:p>
-    <w:p>
-      <w:pPr>
-        <w:pStyle w:val="normal0"/>
-      </w:pPr>
+      <w:proofErr w:type="gramStart"/>
       <w:r>
         <w:rPr>
           <w:rFonts w:ascii="Trebuchet MS" w:eastAsia="Trebuchet MS" w:hAnsi="Trebuchet MS" w:cs="Trebuchet MS"/>
         </w:rPr>
-        <w:t>For more information about the two types of vision disorders we are working to identify, the following links are useful resources.</w:t>
+        <w:t>Cataracts is</w:t>
+      </w:r>
+      <w:proofErr w:type="gramEnd"/>
+      <w:r>
+        <w:rPr>
+          <w:rFonts w:ascii="Trebuchet MS" w:eastAsia="Trebuchet MS" w:hAnsi="Trebuchet MS" w:cs="Trebuchet MS"/>
+        </w:rPr>
+        <w:t xml:space="preserve"> a clouding of the eye that can impede vision.</w:t>
+      </w:r>
+    </w:p>
+    <w:p>
+      <w:pPr>
+        <w:pStyle w:val="normal0"/>
+      </w:pPr>
+    </w:p>
+    <w:p>
+      <w:pPr>
+        <w:pStyle w:val="normal0"/>
+      </w:pPr>
+      <w:r>
+        <w:rPr>
+          <w:rFonts w:ascii="Trebuchet MS" w:eastAsia="Trebuchet MS" w:hAnsi="Trebuchet MS" w:cs="Trebuchet MS"/>
+        </w:rPr>
+        <w:t>Fo</w:t>
+      </w:r>
+      <w:r>
+        <w:rPr>
+          <w:rFonts w:ascii="Trebuchet MS" w:eastAsia="Trebuchet MS" w:hAnsi="Trebuchet MS" w:cs="Trebuchet MS"/>
+        </w:rPr>
+        <w:t>r more information about the three</w:t>
+      </w:r>
+      <w:r>
+        <w:rPr>
+          <w:rFonts w:ascii="Trebuchet MS" w:eastAsia="Trebuchet MS" w:hAnsi="Trebuchet MS" w:cs="Trebuchet MS"/>
+        </w:rPr>
+        <w:t xml:space="preserve"> types of vision disorders we are working to identify, the following links are useful resources.</w:t>
       </w:r>
     </w:p>
     <w:p>
@@ -2356,23 +2416,79 @@
       <w:pPr>
         <w:pStyle w:val="normal0"/>
         <w:ind w:firstLine="720"/>
-      </w:pPr>
-      <w:r>
         <w:rPr>
           <w:rFonts w:ascii="Trebuchet MS" w:eastAsia="Trebuchet MS" w:hAnsi="Trebuchet MS" w:cs="Trebuchet MS"/>
         </w:rPr>
-        <w:t>Strabismus: http://www.ncbi.nlm.nih.gov/pubmedhealth/PMH0001999/</w:t>
-      </w:r>
-    </w:p>
-    <w:p>
-      <w:pPr>
-        <w:pStyle w:val="normal0"/>
       </w:pPr>
       <w:r>
         <w:rPr>
           <w:rFonts w:ascii="Trebuchet MS" w:eastAsia="Trebuchet MS" w:hAnsi="Trebuchet MS" w:cs="Trebuchet MS"/>
         </w:rPr>
-        <w:t xml:space="preserve">The Image Analysis team works on one of the essential parts of the Image Analysis application; primarily the detection of the iris in an image of the patient's eye and from there assessing the amount of the reflection in the eye caused by the Bruckner Reflex test to ultimately determine whether the patient has </w:t>
+        <w:t xml:space="preserve">Strabismus: </w:t>
+      </w:r>
+      <w:hyperlink r:id="rId10" w:history="1">
+        <w:r>
+          <w:rPr>
+            <w:rStyle w:val="Hyperlink"/>
+            <w:rFonts w:ascii="Trebuchet MS" w:eastAsia="Trebuchet MS" w:hAnsi="Trebuchet MS" w:cs="Trebuchet MS"/>
+          </w:rPr>
+          <w:t>http://www.ncbi.nlm.nih.gov/pubmedhealth/PMH0001999/</w:t>
+        </w:r>
+      </w:hyperlink>
+    </w:p>
+    <w:p>
+      <w:pPr>
+        <w:pStyle w:val="normal0"/>
+        <w:ind w:firstLine="720"/>
+      </w:pPr>
+      <w:r>
+        <w:rPr>
+          <w:rFonts w:ascii="Trebuchet MS" w:eastAsia="Trebuchet MS" w:hAnsi="Trebuchet MS" w:cs="Trebuchet MS"/>
+        </w:rPr>
+        <w:t xml:space="preserve">Cataracts: </w:t>
+      </w:r>
+      <w:r>
+        <w:rPr>
+          <w:rFonts w:ascii="Trebuchet MS" w:eastAsia="Trebuchet MS" w:hAnsi="Trebuchet MS" w:cs="Trebuchet MS"/>
+          <w:highlight w:val="yellow"/>
+        </w:rPr>
+        <w:t>link</w:t>
+      </w:r>
+    </w:p>
+    <w:p>
+      <w:pPr>
+        <w:pStyle w:val="normal0"/>
+      </w:pPr>
+      <w:r>
+        <w:rPr>
+          <w:rFonts w:ascii="Trebuchet MS" w:eastAsia="Trebuchet MS" w:hAnsi="Trebuchet MS" w:cs="Trebuchet MS"/>
+        </w:rPr>
+        <w:t xml:space="preserve">The Image Analysis team works on one of the essential parts of the Image Analysis application; primarily the detection of the iris in an image of the patient's eye and from there assessing the amount of the reflection in the eye caused by the </w:t>
+      </w:r>
+      <w:r>
+        <w:rPr>
+          <w:rFonts w:ascii="Trebuchet MS" w:eastAsia="Trebuchet MS" w:hAnsi="Trebuchet MS" w:cs="Trebuchet MS"/>
+          <w:highlight w:val="yellow"/>
+        </w:rPr>
+        <w:t>Bruckner Reflex test</w:t>
+      </w:r>
+      <w:r>
+        <w:rPr>
+          <w:rFonts w:ascii="Trebuchet MS" w:eastAsia="Trebuchet MS" w:hAnsi="Trebuchet MS" w:cs="Trebuchet MS"/>
+        </w:rPr>
+        <w:t xml:space="preserve"> </w:t>
+      </w:r>
+      <w:r>
+        <w:rPr>
+          <w:rFonts w:ascii="Trebuchet MS" w:eastAsia="Trebuchet MS" w:hAnsi="Trebuchet MS" w:cs="Trebuchet MS"/>
+        </w:rPr>
+        <w:t xml:space="preserve">(in other words, crescent detection) </w:t>
+      </w:r>
+      <w:r>
+        <w:rPr>
+          <w:rFonts w:ascii="Trebuchet MS" w:eastAsia="Trebuchet MS" w:hAnsi="Trebuchet MS" w:cs="Trebuchet MS"/>
+        </w:rPr>
+        <w:t xml:space="preserve">to ultimately determine whether the patient has </w:t>
       </w:r>
       <w:proofErr w:type="spellStart"/>
       <w:r>
@@ -2386,7 +2502,13 @@
         <w:rPr>
           <w:rFonts w:ascii="Trebuchet MS" w:eastAsia="Trebuchet MS" w:hAnsi="Trebuchet MS" w:cs="Trebuchet MS"/>
         </w:rPr>
-        <w:t xml:space="preserve">. The Bruckner Reflex test is highly dependent on capturing images with a strong red-eye effect. </w:t>
+        <w:t>. The Bruckner Reflex test is highly dependent on capturing images with a strong red-eye effect</w:t>
+      </w:r>
+      <w:r>
+        <w:rPr>
+          <w:rFonts w:ascii="Trebuchet MS" w:eastAsia="Trebuchet MS" w:hAnsi="Trebuchet MS" w:cs="Trebuchet MS"/>
+        </w:rPr>
+        <w:t>.</w:t>
       </w:r>
     </w:p>
     <w:p>
@@ -2513,7 +2635,6 @@
       <w:bookmarkStart w:id="13" w:name="_Toc358820359"/>
       <w:bookmarkEnd w:id="12"/>
       <w:r>
-        <w:lastRenderedPageBreak/>
         <w:t>Get Coding!</w:t>
       </w:r>
       <w:bookmarkEnd w:id="13"/>
@@ -3091,7 +3212,6 @@
       <w:bookmarkStart w:id="23" w:name="_Toc358820364"/>
       <w:bookmarkEnd w:id="22"/>
       <w:r>
-        <w:lastRenderedPageBreak/>
         <w:t>Windows</w:t>
       </w:r>
       <w:bookmarkEnd w:id="23"/>
@@ -3358,6 +3478,7 @@
     <w:p>
       <w:pPr>
         <w:pStyle w:val="normal0"/>
+        <w:ind w:firstLine="720"/>
       </w:pPr>
       <w:r>
         <w:t xml:space="preserve">Generally the project tries to implement a </w:t>
@@ -3423,6 +3544,24 @@
       <w:r>
         <w:tab/>
         <w:t>The front end team structures their work into panels, each representing a page of the user interface. Generally the panels are named sequentially. So the first panel is panel 1, the next panel the user sees is called panel 2, etc.</w:t>
+      </w:r>
+    </w:p>
+    <w:p>
+      <w:pPr>
+        <w:pStyle w:val="normal0"/>
+      </w:pPr>
+      <w:r>
+        <w:tab/>
+        <w:t>Commenting conventions have been established in /doc</w:t>
+      </w:r>
+      <w:r>
+        <w:rPr>
+          <w:highlight w:val="yellow"/>
+        </w:rPr>
+        <w:t>/DocstringExample.py</w:t>
+      </w:r>
+      <w:r>
+        <w:t>. Please follow these as much as is reasonable.</w:t>
       </w:r>
     </w:p>
     <w:p>
@@ -3444,6 +3583,51 @@
     </w:p>
     <w:p>
       <w:pPr>
+        <w:pStyle w:val="normal0"/>
+      </w:pPr>
+      <w:r>
+        <w:tab/>
+        <w:t xml:space="preserve">See </w:t>
+      </w:r>
+      <w:r>
+        <w:rPr>
+          <w:highlight w:val="yellow"/>
+        </w:rPr>
+        <w:t>/doc/</w:t>
+      </w:r>
+      <w:proofErr w:type="spellStart"/>
+      <w:r>
+        <w:rPr>
+          <w:highlight w:val="yellow"/>
+        </w:rPr>
+        <w:t>wxPython</w:t>
+      </w:r>
+      <w:proofErr w:type="spellEnd"/>
+      <w:r>
+        <w:rPr>
+          <w:highlight w:val="yellow"/>
+        </w:rPr>
+        <w:t xml:space="preserve"> documentation.docx</w:t>
+      </w:r>
+      <w:r>
+        <w:t xml:space="preserve"> to get started with </w:t>
+      </w:r>
+      <w:proofErr w:type="spellStart"/>
+      <w:r>
+        <w:t>wxPython</w:t>
+      </w:r>
+      <w:proofErr w:type="spellEnd"/>
+      <w:r>
+        <w:t xml:space="preserve"> and the front end code.</w:t>
+      </w:r>
+    </w:p>
+    <w:p>
+      <w:pPr>
+        <w:pStyle w:val="normal0"/>
+      </w:pPr>
+    </w:p>
+    <w:p>
+      <w:pPr>
         <w:pStyle w:val="Heading3"/>
       </w:pPr>
       <w:bookmarkStart w:id="32" w:name="h.9ahjwqxj6mg3" w:colFirst="0" w:colLast="0"/>
@@ -3458,7 +3642,13 @@
       <w:pPr>
         <w:pStyle w:val="normal0"/>
       </w:pPr>
-      <w:r>
+    </w:p>
+    <w:p>
+      <w:pPr>
+        <w:pStyle w:val="normal0"/>
+      </w:pPr>
+      <w:r>
+        <w:lastRenderedPageBreak/>
         <w:tab/>
         <w:t xml:space="preserve">The </w:t>
       </w:r>
@@ -3584,11 +3774,7 @@
         <w:t>CV</w:t>
       </w:r>
       <w:r>
-        <w:t xml:space="preserve"> detections </w:t>
-      </w:r>
-      <w:r>
-        <w:lastRenderedPageBreak/>
-        <w:t xml:space="preserve">and then, once we have that script working, to </w:t>
+        <w:t xml:space="preserve"> detections and then, once we have that script working, to </w:t>
       </w:r>
       <w:proofErr w:type="spellStart"/>
       <w:r>
@@ -4274,6 +4460,7 @@
         </w:numPr>
       </w:pPr>
       <w:r>
+        <w:lastRenderedPageBreak/>
         <w:t>Pull, and pull often to avoid conflicts</w:t>
       </w:r>
     </w:p>
@@ -4328,7 +4515,6 @@
         </w:numPr>
       </w:pPr>
       <w:r>
-        <w:lastRenderedPageBreak/>
         <w:t>But be judicious, if your code is still being debugged and breaks others’ code keep it local or isolate it so team members can see it but it doesn’t break the build</w:t>
       </w:r>
     </w:p>
@@ -4511,31 +4697,6 @@
     </w:p>
     <w:p>
       <w:pPr>
-        <w:pStyle w:val="normal0"/>
-      </w:pPr>
-    </w:p>
-    <w:p>
-      <w:pPr>
-        <w:pStyle w:val="normal0"/>
-      </w:pPr>
-    </w:p>
-    <w:p>
-      <w:pPr>
-        <w:pStyle w:val="normal0"/>
-      </w:pPr>
-    </w:p>
-    <w:p>
-      <w:pPr>
-        <w:pStyle w:val="normal0"/>
-      </w:pPr>
-    </w:p>
-    <w:p>
-      <w:pPr>
-        <w:pStyle w:val="normal0"/>
-      </w:pPr>
-    </w:p>
-    <w:p>
-      <w:pPr>
         <w:pStyle w:val="Heading1"/>
       </w:pPr>
       <w:bookmarkStart w:id="35" w:name="h.2vy6kaqp38id" w:colFirst="0" w:colLast="0"/>
@@ -5449,8 +5610,8 @@
       </w:r>
     </w:p>
     <w:sectPr>
-      <w:headerReference w:type="default" r:id="rId10"/>
-      <w:footerReference w:type="default" r:id="rId11"/>
+      <w:headerReference w:type="default" r:id="rId11"/>
+      <w:footerReference w:type="default" r:id="rId12"/>
       <w:pgSz w:w="12240" w:h="15840"/>
       <w:pgMar w:top="1440" w:right="1440" w:bottom="1440" w:left="1440" w:header="720" w:footer="720" w:gutter="0"/>
       <w:cols w:space="720"/>
@@ -5564,7 +5725,7 @@
         <w:rPr>
           <w:noProof/>
         </w:rPr>
-        <w:t>1</w:t>
+        <w:t>9</w:t>
       </w:r>
     </w:fldSimple>
   </w:p>
@@ -6432,6 +6593,7 @@
   <w:style w:type="paragraph" w:default="1" w:styleId="Normal">
     <w:name w:val="Normal"/>
     <w:qFormat/>
+    <w:rsid w:val="00C7689F"/>
   </w:style>
   <w:style w:type="paragraph" w:styleId="Heading1">
     <w:name w:val="heading 1"/>
@@ -6783,361 +6945,6 @@
 </w:styles>
 </file>
 
-<file path=word/glossary/document.xml><?xml version="1.0" encoding="utf-8"?>
-<w:glossaryDocument xmlns:ve="http://schemas.openxmlformats.org/markup-compatibility/2006" xmlns:o="urn:schemas-microsoft-com:office:office" xmlns:r="http://schemas.openxmlformats.org/officeDocument/2006/relationships" xmlns:m="http://schemas.openxmlformats.org/officeDocument/2006/math" xmlns:v="urn:schemas-microsoft-com:vml" xmlns:wp="http://schemas.openxmlformats.org/drawingml/2006/wordprocessingDrawing" xmlns:w10="urn:schemas-microsoft-com:office:word" xmlns:w="http://schemas.openxmlformats.org/wordprocessingml/2006/main" xmlns:wne="http://schemas.microsoft.com/office/word/2006/wordml">
-  <w:docParts/>
-</w:glossaryDocument>
-</file>
-
-<file path=word/glossary/fontTable.xml><?xml version="1.0" encoding="utf-8"?>
-<w:fonts xmlns:r="http://schemas.openxmlformats.org/officeDocument/2006/relationships" xmlns:w="http://schemas.openxmlformats.org/wordprocessingml/2006/main">
-  <w:font w:name="Trebuchet MS">
-    <w:panose1 w:val="020B0603020202020204"/>
-    <w:charset w:val="00"/>
-    <w:family w:val="swiss"/>
-    <w:pitch w:val="variable"/>
-    <w:sig w:usb0="00000287" w:usb1="00000000" w:usb2="00000000" w:usb3="00000000" w:csb0="0000009F" w:csb1="00000000"/>
-  </w:font>
-  <w:font w:name="Symbol">
-    <w:panose1 w:val="05050102010706020507"/>
-    <w:charset w:val="02"/>
-    <w:family w:val="roman"/>
-    <w:pitch w:val="variable"/>
-    <w:sig w:usb0="00000000" w:usb1="10000000" w:usb2="00000000" w:usb3="00000000" w:csb0="80000000" w:csb1="00000000"/>
-  </w:font>
-  <w:font w:name="Times New Roman">
-    <w:panose1 w:val="02020603050405020304"/>
-    <w:charset w:val="00"/>
-    <w:family w:val="roman"/>
-    <w:pitch w:val="variable"/>
-    <w:sig w:usb0="E0002AFF" w:usb1="C0007841" w:usb2="00000009" w:usb3="00000000" w:csb0="000001FF" w:csb1="00000000"/>
-  </w:font>
-  <w:font w:name="Courier New">
-    <w:panose1 w:val="02070309020205020404"/>
-    <w:charset w:val="00"/>
-    <w:family w:val="modern"/>
-    <w:pitch w:val="fixed"/>
-    <w:sig w:usb0="E0002AFF" w:usb1="C0007843" w:usb2="00000009" w:usb3="00000000" w:csb0="000001FF" w:csb1="00000000"/>
-  </w:font>
-  <w:font w:name="Wingdings">
-    <w:panose1 w:val="05000000000000000000"/>
-    <w:charset w:val="02"/>
-    <w:family w:val="auto"/>
-    <w:pitch w:val="variable"/>
-    <w:sig w:usb0="00000000" w:usb1="10000000" w:usb2="00000000" w:usb3="00000000" w:csb0="80000000" w:csb1="00000000"/>
-  </w:font>
-  <w:font w:name="Calibri">
-    <w:panose1 w:val="020F0502020204030204"/>
-    <w:charset w:val="00"/>
-    <w:family w:val="swiss"/>
-    <w:pitch w:val="variable"/>
-    <w:sig w:usb0="E00002FF" w:usb1="4000ACFF" w:usb2="00000001" w:usb3="00000000" w:csb0="0000019F" w:csb1="00000000"/>
-  </w:font>
-  <w:font w:name="Arial">
-    <w:panose1 w:val="020B0604020202020204"/>
-    <w:charset w:val="00"/>
-    <w:family w:val="swiss"/>
-    <w:pitch w:val="variable"/>
-    <w:sig w:usb0="E0002AFF" w:usb1="C0007843" w:usb2="00000009" w:usb3="00000000" w:csb0="000001FF" w:csb1="00000000"/>
-  </w:font>
-  <w:font w:name="Cambria">
-    <w:panose1 w:val="02040503050406030204"/>
-    <w:charset w:val="00"/>
-    <w:family w:val="roman"/>
-    <w:pitch w:val="variable"/>
-    <w:sig w:usb0="E00002FF" w:usb1="400004FF" w:usb2="00000000" w:usb3="00000000" w:csb0="0000019F" w:csb1="00000000"/>
-  </w:font>
-  <w:font w:name="Tahoma">
-    <w:panose1 w:val="020B0604030504040204"/>
-    <w:charset w:val="00"/>
-    <w:family w:val="swiss"/>
-    <w:pitch w:val="variable"/>
-    <w:sig w:usb0="E1002EFF" w:usb1="C000605B" w:usb2="00000029" w:usb3="00000000" w:csb0="000101FF" w:csb1="00000000"/>
-  </w:font>
-  <w:font w:name="Berlin Sans FB Demi">
-    <w:panose1 w:val="020E0802020502020306"/>
-    <w:charset w:val="00"/>
-    <w:family w:val="swiss"/>
-    <w:pitch w:val="variable"/>
-    <w:sig w:usb0="00000003" w:usb1="00000000" w:usb2="00000000" w:usb3="00000000" w:csb0="00000001" w:csb1="00000000"/>
-  </w:font>
-</w:fonts>
-</file>
-
-<file path=word/glossary/settings.xml><?xml version="1.0" encoding="utf-8"?>
-<w:settings xmlns:o="urn:schemas-microsoft-com:office:office" xmlns:r="http://schemas.openxmlformats.org/officeDocument/2006/relationships" xmlns:m="http://schemas.openxmlformats.org/officeDocument/2006/math" xmlns:v="urn:schemas-microsoft-com:vml" xmlns:w10="urn:schemas-microsoft-com:office:word" xmlns:w="http://schemas.openxmlformats.org/wordprocessingml/2006/main" xmlns:sl="http://schemas.openxmlformats.org/schemaLibrary/2006/main">
-  <w:view w:val="normal"/>
-  <w:revisionView w:insDel="0" w:formatting="0" w:inkAnnotations="0"/>
-  <w:defaultTabStop w:val="720"/>
-  <w:characterSpacingControl w:val="doNotCompress"/>
-  <w:compat>
-    <w:useFELayout/>
-  </w:compat>
-  <w:rsids>
-    <w:rsidRoot w:val="004A123F"/>
-    <w:rsid w:val="004A123F"/>
-  </w:rsids>
-  <m:mathPr>
-    <m:mathFont m:val="Cambria Math"/>
-    <m:brkBin m:val="before"/>
-    <m:brkBinSub m:val="--"/>
-    <m:smallFrac m:val="off"/>
-    <m:dispDef/>
-    <m:lMargin m:val="0"/>
-    <m:rMargin m:val="0"/>
-    <m:defJc m:val="centerGroup"/>
-    <m:wrapIndent m:val="1440"/>
-    <m:intLim m:val="subSup"/>
-    <m:naryLim m:val="undOvr"/>
-  </m:mathPr>
-  <w:themeFontLang w:val="en-US"/>
-  <w:clrSchemeMapping w:bg1="light1" w:t1="dark1" w:bg2="light2" w:t2="dark2" w:accent1="accent1" w:accent2="accent2" w:accent3="accent3" w:accent4="accent4" w:accent5="accent5" w:accent6="accent6" w:hyperlink="hyperlink" w:followedHyperlink="followedHyperlink"/>
-  <w:decimalSymbol w:val="."/>
-  <w:listSeparator w:val=","/>
-</w:settings>
-</file>
-
-<file path=word/glossary/styles.xml><?xml version="1.0" encoding="utf-8"?>
-<w:styles xmlns:r="http://schemas.openxmlformats.org/officeDocument/2006/relationships" xmlns:w="http://schemas.openxmlformats.org/wordprocessingml/2006/main">
-  <w:docDefaults>
-    <w:rPrDefault>
-      <w:rPr>
-        <w:rFonts w:asciiTheme="minorHAnsi" w:eastAsiaTheme="minorEastAsia" w:hAnsiTheme="minorHAnsi" w:cstheme="minorBidi"/>
-        <w:sz w:val="22"/>
-        <w:szCs w:val="22"/>
-        <w:lang w:val="en-US" w:eastAsia="en-US" w:bidi="ar-SA"/>
-      </w:rPr>
-    </w:rPrDefault>
-    <w:pPrDefault>
-      <w:pPr>
-        <w:spacing w:after="200" w:line="276" w:lineRule="auto"/>
-      </w:pPr>
-    </w:pPrDefault>
-  </w:docDefaults>
-  <w:latentStyles w:defLockedState="0" w:defUIPriority="99" w:defSemiHidden="1" w:defUnhideWhenUsed="1" w:defQFormat="0" w:count="267">
-    <w:lsdException w:name="Normal" w:semiHidden="0" w:uiPriority="0" w:unhideWhenUsed="0" w:qFormat="1"/>
-    <w:lsdException w:name="heading 1" w:semiHidden="0" w:uiPriority="9" w:unhideWhenUsed="0" w:qFormat="1"/>
-    <w:lsdException w:name="heading 2" w:uiPriority="9" w:qFormat="1"/>
-    <w:lsdException w:name="heading 3" w:uiPriority="9" w:qFormat="1"/>
-    <w:lsdException w:name="heading 4" w:uiPriority="9" w:qFormat="1"/>
-    <w:lsdException w:name="heading 5" w:uiPriority="9" w:qFormat="1"/>
-    <w:lsdException w:name="heading 6" w:uiPriority="9" w:qFormat="1"/>
-    <w:lsdException w:name="heading 7" w:uiPriority="9" w:qFormat="1"/>
-    <w:lsdException w:name="heading 8" w:uiPriority="9" w:qFormat="1"/>
-    <w:lsdException w:name="heading 9" w:uiPriority="9" w:qFormat="1"/>
-    <w:lsdException w:name="toc 1" w:uiPriority="39"/>
-    <w:lsdException w:name="toc 2" w:uiPriority="39"/>
-    <w:lsdException w:name="toc 3" w:uiPriority="39"/>
-    <w:lsdException w:name="toc 4" w:uiPriority="39"/>
-    <w:lsdException w:name="toc 5" w:uiPriority="39"/>
-    <w:lsdException w:name="toc 6" w:uiPriority="39"/>
-    <w:lsdException w:name="toc 7" w:uiPriority="39"/>
-    <w:lsdException w:name="toc 8" w:uiPriority="39"/>
-    <w:lsdException w:name="toc 9" w:uiPriority="39"/>
-    <w:lsdException w:name="caption" w:uiPriority="35" w:qFormat="1"/>
-    <w:lsdException w:name="Title" w:semiHidden="0" w:uiPriority="10" w:unhideWhenUsed="0" w:qFormat="1"/>
-    <w:lsdException w:name="Default Paragraph Font" w:uiPriority="1"/>
-    <w:lsdException w:name="Subtitle" w:semiHidden="0" w:uiPriority="11" w:unhideWhenUsed="0" w:qFormat="1"/>
-    <w:lsdException w:name="Strong" w:semiHidden="0" w:uiPriority="22" w:unhideWhenUsed="0" w:qFormat="1"/>
-    <w:lsdException w:name="Emphasis" w:semiHidden="0" w:uiPriority="20" w:unhideWhenUsed="0" w:qFormat="1"/>
-    <w:lsdException w:name="Table Grid" w:semiHidden="0" w:uiPriority="59" w:unhideWhenUsed="0"/>
-    <w:lsdException w:name="Placeholder Text" w:unhideWhenUsed="0"/>
-    <w:lsdException w:name="No Spacing" w:semiHidden="0" w:uiPriority="1" w:unhideWhenUsed="0" w:qFormat="1"/>
-    <w:lsdException w:name="Light Shading" w:semiHidden="0" w:uiPriority="60" w:unhideWhenUsed="0"/>
-    <w:lsdException w:name="Light List" w:semiHidden="0" w:uiPriority="61" w:unhideWhenUsed="0"/>
-    <w:lsdException w:name="Light Grid" w:semiHidden="0" w:uiPriority="62" w:unhideWhenUsed="0"/>
-    <w:lsdException w:name="Medium Shading 1" w:semiHidden="0" w:uiPriority="63" w:unhideWhenUsed="0"/>
-    <w:lsdException w:name="Medium Shading 2" w:semiHidden="0" w:uiPriority="64" w:unhideWhenUsed="0"/>
-    <w:lsdException w:name="Medium List 1" w:semiHidden="0" w:uiPriority="65" w:unhideWhenUsed="0"/>
-    <w:lsdException w:name="Medium List 2" w:semiHidden="0" w:uiPriority="66" w:unhideWhenUsed="0"/>
-    <w:lsdException w:name="Medium Grid 1" w:semiHidden="0" w:uiPriority="67" w:unhideWhenUsed="0"/>
-    <w:lsdException w:name="Medium Grid 2" w:semiHidden="0" w:uiPriority="68" w:unhideWhenUsed="0"/>
-    <w:lsdException w:name="Medium Grid 3" w:semiHidden="0" w:uiPriority="69" w:unhideWhenUsed="0"/>
-    <w:lsdException w:name="Dark List" w:semiHidden="0" w:uiPriority="70" w:unhideWhenUsed="0"/>
-    <w:lsdException w:name="Colorful Shading" w:semiHidden="0" w:uiPriority="71" w:unhideWhenUsed="0"/>
-    <w:lsdException w:name="Colorful List" w:semiHidden="0" w:uiPriority="72" w:unhideWhenUsed="0"/>
-    <w:lsdException w:name="Colorful Grid" w:semiHidden="0" w:uiPriority="73" w:unhideWhenUsed="0"/>
-    <w:lsdException w:name="Light Shading Accent 1" w:semiHidden="0" w:uiPriority="60" w:unhideWhenUsed="0"/>
-    <w:lsdException w:name="Light List Accent 1" w:semiHidden="0" w:uiPriority="61" w:unhideWhenUsed="0"/>
-    <w:lsdException w:name="Light Grid Accent 1" w:semiHidden="0" w:uiPriority="62" w:unhideWhenUsed="0"/>
-    <w:lsdException w:name="Medium Shading 1 Accent 1" w:semiHidden="0" w:uiPriority="63" w:unhideWhenUsed="0"/>
-    <w:lsdException w:name="Medium Shading 2 Accent 1" w:semiHidden="0" w:uiPriority="64" w:unhideWhenUsed="0"/>
-    <w:lsdException w:name="Medium List 1 Accent 1" w:semiHidden="0" w:uiPriority="65" w:unhideWhenUsed="0"/>
-    <w:lsdException w:name="Revision" w:unhideWhenUsed="0"/>
-    <w:lsdException w:name="List Paragraph" w:semiHidden="0" w:uiPriority="34" w:unhideWhenUsed="0" w:qFormat="1"/>
-    <w:lsdException w:name="Quote" w:semiHidden="0" w:uiPriority="29" w:unhideWhenUsed="0" w:qFormat="1"/>
-    <w:lsdException w:name="Intense Quote" w:semiHidden="0" w:uiPriority="30" w:unhideWhenUsed="0" w:qFormat="1"/>
-    <w:lsdException w:name="Medium List 2 Accent 1" w:semiHidden="0" w:uiPriority="66" w:unhideWhenUsed="0"/>
-    <w:lsdException w:name="Medium Grid 1 Accent 1" w:semiHidden="0" w:uiPriority="67" w:unhideWhenUsed="0"/>
-    <w:lsdException w:name="Medium Grid 2 Accent 1" w:semiHidden="0" w:uiPriority="68" w:unhideWhenUsed="0"/>
-    <w:lsdException w:name="Medium Grid 3 Accent 1" w:semiHidden="0" w:uiPriority="69" w:unhideWhenUsed="0"/>
-    <w:lsdException w:name="Dark List Accent 1" w:semiHidden="0" w:uiPriority="70" w:unhideWhenUsed="0"/>
-    <w:lsdException w:name="Colorful Shading Accent 1" w:semiHidden="0" w:uiPriority="71" w:unhideWhenUsed="0"/>
-    <w:lsdException w:name="Colorful List Accent 1" w:semiHidden="0" w:uiPriority="72" w:unhideWhenUsed="0"/>
-    <w:lsdException w:name="Colorful Grid Accent 1" w:semiHidden="0" w:uiPriority="73" w:unhideWhenUsed="0"/>
-    <w:lsdException w:name="Light Shading Accent 2" w:semiHidden="0" w:uiPriority="60" w:unhideWhenUsed="0"/>
-    <w:lsdException w:name="Light List Accent 2" w:semiHidden="0" w:uiPriority="61" w:unhideWhenUsed="0"/>
-    <w:lsdException w:name="Light Grid Accent 2" w:semiHidden="0" w:uiPriority="62" w:unhideWhenUsed="0"/>
-    <w:lsdException w:name="Medium Shading 1 Accent 2" w:semiHidden="0" w:uiPriority="63" w:unhideWhenUsed="0"/>
-    <w:lsdException w:name="Medium Shading 2 Accent 2" w:semiHidden="0" w:uiPriority="64" w:unhideWhenUsed="0"/>
-    <w:lsdException w:name="Medium List 1 Accent 2" w:semiHidden="0" w:uiPriority="65" w:unhideWhenUsed="0"/>
-    <w:lsdException w:name="Medium List 2 Accent 2" w:semiHidden="0" w:uiPriority="66" w:unhideWhenUsed="0"/>
-    <w:lsdException w:name="Medium Grid 1 Accent 2" w:semiHidden="0" w:uiPriority="67" w:unhideWhenUsed="0"/>
-    <w:lsdException w:name="Medium Grid 2 Accent 2" w:semiHidden="0" w:uiPriority="68" w:unhideWhenUsed="0"/>
-    <w:lsdException w:name="Medium Grid 3 Accent 2" w:semiHidden="0" w:uiPriority="69" w:unhideWhenUsed="0"/>
-    <w:lsdException w:name="Dark List Accent 2" w:semiHidden="0" w:uiPriority="70" w:unhideWhenUsed="0"/>
-    <w:lsdException w:name="Colorful Shading Accent 2" w:semiHidden="0" w:uiPriority="71" w:unhideWhenUsed="0"/>
-    <w:lsdException w:name="Colorful List Accent 2" w:semiHidden="0" w:uiPriority="72" w:unhideWhenUsed="0"/>
-    <w:lsdException w:name="Colorful Grid Accent 2" w:semiHidden="0" w:uiPriority="73" w:unhideWhenUsed="0"/>
-    <w:lsdException w:name="Light Shading Accent 3" w:semiHidden="0" w:uiPriority="60" w:unhideWhenUsed="0"/>
-    <w:lsdException w:name="Light List Accent 3" w:semiHidden="0" w:uiPriority="61" w:unhideWhenUsed="0"/>
-    <w:lsdException w:name="Light Grid Accent 3" w:semiHidden="0" w:uiPriority="62" w:unhideWhenUsed="0"/>
-    <w:lsdException w:name="Medium Shading 1 Accent 3" w:semiHidden="0" w:uiPriority="63" w:unhideWhenUsed="0"/>
-    <w:lsdException w:name="Medium Shading 2 Accent 3" w:semiHidden="0" w:uiPriority="64" w:unhideWhenUsed="0"/>
-    <w:lsdException w:name="Medium List 1 Accent 3" w:semiHidden="0" w:uiPriority="65" w:unhideWhenUsed="0"/>
-    <w:lsdException w:name="Medium List 2 Accent 3" w:semiHidden="0" w:uiPriority="66" w:unhideWhenUsed="0"/>
-    <w:lsdException w:name="Medium Grid 1 Accent 3" w:semiHidden="0" w:uiPriority="67" w:unhideWhenUsed="0"/>
-    <w:lsdException w:name="Medium Grid 2 Accent 3" w:semiHidden="0" w:uiPriority="68" w:unhideWhenUsed="0"/>
-    <w:lsdException w:name="Medium Grid 3 Accent 3" w:semiHidden="0" w:uiPriority="69" w:unhideWhenUsed="0"/>
-    <w:lsdException w:name="Dark List Accent 3" w:semiHidden="0" w:uiPriority="70" w:unhideWhenUsed="0"/>
-    <w:lsdException w:name="Colorful Shading Accent 3" w:semiHidden="0" w:uiPriority="71" w:unhideWhenUsed="0"/>
-    <w:lsdException w:name="Colorful List Accent 3" w:semiHidden="0" w:uiPriority="72" w:unhideWhenUsed="0"/>
-    <w:lsdException w:name="Colorful Grid Accent 3" w:semiHidden="0" w:uiPriority="73" w:unhideWhenUsed="0"/>
-    <w:lsdException w:name="Light Shading Accent 4" w:semiHidden="0" w:uiPriority="60" w:unhideWhenUsed="0"/>
-    <w:lsdException w:name="Light List Accent 4" w:semiHidden="0" w:uiPriority="61" w:unhideWhenUsed="0"/>
-    <w:lsdException w:name="Light Grid Accent 4" w:semiHidden="0" w:uiPriority="62" w:unhideWhenUsed="0"/>
-    <w:lsdException w:name="Medium Shading 1 Accent 4" w:semiHidden="0" w:uiPriority="63" w:unhideWhenUsed="0"/>
-    <w:lsdException w:name="Medium Shading 2 Accent 4" w:semiHidden="0" w:uiPriority="64" w:unhideWhenUsed="0"/>
-    <w:lsdException w:name="Medium List 1 Accent 4" w:semiHidden="0" w:uiPriority="65" w:unhideWhenUsed="0"/>
-    <w:lsdException w:name="Medium List 2 Accent 4" w:semiHidden="0" w:uiPriority="66" w:unhideWhenUsed="0"/>
-    <w:lsdException w:name="Medium Grid 1 Accent 4" w:semiHidden="0" w:uiPriority="67" w:unhideWhenUsed="0"/>
-    <w:lsdException w:name="Medium Grid 2 Accent 4" w:semiHidden="0" w:uiPriority="68" w:unhideWhenUsed="0"/>
-    <w:lsdException w:name="Medium Grid 3 Accent 4" w:semiHidden="0" w:uiPriority="69" w:unhideWhenUsed="0"/>
-    <w:lsdException w:name="Dark List Accent 4" w:semiHidden="0" w:uiPriority="70" w:unhideWhenUsed="0"/>
-    <w:lsdException w:name="Colorful Shading Accent 4" w:semiHidden="0" w:uiPriority="71" w:unhideWhenUsed="0"/>
-    <w:lsdException w:name="Colorful List Accent 4" w:semiHidden="0" w:uiPriority="72" w:unhideWhenUsed="0"/>
-    <w:lsdException w:name="Colorful Grid Accent 4" w:semiHidden="0" w:uiPriority="73" w:unhideWhenUsed="0"/>
-    <w:lsdException w:name="Light Shading Accent 5" w:semiHidden="0" w:uiPriority="60" w:unhideWhenUsed="0"/>
-    <w:lsdException w:name="Light List Accent 5" w:semiHidden="0" w:uiPriority="61" w:unhideWhenUsed="0"/>
-    <w:lsdException w:name="Light Grid Accent 5" w:semiHidden="0" w:uiPriority="62" w:unhideWhenUsed="0"/>
-    <w:lsdException w:name="Medium Shading 1 Accent 5" w:semiHidden="0" w:uiPriority="63" w:unhideWhenUsed="0"/>
-    <w:lsdException w:name="Medium Shading 2 Accent 5" w:semiHidden="0" w:uiPriority="64" w:unhideWhenUsed="0"/>
-    <w:lsdException w:name="Medium List 1 Accent 5" w:semiHidden="0" w:uiPriority="65" w:unhideWhenUsed="0"/>
-    <w:lsdException w:name="Medium List 2 Accent 5" w:semiHidden="0" w:uiPriority="66" w:unhideWhenUsed="0"/>
-    <w:lsdException w:name="Medium Grid 1 Accent 5" w:semiHidden="0" w:uiPriority="67" w:unhideWhenUsed="0"/>
-    <w:lsdException w:name="Medium Grid 2 Accent 5" w:semiHidden="0" w:uiPriority="68" w:unhideWhenUsed="0"/>
-    <w:lsdException w:name="Medium Grid 3 Accent 5" w:semiHidden="0" w:uiPriority="69" w:unhideWhenUsed="0"/>
-    <w:lsdException w:name="Dark List Accent 5" w:semiHidden="0" w:uiPriority="70" w:unhideWhenUsed="0"/>
-    <w:lsdException w:name="Colorful Shading Accent 5" w:semiHidden="0" w:uiPriority="71" w:unhideWhenUsed="0"/>
-    <w:lsdException w:name="Colorful List Accent 5" w:semiHidden="0" w:uiPriority="72" w:unhideWhenUsed="0"/>
-    <w:lsdException w:name="Colorful Grid Accent 5" w:semiHidden="0" w:uiPriority="73" w:unhideWhenUsed="0"/>
-    <w:lsdException w:name="Light Shading Accent 6" w:semiHidden="0" w:uiPriority="60" w:unhideWhenUsed="0"/>
-    <w:lsdException w:name="Light List Accent 6" w:semiHidden="0" w:uiPriority="61" w:unhideWhenUsed="0"/>
-    <w:lsdException w:name="Light Grid Accent 6" w:semiHidden="0" w:uiPriority="62" w:unhideWhenUsed="0"/>
-    <w:lsdException w:name="Medium Shading 1 Accent 6" w:semiHidden="0" w:uiPriority="63" w:unhideWhenUsed="0"/>
-    <w:lsdException w:name="Medium Shading 2 Accent 6" w:semiHidden="0" w:uiPriority="64" w:unhideWhenUsed="0"/>
-    <w:lsdException w:name="Medium List 1 Accent 6" w:semiHidden="0" w:uiPriority="65" w:unhideWhenUsed="0"/>
-    <w:lsdException w:name="Medium List 2 Accent 6" w:semiHidden="0" w:uiPriority="66" w:unhideWhenUsed="0"/>
-    <w:lsdException w:name="Medium Grid 1 Accent 6" w:semiHidden="0" w:uiPriority="67" w:unhideWhenUsed="0"/>
-    <w:lsdException w:name="Medium Grid 2 Accent 6" w:semiHidden="0" w:uiPriority="68" w:unhideWhenUsed="0"/>
-    <w:lsdException w:name="Medium Grid 3 Accent 6" w:semiHidden="0" w:uiPriority="69" w:unhideWhenUsed="0"/>
-    <w:lsdException w:name="Dark List Accent 6" w:semiHidden="0" w:uiPriority="70" w:unhideWhenUsed="0"/>
-    <w:lsdException w:name="Colorful Shading Accent 6" w:semiHidden="0" w:uiPriority="71" w:unhideWhenUsed="0"/>
-    <w:lsdException w:name="Colorful List Accent 6" w:semiHidden="0" w:uiPriority="72" w:unhideWhenUsed="0"/>
-    <w:lsdException w:name="Colorful Grid Accent 6" w:semiHidden="0" w:uiPriority="73" w:unhideWhenUsed="0"/>
-    <w:lsdException w:name="Subtle Emphasis" w:semiHidden="0" w:uiPriority="19" w:unhideWhenUsed="0" w:qFormat="1"/>
-    <w:lsdException w:name="Intense Emphasis" w:semiHidden="0" w:uiPriority="21" w:unhideWhenUsed="0" w:qFormat="1"/>
-    <w:lsdException w:name="Subtle Reference" w:semiHidden="0" w:uiPriority="31" w:unhideWhenUsed="0" w:qFormat="1"/>
-    <w:lsdException w:name="Intense Reference" w:semiHidden="0" w:uiPriority="32" w:unhideWhenUsed="0" w:qFormat="1"/>
-    <w:lsdException w:name="Book Title" w:semiHidden="0" w:uiPriority="33" w:unhideWhenUsed="0" w:qFormat="1"/>
-    <w:lsdException w:name="Bibliography" w:uiPriority="37"/>
-    <w:lsdException w:name="TOC Heading" w:uiPriority="39" w:qFormat="1"/>
-  </w:latentStyles>
-  <w:style w:type="paragraph" w:default="1" w:styleId="Normal">
-    <w:name w:val="Normal"/>
-    <w:qFormat/>
-  </w:style>
-  <w:style w:type="character" w:default="1" w:styleId="DefaultParagraphFont">
-    <w:name w:val="Default Paragraph Font"/>
-    <w:uiPriority w:val="1"/>
-    <w:semiHidden/>
-    <w:unhideWhenUsed/>
-  </w:style>
-  <w:style w:type="table" w:default="1" w:styleId="TableNormal">
-    <w:name w:val="Normal Table"/>
-    <w:uiPriority w:val="99"/>
-    <w:semiHidden/>
-    <w:unhideWhenUsed/>
-    <w:qFormat/>
-    <w:tblPr>
-      <w:tblInd w:w="0" w:type="dxa"/>
-      <w:tblCellMar>
-        <w:top w:w="0" w:type="dxa"/>
-        <w:left w:w="108" w:type="dxa"/>
-        <w:bottom w:w="0" w:type="dxa"/>
-        <w:right w:w="108" w:type="dxa"/>
-      </w:tblCellMar>
-    </w:tblPr>
-  </w:style>
-  <w:style w:type="numbering" w:default="1" w:styleId="NoList">
-    <w:name w:val="No List"/>
-    <w:uiPriority w:val="99"/>
-    <w:semiHidden/>
-    <w:unhideWhenUsed/>
-  </w:style>
-  <w:style w:type="paragraph" w:customStyle="1" w:styleId="59606F8F51F048D18B4A1953405F3A33">
-    <w:name w:val="59606F8F51F048D18B4A1953405F3A33"/>
-    <w:rsid w:val="004A123F"/>
-  </w:style>
-  <w:style w:type="paragraph" w:customStyle="1" w:styleId="57F674DCC6894496BFC0C382BC5D2601">
-    <w:name w:val="57F674DCC6894496BFC0C382BC5D2601"/>
-    <w:rsid w:val="004A123F"/>
-  </w:style>
-  <w:style w:type="paragraph" w:customStyle="1" w:styleId="B64E15AFF1544B6D9C8033BA49AF048C">
-    <w:name w:val="B64E15AFF1544B6D9C8033BA49AF048C"/>
-    <w:rsid w:val="004A123F"/>
-  </w:style>
-  <w:style w:type="paragraph" w:customStyle="1" w:styleId="78B8A31C2C0B481BBBC638990B4DD7CA">
-    <w:name w:val="78B8A31C2C0B481BBBC638990B4DD7CA"/>
-    <w:rsid w:val="004A123F"/>
-  </w:style>
-  <w:style w:type="paragraph" w:customStyle="1" w:styleId="A0C3F362D8944B149FF00E27E665F161">
-    <w:name w:val="A0C3F362D8944B149FF00E27E665F161"/>
-    <w:rsid w:val="004A123F"/>
-  </w:style>
-  <w:style w:type="paragraph" w:customStyle="1" w:styleId="8A63BFC9E4C84C4BA7C9BC36EBDB81C8">
-    <w:name w:val="8A63BFC9E4C84C4BA7C9BC36EBDB81C8"/>
-    <w:rsid w:val="004A123F"/>
-  </w:style>
-  <w:style w:type="paragraph" w:customStyle="1" w:styleId="F33548F1ADD5430FB723B05BC93E8094">
-    <w:name w:val="F33548F1ADD5430FB723B05BC93E8094"/>
-    <w:rsid w:val="004A123F"/>
-  </w:style>
-  <w:style w:type="paragraph" w:customStyle="1" w:styleId="2C63D29858854B8890B9A7AD85A4FCAA">
-    <w:name w:val="2C63D29858854B8890B9A7AD85A4FCAA"/>
-    <w:rsid w:val="004A123F"/>
-  </w:style>
-  <w:style w:type="paragraph" w:customStyle="1" w:styleId="16F19E96D68E4403A40BDE4BBDC26133">
-    <w:name w:val="16F19E96D68E4403A40BDE4BBDC26133"/>
-    <w:rsid w:val="004A123F"/>
-  </w:style>
-  <w:style w:type="paragraph" w:customStyle="1" w:styleId="2A0184A648344360B0CBBD02C8AABC7B">
-    <w:name w:val="2A0184A648344360B0CBBD02C8AABC7B"/>
-    <w:rsid w:val="004A123F"/>
-  </w:style>
-  <w:style w:type="paragraph" w:customStyle="1" w:styleId="4BF9B89A4DD549DAA78EED5326AF305B">
-    <w:name w:val="4BF9B89A4DD549DAA78EED5326AF305B"/>
-    <w:rsid w:val="004A123F"/>
-  </w:style>
-</w:styles>
-</file>
-
-<file path=word/glossary/webSettings.xml><?xml version="1.0" encoding="utf-8"?>
-<w:webSettings xmlns:r="http://schemas.openxmlformats.org/officeDocument/2006/relationships" xmlns:w="http://schemas.openxmlformats.org/wordprocessingml/2006/main">
-  <w:optimizeForBrowser/>
-</w:webSettings>
-</file>
-
 <file path=word/theme/theme1.xml><?xml version="1.0" encoding="utf-8"?>
 <a:theme xmlns:a="http://schemas.openxmlformats.org/drawingml/2006/main" name="Office Theme">
   <a:themeElements>
@@ -7426,7 +7233,7 @@
 </file>
 
 <file path=customXml/itemProps1.xml><?xml version="1.0" encoding="utf-8"?>
-<ds:datastoreItem xmlns:ds="http://schemas.openxmlformats.org/officeDocument/2006/customXml" ds:itemID="{AF51C758-1A91-4197-AFED-CC3FA1E2F319}">
+<ds:datastoreItem xmlns:ds="http://schemas.openxmlformats.org/officeDocument/2006/customXml" ds:itemID="{C973DD98-32C5-42BA-9371-DB8157205CCC}">
   <ds:schemaRefs>
     <ds:schemaRef ds:uri="http://schemas.openxmlformats.org/officeDocument/2006/bibliography"/>
   </ds:schemaRefs>

</xml_diff>

<commit_message>
Filled out the links for half the document or so
</commit_message>
<xml_diff>
--- a/doc/DevelopersGuide.docx
+++ b/doc/DevelopersGuide.docx
@@ -2277,129 +2277,71 @@
         <w:rPr>
           <w:rFonts w:ascii="Trebuchet MS" w:eastAsia="Trebuchet MS" w:hAnsi="Trebuchet MS" w:cs="Trebuchet MS"/>
         </w:rPr>
-        <w:t xml:space="preserve">vision disorders: </w:t>
-      </w:r>
-      <w:proofErr w:type="spellStart"/>
+        <w:t xml:space="preserve">vision disorders: amblyopia, </w:t>
+      </w:r>
       <w:r>
         <w:rPr>
           <w:rFonts w:ascii="Trebuchet MS" w:eastAsia="Trebuchet MS" w:hAnsi="Trebuchet MS" w:cs="Trebuchet MS"/>
         </w:rPr>
-        <w:t>amblyopia</w:t>
-      </w:r>
-      <w:proofErr w:type="spellEnd"/>
+        <w:t>strabismus</w:t>
+      </w:r>
       <w:r>
         <w:rPr>
           <w:rFonts w:ascii="Trebuchet MS" w:eastAsia="Trebuchet MS" w:hAnsi="Trebuchet MS" w:cs="Trebuchet MS"/>
         </w:rPr>
-        <w:t xml:space="preserve">, </w:t>
+        <w:t>, and cataracts</w:t>
       </w:r>
       <w:r>
         <w:rPr>
           <w:rFonts w:ascii="Trebuchet MS" w:eastAsia="Trebuchet MS" w:hAnsi="Trebuchet MS" w:cs="Trebuchet MS"/>
         </w:rPr>
-        <w:t>strabismus</w:t>
+        <w:t xml:space="preserve">. Amblyopia, or more commonly referred to as "lazy eye," is the loss of or reduced vision in one eye. It is the most common cause of visual impairment in children. Strabismus, more commonly known as "crossed eyes", refers to the misalignment of both eyes. This prevents the eyes from working together, resulting in vision impairment, faulty depth perception, double vision, and, if left untreated, amblyopia. </w:t>
       </w:r>
       <w:r>
         <w:rPr>
           <w:rFonts w:ascii="Trebuchet MS" w:eastAsia="Trebuchet MS" w:hAnsi="Trebuchet MS" w:cs="Trebuchet MS"/>
         </w:rPr>
-        <w:t>, and cataracts</w:t>
-      </w:r>
+        <w:t>Cataracts is a clouding of the eye that can impede vision.</w:t>
+      </w:r>
+    </w:p>
+    <w:p>
+      <w:pPr>
+        <w:pStyle w:val="normal0"/>
+      </w:pPr>
+    </w:p>
+    <w:p>
+      <w:pPr>
+        <w:pStyle w:val="normal0"/>
+      </w:pPr>
       <w:r>
         <w:rPr>
           <w:rFonts w:ascii="Trebuchet MS" w:eastAsia="Trebuchet MS" w:hAnsi="Trebuchet MS" w:cs="Trebuchet MS"/>
         </w:rPr>
-        <w:t xml:space="preserve">. </w:t>
-      </w:r>
-      <w:proofErr w:type="spellStart"/>
+        <w:t>Fo</w:t>
+      </w:r>
       <w:r>
         <w:rPr>
           <w:rFonts w:ascii="Trebuchet MS" w:eastAsia="Trebuchet MS" w:hAnsi="Trebuchet MS" w:cs="Trebuchet MS"/>
         </w:rPr>
-        <w:t>Amblyopia</w:t>
-      </w:r>
-      <w:proofErr w:type="spellEnd"/>
+        <w:t>r more information about the three</w:t>
+      </w:r>
       <w:r>
         <w:rPr>
           <w:rFonts w:ascii="Trebuchet MS" w:eastAsia="Trebuchet MS" w:hAnsi="Trebuchet MS" w:cs="Trebuchet MS"/>
         </w:rPr>
-        <w:t xml:space="preserve">, or more commonly referred to as "lazy eye," is the loss of or reduced vision in one eye. It is the most common cause of visual impairment in children. Strabismus, more commonly known as "crossed eyes", refers to the misalignment of both eyes. This prevents the eyes from working together, resulting in vision impairment, faulty depth perception, double vision, and, if left untreated, </w:t>
-      </w:r>
-      <w:proofErr w:type="spellStart"/>
+        <w:t xml:space="preserve"> types of vision disorders we are working to identify, the following links are useful resources.</w:t>
+      </w:r>
+    </w:p>
+    <w:p>
+      <w:pPr>
+        <w:pStyle w:val="normal0"/>
+        <w:ind w:firstLine="720"/>
+      </w:pPr>
       <w:r>
         <w:rPr>
           <w:rFonts w:ascii="Trebuchet MS" w:eastAsia="Trebuchet MS" w:hAnsi="Trebuchet MS" w:cs="Trebuchet MS"/>
         </w:rPr>
-        <w:t>amblyopia</w:t>
-      </w:r>
-      <w:proofErr w:type="spellEnd"/>
-      <w:r>
-        <w:rPr>
-          <w:rFonts w:ascii="Trebuchet MS" w:eastAsia="Trebuchet MS" w:hAnsi="Trebuchet MS" w:cs="Trebuchet MS"/>
-        </w:rPr>
-        <w:t xml:space="preserve">. </w:t>
-      </w:r>
-      <w:proofErr w:type="gramStart"/>
-      <w:r>
-        <w:rPr>
-          <w:rFonts w:ascii="Trebuchet MS" w:eastAsia="Trebuchet MS" w:hAnsi="Trebuchet MS" w:cs="Trebuchet MS"/>
-        </w:rPr>
-        <w:t>Cataracts is</w:t>
-      </w:r>
-      <w:proofErr w:type="gramEnd"/>
-      <w:r>
-        <w:rPr>
-          <w:rFonts w:ascii="Trebuchet MS" w:eastAsia="Trebuchet MS" w:hAnsi="Trebuchet MS" w:cs="Trebuchet MS"/>
-        </w:rPr>
-        <w:t xml:space="preserve"> a clouding of the eye that can impede vision.</w:t>
-      </w:r>
-    </w:p>
-    <w:p>
-      <w:pPr>
-        <w:pStyle w:val="normal0"/>
-      </w:pPr>
-    </w:p>
-    <w:p>
-      <w:pPr>
-        <w:pStyle w:val="normal0"/>
-      </w:pPr>
-      <w:r>
-        <w:rPr>
-          <w:rFonts w:ascii="Trebuchet MS" w:eastAsia="Trebuchet MS" w:hAnsi="Trebuchet MS" w:cs="Trebuchet MS"/>
-        </w:rPr>
-        <w:t>Fo</w:t>
-      </w:r>
-      <w:r>
-        <w:rPr>
-          <w:rFonts w:ascii="Trebuchet MS" w:eastAsia="Trebuchet MS" w:hAnsi="Trebuchet MS" w:cs="Trebuchet MS"/>
-        </w:rPr>
-        <w:t>r more information about the three</w:t>
-      </w:r>
-      <w:r>
-        <w:rPr>
-          <w:rFonts w:ascii="Trebuchet MS" w:eastAsia="Trebuchet MS" w:hAnsi="Trebuchet MS" w:cs="Trebuchet MS"/>
-        </w:rPr>
-        <w:t xml:space="preserve"> types of vision disorders we are working to identify, the following links are useful resources.</w:t>
-      </w:r>
-    </w:p>
-    <w:p>
-      <w:pPr>
-        <w:pStyle w:val="normal0"/>
-        <w:ind w:firstLine="720"/>
-      </w:pPr>
-      <w:proofErr w:type="spellStart"/>
-      <w:r>
-        <w:rPr>
-          <w:rFonts w:ascii="Trebuchet MS" w:eastAsia="Trebuchet MS" w:hAnsi="Trebuchet MS" w:cs="Trebuchet MS"/>
-        </w:rPr>
-        <w:t>Amblyopia</w:t>
-      </w:r>
-      <w:proofErr w:type="spellEnd"/>
-      <w:r>
-        <w:rPr>
-          <w:rFonts w:ascii="Trebuchet MS" w:eastAsia="Trebuchet MS" w:hAnsi="Trebuchet MS" w:cs="Trebuchet MS"/>
-        </w:rPr>
-        <w:t xml:space="preserve">: </w:t>
+        <w:t xml:space="preserve">Amblyopia: </w:t>
       </w:r>
       <w:hyperlink r:id="rId9">
         <w:r>
@@ -2447,62 +2389,51 @@
         </w:rPr>
         <w:t xml:space="preserve">Cataracts: </w:t>
       </w:r>
+      <w:hyperlink r:id="rId11" w:history="1">
+        <w:r>
+          <w:rPr>
+            <w:rStyle w:val="Hyperlink"/>
+          </w:rPr>
+          <w:t>http://www.nei.nih.gov/health/cataract/cataract_facts.asp</w:t>
+        </w:r>
+      </w:hyperlink>
+    </w:p>
+    <w:p>
+      <w:pPr>
+        <w:pStyle w:val="normal0"/>
+      </w:pPr>
       <w:r>
         <w:rPr>
           <w:rFonts w:ascii="Trebuchet MS" w:eastAsia="Trebuchet MS" w:hAnsi="Trebuchet MS" w:cs="Trebuchet MS"/>
-          <w:highlight w:val="yellow"/>
-        </w:rPr>
-        <w:t>link</w:t>
-      </w:r>
-    </w:p>
-    <w:p>
-      <w:pPr>
-        <w:pStyle w:val="normal0"/>
-      </w:pPr>
+        </w:rPr>
+        <w:t xml:space="preserve">The Image Analysis team works on one of the essential parts of the Image Analysis application; primarily the detection of the iris in an image of the patient's eye and from there assessing the amount of the reflection in the eye caused by the </w:t>
+      </w:r>
+      <w:hyperlink r:id="rId12" w:history="1">
+        <w:r>
+          <w:rPr>
+            <w:rStyle w:val="Hyperlink"/>
+            <w:rFonts w:ascii="Trebuchet MS" w:eastAsia="Trebuchet MS" w:hAnsi="Trebuchet MS" w:cs="Trebuchet MS"/>
+          </w:rPr>
+          <w:t>Bruckner Reflex test</w:t>
+        </w:r>
+      </w:hyperlink>
       <w:r>
         <w:rPr>
           <w:rFonts w:ascii="Trebuchet MS" w:eastAsia="Trebuchet MS" w:hAnsi="Trebuchet MS" w:cs="Trebuchet MS"/>
         </w:rPr>
-        <w:t xml:space="preserve">The Image Analysis team works on one of the essential parts of the Image Analysis application; primarily the detection of the iris in an image of the patient's eye and from there assessing the amount of the reflection in the eye caused by the </w:t>
+        <w:t xml:space="preserve"> </w:t>
       </w:r>
       <w:r>
         <w:rPr>
           <w:rFonts w:ascii="Trebuchet MS" w:eastAsia="Trebuchet MS" w:hAnsi="Trebuchet MS" w:cs="Trebuchet MS"/>
-          <w:highlight w:val="yellow"/>
-        </w:rPr>
-        <w:t>Bruckner Reflex test</w:t>
+        </w:rPr>
+        <w:t xml:space="preserve">(in other words, crescent detection) </w:t>
       </w:r>
       <w:r>
         <w:rPr>
           <w:rFonts w:ascii="Trebuchet MS" w:eastAsia="Trebuchet MS" w:hAnsi="Trebuchet MS" w:cs="Trebuchet MS"/>
         </w:rPr>
-        <w:t xml:space="preserve"> </w:t>
-      </w:r>
-      <w:r>
-        <w:rPr>
-          <w:rFonts w:ascii="Trebuchet MS" w:eastAsia="Trebuchet MS" w:hAnsi="Trebuchet MS" w:cs="Trebuchet MS"/>
-        </w:rPr>
-        <w:t xml:space="preserve">(in other words, crescent detection) </w:t>
-      </w:r>
-      <w:r>
-        <w:rPr>
-          <w:rFonts w:ascii="Trebuchet MS" w:eastAsia="Trebuchet MS" w:hAnsi="Trebuchet MS" w:cs="Trebuchet MS"/>
-        </w:rPr>
-        <w:t xml:space="preserve">to ultimately determine whether the patient has </w:t>
-      </w:r>
-      <w:proofErr w:type="spellStart"/>
-      <w:r>
-        <w:rPr>
-          <w:rFonts w:ascii="Trebuchet MS" w:eastAsia="Trebuchet MS" w:hAnsi="Trebuchet MS" w:cs="Trebuchet MS"/>
-        </w:rPr>
-        <w:t>amblyopia</w:t>
-      </w:r>
-      <w:proofErr w:type="spellEnd"/>
-      <w:r>
-        <w:rPr>
-          <w:rFonts w:ascii="Trebuchet MS" w:eastAsia="Trebuchet MS" w:hAnsi="Trebuchet MS" w:cs="Trebuchet MS"/>
-        </w:rPr>
-        <w:t>. The Bruckner Reflex test is highly dependent on capturing images with a strong red-eye effect</w:t>
+        <w:t>to ultimately determine whether the patient has amblyopia. The Bruckner Reflex test is highly dependent on capturing images with a strong red-eye effect</w:t>
       </w:r>
       <w:r>
         <w:rPr>
@@ -2536,21 +2467,7 @@
         <w:rPr>
           <w:rFonts w:ascii="Trebuchet MS" w:eastAsia="Trebuchet MS" w:hAnsi="Trebuchet MS" w:cs="Trebuchet MS"/>
         </w:rPr>
-        <w:t xml:space="preserve">The setup we’ll be working with is a laptop connected to a camera. This camera will take two pictures, one horizontal and one vertical (this is to maximize the crescent effect of red eye). The </w:t>
-      </w:r>
-      <w:proofErr w:type="gramStart"/>
-      <w:r>
-        <w:rPr>
-          <w:rFonts w:ascii="Trebuchet MS" w:eastAsia="Trebuchet MS" w:hAnsi="Trebuchet MS" w:cs="Trebuchet MS"/>
-        </w:rPr>
-        <w:t>program will then detect</w:t>
-      </w:r>
-      <w:proofErr w:type="gramEnd"/>
-      <w:r>
-        <w:rPr>
-          <w:rFonts w:ascii="Trebuchet MS" w:eastAsia="Trebuchet MS" w:hAnsi="Trebuchet MS" w:cs="Trebuchet MS"/>
-        </w:rPr>
-        <w:t xml:space="preserve"> the child’s eyes, allow the user to confirm this detection, detect several other features including the pupil, crescent, and sclera. These features will also be confirmed by the user. The program will then move on to analyze these eye features using machine learning and notify the user of the application which, if any, eye disease the child may have.</w:t>
+        <w:t>The setup we’ll be working with is a laptop connected to a camera. This camera will take two pictures, one horizontal and one vertical (this is to maximize the crescent effect of red eye). The program will then detect the child’s eyes, allow the user to confirm this detection, detect several other features including the pupil, crescent, and sclera. These features will also be confirmed by the user. The program will then move on to analyze these eye features using machine learning and notify the user of the application which, if any, eye disease the child may have.</w:t>
       </w:r>
     </w:p>
     <w:p>
@@ -2577,24 +2494,16 @@
       <w:r>
         <w:t xml:space="preserve">I’m going to be lazy with this section and refer you to the </w:t>
       </w:r>
-      <w:proofErr w:type="spellStart"/>
-      <w:r>
-        <w:rPr>
-          <w:highlight w:val="yellow"/>
-        </w:rPr>
-        <w:t>EyeDiseaseDescriptions</w:t>
-      </w:r>
-      <w:proofErr w:type="spellEnd"/>
-      <w:r>
-        <w:t xml:space="preserve"> doc on </w:t>
-      </w:r>
-      <w:proofErr w:type="spellStart"/>
-      <w:r>
-        <w:t>github</w:t>
-      </w:r>
-      <w:proofErr w:type="spellEnd"/>
-      <w:r>
-        <w:t>. It reviews the eye-related subject matter that we need to be familiar with. Refer there if you’re confused.</w:t>
+      <w:hyperlink r:id="rId13" w:history="1">
+        <w:r>
+          <w:rPr>
+            <w:rStyle w:val="Hyperlink"/>
+          </w:rPr>
+          <w:t>EyeDiseaseDescriptions</w:t>
+        </w:r>
+      </w:hyperlink>
+      <w:r>
+        <w:t xml:space="preserve"> doc on github. It reviews the eye-related subject matter that we need to be familiar with. Refer there if you’re confused.</w:t>
       </w:r>
     </w:p>
     <w:p>
@@ -2661,15 +2570,7 @@
         </w:numPr>
       </w:pPr>
       <w:r>
-        <w:t xml:space="preserve">Get yourself added to the UCSD-TIES </w:t>
-      </w:r>
-      <w:proofErr w:type="spellStart"/>
-      <w:r>
-        <w:t>github</w:t>
-      </w:r>
-      <w:proofErr w:type="spellEnd"/>
-      <w:r>
-        <w:t xml:space="preserve"> organization</w:t>
+        <w:t>Get yourself added to the UCSD-TIES github organization</w:t>
       </w:r>
     </w:p>
     <w:p>
@@ -2729,15 +2630,7 @@
         </w:numPr>
       </w:pPr>
       <w:r>
-        <w:t xml:space="preserve">Save the change, commit it, and push to the </w:t>
-      </w:r>
-      <w:proofErr w:type="spellStart"/>
-      <w:r>
-        <w:t>github</w:t>
-      </w:r>
-      <w:proofErr w:type="spellEnd"/>
-      <w:r>
-        <w:t xml:space="preserve"> repository (to make sure you can)</w:t>
+        <w:t>Save the change, commit it, and push to the github repository (to make sure you can)</w:t>
       </w:r>
     </w:p>
     <w:p>
@@ -2800,111 +2693,117 @@
       <w:r>
         <w:t xml:space="preserve">We use </w:t>
       </w:r>
-      <w:r>
-        <w:rPr>
-          <w:highlight w:val="yellow"/>
-        </w:rPr>
-        <w:t>Python</w:t>
-      </w:r>
-      <w:r>
-        <w:t xml:space="preserve"> as our coding language. The backend uses </w:t>
-      </w:r>
-      <w:r>
-        <w:rPr>
-          <w:highlight w:val="yellow"/>
-        </w:rPr>
-        <w:t>PIL</w:t>
-      </w:r>
+      <w:hyperlink r:id="rId14" w:history="1">
+        <w:r>
+          <w:rPr>
+            <w:rStyle w:val="Hyperlink"/>
+          </w:rPr>
+          <w:t>Python</w:t>
+        </w:r>
+      </w:hyperlink>
+      <w:r>
+        <w:t xml:space="preserve"> </w:t>
+      </w:r>
+      <w:r>
+        <w:t xml:space="preserve">(use Python 2, not Python 3 for compatibility with openCV. The most current version of Python 2 is fine, even if it’s not what’s listed below) </w:t>
+      </w:r>
+      <w:r>
+        <w:t xml:space="preserve">as our coding language. The backend uses </w:t>
+      </w:r>
+      <w:hyperlink r:id="rId15" w:history="1">
+        <w:r>
+          <w:rPr>
+            <w:rStyle w:val="Hyperlink"/>
+          </w:rPr>
+          <w:t>PIL</w:t>
+        </w:r>
+      </w:hyperlink>
       <w:r>
         <w:t xml:space="preserve"> and </w:t>
       </w:r>
-      <w:proofErr w:type="spellStart"/>
-      <w:r>
-        <w:rPr>
-          <w:highlight w:val="yellow"/>
-        </w:rPr>
+      <w:hyperlink r:id="rId16" w:history="1">
+        <w:r>
+          <w:rPr>
+            <w:rStyle w:val="Hyperlink"/>
+          </w:rPr>
+          <w:t>OpenCV</w:t>
+        </w:r>
+      </w:hyperlink>
+      <w:r>
+        <w:t xml:space="preserve"> libraries for image analysis. The Front End uses </w:t>
+      </w:r>
+      <w:hyperlink r:id="rId17" w:history="1">
+        <w:r>
+          <w:rPr>
+            <w:rStyle w:val="Hyperlink"/>
+          </w:rPr>
+          <w:t>wxPython</w:t>
+        </w:r>
+      </w:hyperlink>
+      <w:r>
+        <w:t xml:space="preserve"> to develop a local GUI.</w:t>
+      </w:r>
+      <w:r>
+        <w:t xml:space="preserve"> We use </w:t>
+      </w:r>
+      <w:hyperlink r:id="rId18" w:history="1">
+        <w:r>
+          <w:rPr>
+            <w:rStyle w:val="Hyperlink"/>
+          </w:rPr>
+          <w:t>github</w:t>
+        </w:r>
+      </w:hyperlink>
+      <w:r>
+        <w:t xml:space="preserve"> for version control. We don’t have a particular editor or </w:t>
+      </w:r>
+      <w:hyperlink r:id="rId19" w:history="1">
+        <w:r>
+          <w:rPr>
+            <w:rStyle w:val="Hyperlink"/>
+          </w:rPr>
+          <w:t>IDE</w:t>
+        </w:r>
+      </w:hyperlink>
+      <w:r>
+        <w:t xml:space="preserve"> we work in. Some use </w:t>
+      </w:r>
+      <w:hyperlink r:id="rId20" w:history="1">
+        <w:r>
+          <w:rPr>
+            <w:rStyle w:val="Hyperlink"/>
+          </w:rPr>
+          <w:t>IDLE</w:t>
+        </w:r>
+      </w:hyperlink>
+      <w:r>
+        <w:t xml:space="preserve">, some </w:t>
+      </w:r>
+      <w:hyperlink r:id="rId21" w:history="1">
+        <w:r>
+          <w:rPr>
+            <w:rStyle w:val="Hyperlink"/>
+          </w:rPr>
+          <w:t>Pydev</w:t>
+        </w:r>
+      </w:hyperlink>
+      <w:r>
+        <w:t xml:space="preserve">, or whatever works and you can get to be set up with </w:t>
+      </w:r>
+      <w:r>
         <w:t>OpenCV</w:t>
       </w:r>
-      <w:proofErr w:type="spellEnd"/>
-      <w:r>
-        <w:t xml:space="preserve"> libraries for image analysis. The Front End uses </w:t>
-      </w:r>
-      <w:proofErr w:type="spellStart"/>
-      <w:r>
-        <w:rPr>
-          <w:highlight w:val="yellow"/>
-        </w:rPr>
-        <w:t>wxPython</w:t>
-      </w:r>
-      <w:proofErr w:type="spellEnd"/>
-      <w:r>
-        <w:t xml:space="preserve"> to develop a local GUI.</w:t>
-      </w:r>
-      <w:r>
-        <w:t xml:space="preserve"> We use </w:t>
-      </w:r>
-      <w:proofErr w:type="spellStart"/>
-      <w:r>
-        <w:rPr>
-          <w:highlight w:val="yellow"/>
-        </w:rPr>
-        <w:t>github</w:t>
-      </w:r>
-      <w:proofErr w:type="spellEnd"/>
-      <w:r>
-        <w:t xml:space="preserve"> for version control. We don’t have a particular editor or </w:t>
-      </w:r>
-      <w:r>
-        <w:rPr>
-          <w:highlight w:val="yellow"/>
-        </w:rPr>
-        <w:t>IDE</w:t>
-      </w:r>
-      <w:r>
-        <w:t xml:space="preserve"> we work in. Some </w:t>
-      </w:r>
-      <w:proofErr w:type="gramStart"/>
-      <w:r>
-        <w:t xml:space="preserve">use </w:t>
-      </w:r>
-      <w:r>
-        <w:rPr>
-          <w:highlight w:val="yellow"/>
-        </w:rPr>
-        <w:t>IDLE</w:t>
-      </w:r>
-      <w:proofErr w:type="gramEnd"/>
-      <w:r>
-        <w:t xml:space="preserve">, some </w:t>
-      </w:r>
-      <w:proofErr w:type="spellStart"/>
-      <w:r>
-        <w:rPr>
-          <w:highlight w:val="yellow"/>
-        </w:rPr>
-        <w:t>Pydev</w:t>
-      </w:r>
-      <w:proofErr w:type="spellEnd"/>
-      <w:r>
-        <w:t xml:space="preserve">, or whatever works and you can get to be set up with </w:t>
-      </w:r>
-      <w:proofErr w:type="spellStart"/>
-      <w:r>
-        <w:rPr>
-          <w:highlight w:val="yellow"/>
-        </w:rPr>
-        <w:t>OpenCV</w:t>
-      </w:r>
-      <w:proofErr w:type="spellEnd"/>
       <w:r>
         <w:t xml:space="preserve">. Take a look at </w:t>
       </w:r>
-      <w:r>
-        <w:rPr>
-          <w:highlight w:val="yellow"/>
-        </w:rPr>
-        <w:t>sublime</w:t>
-      </w:r>
+      <w:hyperlink r:id="rId22" w:history="1">
+        <w:r>
+          <w:rPr>
+            <w:rStyle w:val="Hyperlink"/>
+          </w:rPr>
+          <w:t>sublime</w:t>
+        </w:r>
+      </w:hyperlink>
       <w:r>
         <w:t xml:space="preserve"> if you’re looking for a solid and simple editor (you can even edit </w:t>
       </w:r>
@@ -2931,18 +2830,15 @@
           <w:ilvl w:val="0"/>
           <w:numId w:val="5"/>
         </w:numPr>
-        <w:rPr>
-          <w:highlight w:val="yellow"/>
-        </w:rPr>
-      </w:pPr>
-      <w:proofErr w:type="spellStart"/>
-      <w:r>
-        <w:rPr>
-          <w:highlight w:val="yellow"/>
-        </w:rPr>
-        <w:t>wxPython</w:t>
-      </w:r>
-      <w:proofErr w:type="spellEnd"/>
+      </w:pPr>
+      <w:hyperlink r:id="rId23" w:history="1">
+        <w:r>
+          <w:rPr>
+            <w:rStyle w:val="Hyperlink"/>
+          </w:rPr>
+          <w:t>wxPython</w:t>
+        </w:r>
+      </w:hyperlink>
     </w:p>
     <w:p>
       <w:pPr>
@@ -2951,16 +2847,15 @@
           <w:ilvl w:val="1"/>
           <w:numId w:val="5"/>
         </w:numPr>
-        <w:rPr>
-          <w:highlight w:val="yellow"/>
-        </w:rPr>
-      </w:pPr>
-      <w:r>
-        <w:rPr>
-          <w:highlight w:val="yellow"/>
-        </w:rPr>
-        <w:t>Python 2.7.4</w:t>
-      </w:r>
+      </w:pPr>
+      <w:hyperlink r:id="rId24" w:history="1">
+        <w:r>
+          <w:rPr>
+            <w:rStyle w:val="Hyperlink"/>
+          </w:rPr>
+          <w:t>Python 2.7.4</w:t>
+        </w:r>
+      </w:hyperlink>
     </w:p>
     <w:p>
       <w:pPr>
@@ -2978,21 +2873,12 @@
       <w:pPr>
         <w:pStyle w:val="normal0"/>
       </w:pPr>
-      <w:proofErr w:type="gramStart"/>
       <w:r>
         <w:rPr>
           <w:rFonts w:ascii="Trebuchet MS" w:eastAsia="Trebuchet MS" w:hAnsi="Trebuchet MS" w:cs="Trebuchet MS"/>
           <w:i/>
         </w:rPr>
-        <w:t>dependent</w:t>
-      </w:r>
-      <w:proofErr w:type="gramEnd"/>
-      <w:r>
-        <w:rPr>
-          <w:rFonts w:ascii="Trebuchet MS" w:eastAsia="Trebuchet MS" w:hAnsi="Trebuchet MS" w:cs="Trebuchet MS"/>
-          <w:i/>
-        </w:rPr>
-        <w:t xml:space="preserve"> technologies are indented</w:t>
+        <w:t>dependent technologies are indented</w:t>
       </w:r>
     </w:p>
     <w:p>
@@ -3003,26 +2889,16 @@
           <w:numId w:val="2"/>
         </w:numPr>
         <w:ind w:hanging="359"/>
-        <w:rPr>
-          <w:highlight w:val="yellow"/>
-        </w:rPr>
-      </w:pPr>
-      <w:proofErr w:type="spellStart"/>
-      <w:r>
-        <w:rPr>
-          <w:rFonts w:ascii="Trebuchet MS" w:eastAsia="Trebuchet MS" w:hAnsi="Trebuchet MS" w:cs="Trebuchet MS"/>
-          <w:highlight w:val="yellow"/>
-        </w:rPr>
-        <w:t>OpenCV</w:t>
-      </w:r>
-      <w:proofErr w:type="spellEnd"/>
-      <w:r>
-        <w:rPr>
-          <w:rFonts w:ascii="Trebuchet MS" w:eastAsia="Trebuchet MS" w:hAnsi="Trebuchet MS" w:cs="Trebuchet MS"/>
-          <w:highlight w:val="yellow"/>
-        </w:rPr>
-        <w:t xml:space="preserve"> 2.4.5</w:t>
-      </w:r>
+      </w:pPr>
+      <w:hyperlink r:id="rId25" w:history="1">
+        <w:r>
+          <w:rPr>
+            <w:rStyle w:val="Hyperlink"/>
+            <w:rFonts w:ascii="Trebuchet MS" w:eastAsia="Trebuchet MS" w:hAnsi="Trebuchet MS" w:cs="Trebuchet MS"/>
+          </w:rPr>
+          <w:t>OpenCV 2.4.5</w:t>
+        </w:r>
+      </w:hyperlink>
     </w:p>
     <w:p>
       <w:pPr>
@@ -3032,15 +2908,15 @@
           <w:numId w:val="2"/>
         </w:numPr>
       </w:pPr>
-      <w:proofErr w:type="spellStart"/>
-      <w:r>
-        <w:rPr>
-          <w:rFonts w:ascii="Trebuchet MS" w:eastAsia="Trebuchet MS" w:hAnsi="Trebuchet MS" w:cs="Trebuchet MS"/>
-          <w:highlight w:val="yellow"/>
-        </w:rPr>
-        <w:t>NumPy</w:t>
-      </w:r>
-      <w:proofErr w:type="spellEnd"/>
+      <w:hyperlink r:id="rId26" w:history="1">
+        <w:r>
+          <w:rPr>
+            <w:rStyle w:val="Hyperlink"/>
+            <w:rFonts w:ascii="Trebuchet MS" w:eastAsia="Trebuchet MS" w:hAnsi="Trebuchet MS" w:cs="Trebuchet MS"/>
+          </w:rPr>
+          <w:t>NumPy</w:t>
+        </w:r>
+      </w:hyperlink>
       <w:r>
         <w:rPr>
           <w:rFonts w:ascii="Trebuchet MS" w:eastAsia="Trebuchet MS" w:hAnsi="Trebuchet MS" w:cs="Trebuchet MS"/>
@@ -3055,14 +2931,10 @@
           <w:ilvl w:val="1"/>
           <w:numId w:val="2"/>
         </w:numPr>
-        <w:rPr>
-          <w:highlight w:val="yellow"/>
-        </w:rPr>
       </w:pPr>
       <w:r>
         <w:rPr>
           <w:rFonts w:ascii="Trebuchet MS" w:eastAsia="Trebuchet MS" w:hAnsi="Trebuchet MS" w:cs="Trebuchet MS"/>
-          <w:highlight w:val="yellow"/>
         </w:rPr>
         <w:t>Python 2.7.4</w:t>
       </w:r>
@@ -3075,17 +2947,16 @@
           <w:numId w:val="2"/>
         </w:numPr>
         <w:ind w:hanging="359"/>
-        <w:rPr>
-          <w:highlight w:val="yellow"/>
-        </w:rPr>
-      </w:pPr>
-      <w:r>
-        <w:rPr>
-          <w:rFonts w:ascii="Trebuchet MS" w:eastAsia="Trebuchet MS" w:hAnsi="Trebuchet MS" w:cs="Trebuchet MS"/>
-          <w:highlight w:val="yellow"/>
-        </w:rPr>
-        <w:t>PIL 1.1.7</w:t>
-      </w:r>
+      </w:pPr>
+      <w:hyperlink r:id="rId27" w:history="1">
+        <w:r>
+          <w:rPr>
+            <w:rStyle w:val="Hyperlink"/>
+            <w:rFonts w:ascii="Trebuchet MS" w:eastAsia="Trebuchet MS" w:hAnsi="Trebuchet MS" w:cs="Trebuchet MS"/>
+          </w:rPr>
+          <w:t>PIL 1.1.7</w:t>
+        </w:r>
+      </w:hyperlink>
     </w:p>
     <w:p>
       <w:pPr>
@@ -3095,14 +2966,10 @@
           <w:numId w:val="2"/>
         </w:numPr>
         <w:ind w:hanging="359"/>
-        <w:rPr>
-          <w:highlight w:val="yellow"/>
-        </w:rPr>
       </w:pPr>
       <w:r>
         <w:rPr>
           <w:rFonts w:ascii="Trebuchet MS" w:eastAsia="Trebuchet MS" w:hAnsi="Trebuchet MS" w:cs="Trebuchet MS"/>
-          <w:highlight w:val="yellow"/>
         </w:rPr>
         <w:t>Python 2.7.4</w:t>
       </w:r>
@@ -3137,14 +3004,10 @@
           <w:numId w:val="2"/>
         </w:numPr>
         <w:ind w:hanging="359"/>
-        <w:rPr>
-          <w:highlight w:val="yellow"/>
-        </w:rPr>
       </w:pPr>
       <w:r>
         <w:rPr>
           <w:rFonts w:ascii="Trebuchet MS" w:eastAsia="Trebuchet MS" w:hAnsi="Trebuchet MS" w:cs="Trebuchet MS"/>
-          <w:highlight w:val="yellow"/>
         </w:rPr>
         <w:t>Python 2.7.4</w:t>
       </w:r>
@@ -3171,32 +3034,19 @@
         <w:pStyle w:val="normal0"/>
       </w:pPr>
       <w:r>
+        <w:lastRenderedPageBreak/>
         <w:t xml:space="preserve">See the </w:t>
       </w:r>
-      <w:proofErr w:type="spellStart"/>
-      <w:r>
-        <w:rPr>
-          <w:highlight w:val="yellow"/>
-        </w:rPr>
-        <w:t>github</w:t>
-      </w:r>
-      <w:proofErr w:type="spellEnd"/>
-      <w:r>
-        <w:rPr>
-          <w:highlight w:val="yellow"/>
-        </w:rPr>
-        <w:t xml:space="preserve"> wiki</w:t>
-      </w:r>
-      <w:r>
-        <w:t xml:space="preserve"> for this. Expect a fair amount of craziness trying to get your setup working right. And if you get stuck or </w:t>
-      </w:r>
-      <w:proofErr w:type="spellStart"/>
-      <w:r>
-        <w:t>kinda</w:t>
-      </w:r>
-      <w:proofErr w:type="spellEnd"/>
-      <w:r>
-        <w:t xml:space="preserve"> stuck ask a teammate! Someone’s probably seen that error before.</w:t>
+      <w:hyperlink r:id="rId28" w:history="1">
+        <w:r>
+          <w:rPr>
+            <w:rStyle w:val="Hyperlink"/>
+          </w:rPr>
+          <w:t>github wiki</w:t>
+        </w:r>
+      </w:hyperlink>
+      <w:r>
+        <w:t xml:space="preserve"> for this. Expect a fair amount of craziness trying to get your setup working right. And if you get stuck or kinda stuck ask a teammate! Someone’s probably seen that error before.</w:t>
       </w:r>
     </w:p>
     <w:p>
@@ -3226,15 +3076,7 @@
         <w:pStyle w:val="normal0"/>
       </w:pPr>
       <w:r>
-        <w:t xml:space="preserve">See the </w:t>
-      </w:r>
-      <w:proofErr w:type="spellStart"/>
-      <w:r>
-        <w:t>github</w:t>
-      </w:r>
-      <w:proofErr w:type="spellEnd"/>
-      <w:r>
-        <w:t xml:space="preserve"> wiki.</w:t>
+        <w:t>See the github wiki.</w:t>
       </w:r>
     </w:p>
     <w:p>
@@ -3267,28 +3109,12 @@
         </w:numPr>
         <w:ind w:hanging="359"/>
       </w:pPr>
-      <w:proofErr w:type="spellStart"/>
       <w:r>
         <w:rPr>
           <w:rFonts w:ascii="Trebuchet MS" w:eastAsia="Trebuchet MS" w:hAnsi="Trebuchet MS" w:cs="Trebuchet MS"/>
         </w:rPr>
-        <w:t>Instal</w:t>
-      </w:r>
-      <w:proofErr w:type="spellEnd"/>
-      <w:r>
-        <w:rPr>
-          <w:rFonts w:ascii="Trebuchet MS" w:eastAsia="Trebuchet MS" w:hAnsi="Trebuchet MS" w:cs="Trebuchet MS"/>
-        </w:rPr>
-        <w:t xml:space="preserve"> </w:t>
-      </w:r>
-      <w:proofErr w:type="spellStart"/>
-      <w:r>
-        <w:rPr>
-          <w:rFonts w:ascii="Trebuchet MS" w:eastAsia="Trebuchet MS" w:hAnsi="Trebuchet MS" w:cs="Trebuchet MS"/>
-        </w:rPr>
-        <w:t>NumPy</w:t>
-      </w:r>
-      <w:proofErr w:type="spellEnd"/>
+        <w:t>Instal NumPy</w:t>
+      </w:r>
     </w:p>
     <w:p>
       <w:pPr>
@@ -3303,16 +3129,8 @@
         <w:rPr>
           <w:rFonts w:ascii="Trebuchet MS" w:eastAsia="Trebuchet MS" w:hAnsi="Trebuchet MS" w:cs="Trebuchet MS"/>
         </w:rPr>
-        <w:t xml:space="preserve">Install </w:t>
-      </w:r>
-      <w:proofErr w:type="spellStart"/>
-      <w:r>
-        <w:rPr>
-          <w:rFonts w:ascii="Trebuchet MS" w:eastAsia="Trebuchet MS" w:hAnsi="Trebuchet MS" w:cs="Trebuchet MS"/>
-        </w:rPr>
-        <w:t>OpenCV</w:t>
-      </w:r>
-      <w:proofErr w:type="spellEnd"/>
+        <w:t>Install OpenCV</w:t>
+      </w:r>
     </w:p>
     <w:p>
       <w:pPr>
@@ -3333,21 +3151,7 @@
         <w:rPr>
           <w:rFonts w:ascii="Trebuchet MS" w:eastAsia="Trebuchet MS" w:hAnsi="Trebuchet MS" w:cs="Trebuchet MS"/>
         </w:rPr>
-        <w:t xml:space="preserve"> – I believe this is copying </w:t>
-      </w:r>
-      <w:proofErr w:type="spellStart"/>
-      <w:r>
-        <w:rPr>
-          <w:rFonts w:ascii="Trebuchet MS" w:eastAsia="Trebuchet MS" w:hAnsi="Trebuchet MS" w:cs="Trebuchet MS"/>
-        </w:rPr>
-        <w:t>opencv</w:t>
-      </w:r>
-      <w:proofErr w:type="spellEnd"/>
-      <w:r>
-        <w:rPr>
-          <w:rFonts w:ascii="Trebuchet MS" w:eastAsia="Trebuchet MS" w:hAnsi="Trebuchet MS" w:cs="Trebuchet MS"/>
-        </w:rPr>
-        <w:t xml:space="preserve"> into the appropriate python path directory or something.</w:t>
+        <w:t xml:space="preserve"> – I believe this is copying opencv into the appropriate python path directory or something.</w:t>
       </w:r>
     </w:p>
     <w:p>
@@ -3404,15 +3208,7 @@
         <w:pStyle w:val="normal0"/>
       </w:pPr>
       <w:r>
-        <w:t xml:space="preserve">See the </w:t>
-      </w:r>
-      <w:proofErr w:type="spellStart"/>
-      <w:r>
-        <w:t>github</w:t>
-      </w:r>
-      <w:proofErr w:type="spellEnd"/>
-      <w:r>
-        <w:t xml:space="preserve"> wiki.</w:t>
+        <w:t>See the github wiki.</w:t>
       </w:r>
     </w:p>
     <w:p>
@@ -3442,15 +3238,7 @@
         <w:pStyle w:val="normal0"/>
       </w:pPr>
       <w:r>
-        <w:t xml:space="preserve">See the </w:t>
-      </w:r>
-      <w:proofErr w:type="spellStart"/>
-      <w:r>
-        <w:t>github</w:t>
-      </w:r>
-      <w:proofErr w:type="spellEnd"/>
-      <w:r>
-        <w:t xml:space="preserve"> wiki.</w:t>
+        <w:t>See the github wiki.</w:t>
       </w:r>
     </w:p>
     <w:p>
@@ -3483,32 +3271,41 @@
       <w:r>
         <w:t xml:space="preserve">Generally the project tries to implement a </w:t>
       </w:r>
-      <w:r>
-        <w:rPr>
-          <w:highlight w:val="yellow"/>
-        </w:rPr>
-        <w:t>model-view-controller</w:t>
-      </w:r>
+      <w:hyperlink r:id="rId29" w:history="1">
+        <w:r>
+          <w:rPr>
+            <w:rStyle w:val="Hyperlink"/>
+          </w:rPr>
+          <w:t>model-view-controller</w:t>
+        </w:r>
+      </w:hyperlink>
       <w:r>
         <w:t xml:space="preserve"> architecture. The backend team works on the model portion of the architecture, an </w:t>
       </w:r>
-      <w:r>
-        <w:rPr>
-          <w:highlight w:val="yellow"/>
-        </w:rPr>
-        <w:t>object-oriented</w:t>
-      </w:r>
+      <w:hyperlink r:id="rId30" w:history="1">
+        <w:r>
+          <w:rPr>
+            <w:rStyle w:val="Hyperlink"/>
+          </w:rPr>
+          <w:t>object-oriented</w:t>
+        </w:r>
+      </w:hyperlink>
       <w:r>
         <w:t xml:space="preserve"> designed set of classes meant to mirror the </w:t>
       </w:r>
-      <w:r>
-        <w:rPr>
-          <w:highlight w:val="yellow"/>
-        </w:rPr>
-        <w:t>structures in the eye</w:t>
-      </w:r>
-      <w:r>
-        <w:t xml:space="preserve">. In general each structure can detect the structures within it. For example the eye class can detect a pupil (these detections are usually done in the </w:t>
+      <w:hyperlink r:id="rId31" w:history="1">
+        <w:r>
+          <w:rPr>
+            <w:rStyle w:val="Hyperlink"/>
+          </w:rPr>
+          <w:t>structures in the eye</w:t>
+        </w:r>
+      </w:hyperlink>
+      <w:r>
+        <w:t>.</w:t>
+      </w:r>
+      <w:r>
+        <w:t xml:space="preserve"> In general each structure can detect the structures within it. For example the eye class can detect a pupil (these detections are usually done in the </w:t>
       </w:r>
       <w:r>
         <w:rPr>
@@ -3526,15 +3323,7 @@
         <w:t>Controller.py</w:t>
       </w:r>
       <w:r>
-        <w:t xml:space="preserve">. This provides methods that the front end </w:t>
-      </w:r>
-      <w:proofErr w:type="gramStart"/>
-      <w:r>
-        <w:t>team use</w:t>
-      </w:r>
-      <w:proofErr w:type="gramEnd"/>
-      <w:r>
-        <w:t xml:space="preserve"> to interface with the model. </w:t>
+        <w:t xml:space="preserve">. This provides methods that the front end team use to interface with the model. </w:t>
       </w:r>
     </w:p>
     <w:p>
@@ -3543,7 +3332,10 @@
       </w:pPr>
       <w:r>
         <w:tab/>
-        <w:t>The front end team structures their work into panels, each representing a page of the user interface. Generally the panels are named sequentially. So the first panel is panel 1, the next panel the user sees is called panel 2, etc.</w:t>
+        <w:t>The front end team structures their work into panels, each representing a page of the user interface. Generally the panels are named sequentially. So the first panel is panel 1, the next panel the user sees is called pa</w:t>
+      </w:r>
+      <w:r>
+        <w:t>nel 2, etc.</w:t>
       </w:r>
     </w:p>
     <w:p>
@@ -3552,16 +3344,21 @@
       </w:pPr>
       <w:r>
         <w:tab/>
-        <w:t>Commenting conventions have been established in /doc</w:t>
-      </w:r>
-      <w:r>
-        <w:rPr>
-          <w:highlight w:val="yellow"/>
-        </w:rPr>
-        <w:t>/DocstringExample.py</w:t>
-      </w:r>
-      <w:r>
-        <w:t>. Please follow these as much as is reasonable.</w:t>
+        <w:t>Commenting conventions have been established in /doc/</w:t>
+      </w:r>
+      <w:hyperlink r:id="rId32" w:history="1">
+        <w:r>
+          <w:rPr>
+            <w:rStyle w:val="Hyperlink"/>
+          </w:rPr>
+          <w:t>DocstringExample.py</w:t>
+        </w:r>
+      </w:hyperlink>
+      <w:r>
+        <w:t>.</w:t>
+      </w:r>
+      <w:r>
+        <w:t xml:space="preserve"> Please follow these as much as is reasonable.</w:t>
       </w:r>
     </w:p>
     <w:p>
@@ -3590,35 +3387,18 @@
         <w:t xml:space="preserve">See </w:t>
       </w:r>
       <w:r>
-        <w:rPr>
-          <w:highlight w:val="yellow"/>
-        </w:rPr>
         <w:t>/doc/</w:t>
       </w:r>
-      <w:proofErr w:type="spellStart"/>
-      <w:r>
-        <w:rPr>
-          <w:highlight w:val="yellow"/>
-        </w:rPr>
-        <w:t>wxPython</w:t>
-      </w:r>
-      <w:proofErr w:type="spellEnd"/>
-      <w:r>
-        <w:rPr>
-          <w:highlight w:val="yellow"/>
-        </w:rPr>
-        <w:t xml:space="preserve"> documentation.docx</w:t>
-      </w:r>
-      <w:r>
-        <w:t xml:space="preserve"> to get started with </w:t>
-      </w:r>
-      <w:proofErr w:type="spellStart"/>
-      <w:r>
-        <w:t>wxPython</w:t>
-      </w:r>
-      <w:proofErr w:type="spellEnd"/>
-      <w:r>
-        <w:t xml:space="preserve"> and the front end code.</w:t>
+      <w:hyperlink r:id="rId33" w:history="1">
+        <w:r>
+          <w:rPr>
+            <w:rStyle w:val="Hyperlink"/>
+          </w:rPr>
+          <w:t>wxPython documentation.docx</w:t>
+        </w:r>
+      </w:hyperlink>
+      <w:r>
+        <w:t xml:space="preserve"> to get started with wxPython and the front end code.</w:t>
       </w:r>
     </w:p>
     <w:p>
@@ -3634,6 +3414,7 @@
       <w:bookmarkStart w:id="33" w:name="_Toc358820369"/>
       <w:bookmarkEnd w:id="32"/>
       <w:r>
+        <w:lastRenderedPageBreak/>
         <w:t>Backend</w:t>
       </w:r>
       <w:bookmarkEnd w:id="33"/>
@@ -3648,53 +3429,19 @@
         <w:pStyle w:val="normal0"/>
       </w:pPr>
       <w:r>
-        <w:lastRenderedPageBreak/>
         <w:tab/>
-        <w:t xml:space="preserve">The </w:t>
-      </w:r>
-      <w:proofErr w:type="spellStart"/>
-      <w:r>
-        <w:t>Backend’s</w:t>
-      </w:r>
-      <w:proofErr w:type="spellEnd"/>
-      <w:r>
-        <w:t xml:space="preserve"> team files are all located in the /</w:t>
-      </w:r>
-      <w:proofErr w:type="spellStart"/>
-      <w:r>
-        <w:t>src</w:t>
-      </w:r>
-      <w:proofErr w:type="spellEnd"/>
-      <w:r>
-        <w:t xml:space="preserve"> folder of the team’s </w:t>
-      </w:r>
-      <w:proofErr w:type="spellStart"/>
-      <w:r>
-        <w:rPr>
-          <w:highlight w:val="yellow"/>
-        </w:rPr>
-        <w:t>github</w:t>
-      </w:r>
-      <w:proofErr w:type="spellEnd"/>
-      <w:r>
-        <w:t xml:space="preserve"> </w:t>
-      </w:r>
-      <w:r>
-        <w:rPr>
-          <w:highlight w:val="yellow"/>
-        </w:rPr>
-        <w:t>repository</w:t>
-      </w:r>
-      <w:r>
-        <w:t xml:space="preserve">. The model files are the </w:t>
-      </w:r>
-      <w:proofErr w:type="gramStart"/>
-      <w:r>
-        <w:t>following(</w:t>
-      </w:r>
-      <w:proofErr w:type="gramEnd"/>
-      <w:r>
-        <w:t xml:space="preserve">from topmost in architecture to bottommost): </w:t>
+        <w:t xml:space="preserve">The Backend’s team files are all located in the /src folder of the team’s </w:t>
+      </w:r>
+      <w:hyperlink r:id="rId34" w:history="1">
+        <w:r>
+          <w:rPr>
+            <w:rStyle w:val="Hyperlink"/>
+          </w:rPr>
+          <w:t>github repository</w:t>
+        </w:r>
+      </w:hyperlink>
+      <w:r>
+        <w:t xml:space="preserve">. The model files are the following(from topmost in architecture to bottommost): </w:t>
       </w:r>
       <w:r>
         <w:rPr>
@@ -3709,83 +3456,100 @@
         <w:rPr>
           <w:rStyle w:val="SubtleEmphasis"/>
         </w:rPr>
-        <w:t xml:space="preserve">FacePhoto.py, </w:t>
-      </w:r>
-      <w:proofErr w:type="spellStart"/>
+        <w:t>FacePhoto.py, HorizontalPhoto.py,VerticalPhoto.py</w:t>
+      </w:r>
       <w:r>
         <w:rPr>
           <w:rStyle w:val="SubtleEmphasis"/>
         </w:rPr>
-        <w:t>HorizontalPhoto.py,VerticalPhoto.py</w:t>
-      </w:r>
-      <w:proofErr w:type="spellEnd"/>
+        <w:t>,</w:t>
+      </w:r>
+      <w:r>
+        <w:t xml:space="preserve"> and </w:t>
+      </w:r>
       <w:r>
         <w:rPr>
           <w:rStyle w:val="SubtleEmphasis"/>
         </w:rPr>
-        <w:t>,</w:t>
-      </w:r>
-      <w:r>
-        <w:t xml:space="preserve"> and </w:t>
+        <w:t>Pupil.py</w:t>
+      </w:r>
+      <w:r>
+        <w:t xml:space="preserve">. </w:t>
       </w:r>
       <w:r>
         <w:rPr>
           <w:rStyle w:val="SubtleEmphasis"/>
         </w:rPr>
-        <w:t>Pupil.py</w:t>
-      </w:r>
-      <w:r>
-        <w:t xml:space="preserve">. </w:t>
+        <w:t>Controller.py</w:t>
+      </w:r>
+      <w:r>
+        <w:t xml:space="preserve"> provides the interface for the front end team to interface with the backend without needing to know implementation details.</w:t>
+      </w:r>
+      <w:r>
+        <w:t xml:space="preserve"> You’ll notice some other files, </w:t>
       </w:r>
       <w:r>
         <w:rPr>
           <w:rStyle w:val="SubtleEmphasis"/>
         </w:rPr>
-        <w:t>Controller.py</w:t>
-      </w:r>
-      <w:r>
-        <w:t xml:space="preserve"> provides the interface for the front end team to interface with the backend without needing to know implementation details.</w:t>
-      </w:r>
-      <w:r>
-        <w:t xml:space="preserve"> You’ll notice some other files, </w:t>
+        <w:t>eyeDetection.py</w:t>
+      </w:r>
+      <w:r>
+        <w:t xml:space="preserve">, and </w:t>
       </w:r>
       <w:r>
         <w:rPr>
           <w:rStyle w:val="SubtleEmphasis"/>
         </w:rPr>
-        <w:t>eyeDetection.py</w:t>
-      </w:r>
-      <w:r>
-        <w:t xml:space="preserve">, and </w:t>
+        <w:t>eyeRemove.py</w:t>
+      </w:r>
+      <w:r>
+        <w:t xml:space="preserve">. Generally in our development we’ve found it easier to write a script to perform </w:t>
+      </w:r>
+      <w:hyperlink r:id="rId35" w:history="1">
+        <w:r>
+          <w:rPr>
+            <w:rStyle w:val="Hyperlink"/>
+          </w:rPr>
+          <w:t>CV</w:t>
+        </w:r>
+      </w:hyperlink>
+      <w:r>
+        <w:t xml:space="preserve"> detections and then, once we have that script working, to</w:t>
+      </w:r>
+      <w:hyperlink r:id="rId36" w:history="1">
+        <w:r>
+          <w:rPr>
+            <w:rStyle w:val="Hyperlink"/>
+          </w:rPr>
+          <w:t xml:space="preserve"> refactor</w:t>
+        </w:r>
+      </w:hyperlink>
+      <w:r>
+        <w:t xml:space="preserve"> it into the Model structure. You may safely ignore these files without missing out on anything.</w:t>
+      </w:r>
+    </w:p>
+    <w:p>
+      <w:pPr>
+        <w:pStyle w:val="normal0"/>
+      </w:pPr>
+      <w:r>
+        <w:tab/>
       </w:r>
       <w:r>
         <w:rPr>
           <w:rStyle w:val="SubtleEmphasis"/>
         </w:rPr>
-        <w:t>eyeRemove.py</w:t>
-      </w:r>
-      <w:r>
-        <w:t xml:space="preserve">. Generally in our development we’ve found it easier to write a script to perform </w:t>
-      </w:r>
-      <w:r>
-        <w:rPr>
-          <w:highlight w:val="yellow"/>
-        </w:rPr>
-        <w:t>CV</w:t>
-      </w:r>
-      <w:r>
-        <w:t xml:space="preserve"> detections and then, once we have that script working, to </w:t>
-      </w:r>
-      <w:proofErr w:type="spellStart"/>
-      <w:r>
-        <w:rPr>
-          <w:highlight w:val="yellow"/>
-        </w:rPr>
-        <w:t>refactor</w:t>
-      </w:r>
-      <w:proofErr w:type="spellEnd"/>
-      <w:r>
-        <w:t xml:space="preserve"> it into the Model structure. You may safely ignore these files without missing out on anything.</w:t>
+        <w:t>Controller.py’s</w:t>
+      </w:r>
+      <w:r>
+        <w:t xml:space="preserve"> methods are fairly simple. They just call the relevant setters and getters in the model structure and do some error checking. There’</w:t>
+      </w:r>
+      <w:r>
+        <w:t>s a section at the bottom called</w:t>
+      </w:r>
+      <w:r>
+        <w:t xml:space="preserve"> testing that mimics calls the front end team will make to make it easier to debug the backend’s code without dealing with front end code. You may comment this out if you’re testing with the real GUI.</w:t>
       </w:r>
     </w:p>
     <w:p>
@@ -3794,54 +3558,16 @@
       </w:pPr>
       <w:r>
         <w:tab/>
-      </w:r>
-      <w:proofErr w:type="spellStart"/>
-      <w:r>
-        <w:rPr>
-          <w:rStyle w:val="SubtleEmphasis"/>
-        </w:rPr>
-        <w:t>Controller.py’s</w:t>
-      </w:r>
-      <w:proofErr w:type="spellEnd"/>
-      <w:r>
-        <w:t xml:space="preserve"> methods are fairly simple. They just call the relevant setters and getters in the model structure and do some error checking. There’</w:t>
-      </w:r>
-      <w:r>
-        <w:t>s a section at the bottom called</w:t>
-      </w:r>
-      <w:r>
-        <w:t xml:space="preserve"> testing that mimics calls the front end team will make to make it easier to debug the </w:t>
-      </w:r>
-      <w:proofErr w:type="spellStart"/>
-      <w:r>
-        <w:t>backend’s</w:t>
-      </w:r>
-      <w:proofErr w:type="spellEnd"/>
-      <w:r>
-        <w:t xml:space="preserve"> code without dealing with front end code. You may comment this out if you’re testing with the real GUI.</w:t>
-      </w:r>
-    </w:p>
-    <w:p>
-      <w:pPr>
-        <w:pStyle w:val="normal0"/>
-      </w:pPr>
-      <w:r>
-        <w:tab/>
-      </w:r>
-      <w:proofErr w:type="gramStart"/>
-      <w:r>
-        <w:t>Now, onto the model structure, the heart of the backend.</w:t>
-      </w:r>
-      <w:proofErr w:type="gramEnd"/>
-      <w:r>
-        <w:t xml:space="preserve"> Before you proceed you will want to take a look at the </w:t>
-      </w:r>
-      <w:r>
-        <w:rPr>
-          <w:highlight w:val="yellow"/>
-        </w:rPr>
-        <w:t>class diagram</w:t>
-      </w:r>
+        <w:t xml:space="preserve">Now, onto the model structure, the heart of the backend. Before you proceed you will want to take a look at the </w:t>
+      </w:r>
+      <w:hyperlink r:id="rId37" w:history="1">
+        <w:r>
+          <w:rPr>
+            <w:rStyle w:val="Hyperlink"/>
+          </w:rPr>
+          <w:t>class diagram</w:t>
+        </w:r>
+      </w:hyperlink>
       <w:r>
         <w:t xml:space="preserve"> in the /doc folder so you can get yourself oriented. The structure is fairly simple: A </w:t>
       </w:r>
@@ -3858,58 +3584,53 @@
         <w:rPr>
           <w:rFonts w:ascii="Courier New" w:hAnsi="Courier New" w:cs="Courier New"/>
         </w:rPr>
-        <w:t xml:space="preserve"> </w:t>
-      </w:r>
-      <w:proofErr w:type="spellStart"/>
+        <w:t xml:space="preserve"> HorizontalPhoto </w:t>
+      </w:r>
+      <w:r>
+        <w:t xml:space="preserve">and a </w:t>
+      </w:r>
       <w:r>
         <w:rPr>
           <w:rFonts w:ascii="Courier New" w:hAnsi="Courier New" w:cs="Courier New"/>
         </w:rPr>
-        <w:t>HorizontalPhoto</w:t>
-      </w:r>
-      <w:proofErr w:type="spellEnd"/>
+        <w:t>VerticalPhoto</w:t>
+      </w:r>
+      <w:r>
+        <w:t xml:space="preserve"> both of which are </w:t>
+      </w:r>
       <w:r>
         <w:rPr>
           <w:rFonts w:ascii="Courier New" w:hAnsi="Courier New" w:cs="Courier New"/>
         </w:rPr>
-        <w:t xml:space="preserve"> </w:t>
-      </w:r>
-      <w:r>
-        <w:t xml:space="preserve">and a </w:t>
-      </w:r>
-      <w:proofErr w:type="spellStart"/>
+        <w:t>FacePhoto</w:t>
+      </w:r>
+      <w:r>
+        <w:t xml:space="preserve">s. Each </w:t>
+      </w:r>
       <w:r>
         <w:rPr>
           <w:rFonts w:ascii="Courier New" w:hAnsi="Courier New" w:cs="Courier New"/>
         </w:rPr>
-        <w:t>VerticalPhoto</w:t>
-      </w:r>
-      <w:proofErr w:type="spellEnd"/>
-      <w:r>
-        <w:t xml:space="preserve"> both of which are </w:t>
-      </w:r>
-      <w:proofErr w:type="spellStart"/>
+        <w:t>FacePhoto</w:t>
+      </w:r>
+      <w:r>
+        <w:t xml:space="preserve"> can detect its own </w:t>
+      </w:r>
       <w:r>
         <w:rPr>
           <w:rFonts w:ascii="Courier New" w:hAnsi="Courier New" w:cs="Courier New"/>
         </w:rPr>
-        <w:t>FacePhoto</w:t>
-      </w:r>
-      <w:r>
-        <w:t>s</w:t>
-      </w:r>
-      <w:proofErr w:type="spellEnd"/>
-      <w:r>
-        <w:t xml:space="preserve">. Each </w:t>
-      </w:r>
-      <w:proofErr w:type="spellStart"/>
+        <w:t>Eye</w:t>
+      </w:r>
+      <w:r>
+        <w:t xml:space="preserve">s. Each </w:t>
+      </w:r>
       <w:r>
         <w:rPr>
           <w:rFonts w:ascii="Courier New" w:hAnsi="Courier New" w:cs="Courier New"/>
         </w:rPr>
-        <w:t>FacePhoto</w:t>
-      </w:r>
-      <w:proofErr w:type="spellEnd"/>
+        <w:t>eye</w:t>
+      </w:r>
       <w:r>
         <w:t xml:space="preserve"> can detect its own </w:t>
       </w:r>
@@ -3917,88 +3638,50 @@
         <w:rPr>
           <w:rFonts w:ascii="Courier New" w:hAnsi="Courier New" w:cs="Courier New"/>
         </w:rPr>
-        <w:t>Eye</w:t>
-      </w:r>
-      <w:r>
-        <w:t xml:space="preserve">s. Each </w:t>
-      </w:r>
+        <w:t xml:space="preserve">Pupil </w:t>
+      </w:r>
+      <w:r>
+        <w:t xml:space="preserve">and </w:t>
+      </w:r>
+      <w:hyperlink r:id="rId38" w:history="1">
+        <w:r>
+          <w:rPr>
+            <w:rStyle w:val="Hyperlink"/>
+          </w:rPr>
+          <w:t>sclera</w:t>
+        </w:r>
+      </w:hyperlink>
       <w:r>
         <w:rPr>
           <w:rFonts w:ascii="Courier New" w:hAnsi="Courier New" w:cs="Courier New"/>
         </w:rPr>
-        <w:t>eye</w:t>
+        <w:t>.</w:t>
+      </w:r>
+      <w:r>
+        <w:t xml:space="preserve"> And a </w:t>
+      </w:r>
+      <w:r>
+        <w:rPr>
+          <w:rFonts w:ascii="Courier New" w:hAnsi="Courier New" w:cs="Courier New"/>
+        </w:rPr>
+        <w:t>Pupil</w:t>
       </w:r>
       <w:r>
         <w:t xml:space="preserve"> can detect its own </w:t>
       </w:r>
-      <w:r>
-        <w:rPr>
-          <w:rFonts w:ascii="Courier New" w:hAnsi="Courier New" w:cs="Courier New"/>
-        </w:rPr>
-        <w:t xml:space="preserve">Pupil </w:t>
-      </w:r>
-      <w:r>
-        <w:t xml:space="preserve">and </w:t>
-      </w:r>
-      <w:r>
-        <w:rPr>
-          <w:highlight w:val="yellow"/>
-        </w:rPr>
-        <w:t>sclera</w:t>
-      </w:r>
-      <w:r>
-        <w:rPr>
-          <w:rFonts w:ascii="Courier New" w:hAnsi="Courier New" w:cs="Courier New"/>
-        </w:rPr>
-        <w:t>.</w:t>
-      </w:r>
-      <w:r>
-        <w:t xml:space="preserve"> And a </w:t>
-      </w:r>
-      <w:r>
-        <w:rPr>
-          <w:rFonts w:ascii="Courier New" w:hAnsi="Courier New" w:cs="Courier New"/>
-        </w:rPr>
-        <w:t>Pupil</w:t>
-      </w:r>
-      <w:r>
-        <w:t xml:space="preserve"> can detect its own </w:t>
-      </w:r>
-      <w:r>
-        <w:rPr>
-          <w:highlight w:val="yellow"/>
-        </w:rPr>
-        <w:t>crescent</w:t>
-      </w:r>
-      <w:r>
-        <w:t xml:space="preserve">. You’ll notice that “region” is referenced a lot in the documentation and in the comments. This is not a python or </w:t>
-      </w:r>
-      <w:proofErr w:type="spellStart"/>
-      <w:r>
-        <w:t>openCV</w:t>
-      </w:r>
-      <w:proofErr w:type="spellEnd"/>
-      <w:r>
-        <w:t xml:space="preserve"> type. It’s just a placeholder we’ve left there to indicate that some sort of region should be stored. This may vary. For example eye regions are stored in a rectangle format, as </w:t>
-      </w:r>
-      <w:r>
-        <w:t xml:space="preserve">a </w:t>
-      </w:r>
-      <w:proofErr w:type="spellStart"/>
-      <w:r>
-        <w:t>tuple</w:t>
-      </w:r>
-      <w:proofErr w:type="spellEnd"/>
-      <w:r>
-        <w:t xml:space="preserve"> of four </w:t>
-      </w:r>
-      <w:proofErr w:type="spellStart"/>
-      <w:r>
-        <w:t>ints</w:t>
-      </w:r>
-      <w:proofErr w:type="spellEnd"/>
-      <w:r>
-        <w:t xml:space="preserve"> representing </w:t>
+      <w:hyperlink r:id="rId39" w:history="1">
+        <w:r>
+          <w:rPr>
+            <w:rStyle w:val="Hyperlink"/>
+          </w:rPr>
+          <w:t>crescent</w:t>
+        </w:r>
+      </w:hyperlink>
+      <w:r>
+        <w:t xml:space="preserve">. You’ll notice that “region” is referenced a lot in the documentation and in the comments. This is not a python or openCV type. It’s just a placeholder we’ve left there to indicate that some sort of region should be stored. This may vary. For example eye regions are stored in a rectangle format, as </w:t>
+      </w:r>
+      <w:r>
+        <w:t xml:space="preserve">a tuple of four ints representing </w:t>
       </w:r>
       <w:r>
         <w:rPr>
@@ -4129,134 +3812,67 @@
         <w:t xml:space="preserve">) </w:t>
       </w:r>
       <w:r>
-        <w:t xml:space="preserve">are the opposite corners of the rectangle. (Note: </w:t>
-      </w:r>
-      <w:proofErr w:type="spellStart"/>
-      <w:r>
-        <w:t>OpenCV</w:t>
-      </w:r>
-      <w:proofErr w:type="spellEnd"/>
-      <w:r>
-        <w:t xml:space="preserve"> and PIL deal with rectangles differently. PIL does not use opposite corners of the rectangle but instead </w:t>
+        <w:t xml:space="preserve">are the opposite corners of the rectangle. (Note: OpenCV and PIL deal with rectangles differently. PIL does not use opposite corners of the rectangle but instead </w:t>
       </w:r>
       <w:r>
         <w:rPr>
           <w:rFonts w:ascii="Courier New" w:hAnsi="Courier New" w:cs="Courier New"/>
         </w:rPr>
-        <w:t>(</w:t>
-      </w:r>
-      <w:proofErr w:type="spellStart"/>
+        <w:t xml:space="preserve">(x,y,w,h). (x,y) </w:t>
+      </w:r>
+      <w:r>
+        <w:t xml:space="preserve">is the upper left corner of the rectangle. </w:t>
+      </w:r>
       <w:r>
         <w:rPr>
           <w:rFonts w:ascii="Courier New" w:hAnsi="Courier New" w:cs="Courier New"/>
         </w:rPr>
-        <w:t>x</w:t>
-      </w:r>
-      <w:proofErr w:type="gramStart"/>
+        <w:t>w</w:t>
+      </w:r>
+      <w:r>
+        <w:t xml:space="preserve"> is width. </w:t>
+      </w:r>
       <w:r>
         <w:rPr>
           <w:rFonts w:ascii="Courier New" w:hAnsi="Courier New" w:cs="Courier New"/>
         </w:rPr>
-        <w:t>,y,w,h</w:t>
-      </w:r>
-      <w:proofErr w:type="spellEnd"/>
-      <w:proofErr w:type="gramEnd"/>
+        <w:t>h</w:t>
+      </w:r>
+      <w:r>
+        <w:t xml:space="preserve"> is height.) </w:t>
+      </w:r>
+      <w:r>
+        <w:t xml:space="preserve">Of course </w:t>
+      </w:r>
       <w:r>
         <w:rPr>
           <w:rFonts w:ascii="Courier New" w:hAnsi="Courier New" w:cs="Courier New"/>
         </w:rPr>
-        <w:t>). (</w:t>
-      </w:r>
-      <w:proofErr w:type="spellStart"/>
-      <w:proofErr w:type="gramStart"/>
+        <w:t xml:space="preserve">Pupil </w:t>
+      </w:r>
+      <w:r>
+        <w:t xml:space="preserve">and </w:t>
+      </w:r>
       <w:r>
         <w:rPr>
           <w:rFonts w:ascii="Courier New" w:hAnsi="Courier New" w:cs="Courier New"/>
         </w:rPr>
-        <w:t>x,</w:t>
-      </w:r>
-      <w:proofErr w:type="gramEnd"/>
+        <w:t xml:space="preserve">sclera </w:t>
+      </w:r>
+      <w:r>
+        <w:t xml:space="preserve">don’t have defined region types since the code we have now can’t detect them. We’ll probably want a circle with a center for </w:t>
+      </w:r>
       <w:r>
         <w:rPr>
           <w:rFonts w:ascii="Courier New" w:hAnsi="Courier New" w:cs="Courier New"/>
         </w:rPr>
-        <w:t>y</w:t>
-      </w:r>
-      <w:proofErr w:type="spellEnd"/>
-      <w:r>
-        <w:rPr>
-          <w:rFonts w:ascii="Courier New" w:hAnsi="Courier New" w:cs="Courier New"/>
-        </w:rPr>
-        <w:t xml:space="preserve">) </w:t>
-      </w:r>
-      <w:r>
-        <w:t xml:space="preserve">is the upper left corner of the rectangle. </w:t>
-      </w:r>
-      <w:proofErr w:type="gramStart"/>
-      <w:r>
-        <w:rPr>
-          <w:rFonts w:ascii="Courier New" w:hAnsi="Courier New" w:cs="Courier New"/>
-        </w:rPr>
-        <w:t>w</w:t>
-      </w:r>
-      <w:proofErr w:type="gramEnd"/>
-      <w:r>
-        <w:t xml:space="preserve"> is width. </w:t>
-      </w:r>
-      <w:proofErr w:type="gramStart"/>
-      <w:r>
-        <w:rPr>
-          <w:rFonts w:ascii="Courier New" w:hAnsi="Courier New" w:cs="Courier New"/>
-        </w:rPr>
-        <w:t>h</w:t>
-      </w:r>
-      <w:proofErr w:type="gramEnd"/>
-      <w:r>
-        <w:t xml:space="preserve"> is height.) </w:t>
-      </w:r>
-      <w:r>
-        <w:t xml:space="preserve">Of course </w:t>
-      </w:r>
-      <w:r>
-        <w:rPr>
-          <w:rFonts w:ascii="Courier New" w:hAnsi="Courier New" w:cs="Courier New"/>
-        </w:rPr>
         <w:t xml:space="preserve">Pupil </w:t>
       </w:r>
       <w:r>
-        <w:t xml:space="preserve">and </w:t>
-      </w:r>
-      <w:r>
-        <w:rPr>
-          <w:rFonts w:ascii="Courier New" w:hAnsi="Courier New" w:cs="Courier New"/>
-        </w:rPr>
-        <w:t xml:space="preserve">sclera </w:t>
-      </w:r>
-      <w:r>
-        <w:t xml:space="preserve">don’t have defined region types since the code we have now can’t detect them. We’ll probably want a circle with a center for </w:t>
-      </w:r>
-      <w:r>
-        <w:rPr>
-          <w:rFonts w:ascii="Courier New" w:hAnsi="Courier New" w:cs="Courier New"/>
-        </w:rPr>
-        <w:t xml:space="preserve">Pupil </w:t>
-      </w:r>
-      <w:r>
         <w:t xml:space="preserve">and an </w:t>
       </w:r>
-      <w:proofErr w:type="spellStart"/>
-      <w:r>
-        <w:t>OpenCV</w:t>
-      </w:r>
-      <w:proofErr w:type="spellEnd"/>
-      <w:r>
-        <w:t xml:space="preserve"> </w:t>
-      </w:r>
-      <w:r>
-        <w:rPr>
-          <w:highlight w:val="yellow"/>
-        </w:rPr>
-        <w:t>ROI</w:t>
+      <w:r>
+        <w:t>some blob-like region</w:t>
       </w:r>
       <w:r>
         <w:t xml:space="preserve"> for the sclera.</w:t>
@@ -4279,66 +3895,42 @@
       <w:r>
         <w:t xml:space="preserve">” at the top. If you want to see print output just set it to true and run again. If you’re putting in any print </w:t>
       </w:r>
-      <w:proofErr w:type="spellStart"/>
-      <w:r>
-        <w:t>statemtents</w:t>
-      </w:r>
-      <w:proofErr w:type="spellEnd"/>
-      <w:r>
-        <w:t xml:space="preserve"> make sure to wrap them in </w:t>
-      </w:r>
-      <w:proofErr w:type="gramStart"/>
-      <w:r>
-        <w:t xml:space="preserve">an </w:t>
+      <w:r>
+        <w:t>statements</w:t>
+      </w:r>
+      <w:r>
+        <w:t xml:space="preserve"> make sure to wrap them in an </w:t>
       </w:r>
       <w:r>
         <w:rPr>
           <w:rFonts w:ascii="Courier New" w:hAnsi="Courier New" w:cs="Courier New"/>
         </w:rPr>
+        <w:t>if DEBUG</w:t>
+      </w:r>
+      <w:r>
+        <w:t xml:space="preserve">. Be a bit careful though, occasionally an </w:t>
+      </w:r>
+      <w:r>
+        <w:rPr>
+          <w:rFonts w:ascii="Courier New" w:hAnsi="Courier New" w:cs="Courier New"/>
+        </w:rPr>
+        <w:t>if DEBUG</w:t>
+      </w:r>
+      <w:r>
+        <w:t xml:space="preserve"> will wander before an else</w:t>
+      </w:r>
+      <w:r>
+        <w:t xml:space="preserve"> statement, stealing it from it</w:t>
+      </w:r>
+      <w:r>
+        <w:t xml:space="preserve">s original parent </w:t>
+      </w:r>
+      <w:r>
+        <w:rPr>
+          <w:rFonts w:ascii="Courier New" w:hAnsi="Courier New" w:cs="Courier New"/>
+        </w:rPr>
         <w:t>if</w:t>
       </w:r>
-      <w:proofErr w:type="gramEnd"/>
-      <w:r>
-        <w:rPr>
-          <w:rFonts w:ascii="Courier New" w:hAnsi="Courier New" w:cs="Courier New"/>
-        </w:rPr>
-        <w:t xml:space="preserve"> DEBUG</w:t>
-      </w:r>
-      <w:r>
-        <w:t xml:space="preserve">. Be a bit careful though, occasionally </w:t>
-      </w:r>
-      <w:proofErr w:type="gramStart"/>
-      <w:r>
-        <w:t xml:space="preserve">an </w:t>
-      </w:r>
-      <w:r>
-        <w:rPr>
-          <w:rFonts w:ascii="Courier New" w:hAnsi="Courier New" w:cs="Courier New"/>
-        </w:rPr>
-        <w:t>if</w:t>
-      </w:r>
-      <w:proofErr w:type="gramEnd"/>
-      <w:r>
-        <w:rPr>
-          <w:rFonts w:ascii="Courier New" w:hAnsi="Courier New" w:cs="Courier New"/>
-        </w:rPr>
-        <w:t xml:space="preserve"> DEBUG</w:t>
-      </w:r>
-      <w:r>
-        <w:t xml:space="preserve"> will wander before an else</w:t>
-      </w:r>
-      <w:r>
-        <w:t xml:space="preserve"> statement, stealing it from it</w:t>
-      </w:r>
-      <w:r>
-        <w:t xml:space="preserve">s original parent </w:t>
-      </w:r>
-      <w:r>
-        <w:rPr>
-          <w:rFonts w:ascii="Courier New" w:hAnsi="Courier New" w:cs="Courier New"/>
-        </w:rPr>
-        <w:t>if</w:t>
-      </w:r>
       <w:r>
         <w:t xml:space="preserve"> and mess</w:t>
       </w:r>
@@ -4359,13 +3951,8 @@
         <w:pStyle w:val="Heading2"/>
       </w:pPr>
       <w:bookmarkStart w:id="34" w:name="_Toc358820370"/>
-      <w:proofErr w:type="spellStart"/>
-      <w:r>
-        <w:t>Github</w:t>
-      </w:r>
-      <w:proofErr w:type="spellEnd"/>
-      <w:r>
-        <w:t xml:space="preserve"> 101</w:t>
+      <w:r>
+        <w:t>Github 101</w:t>
       </w:r>
       <w:bookmarkEnd w:id="34"/>
     </w:p>
@@ -4381,33 +3968,39 @@
       <w:r>
         <w:t xml:space="preserve">Our repository is </w:t>
       </w:r>
-      <w:r>
-        <w:rPr>
-          <w:highlight w:val="yellow"/>
-        </w:rPr>
-        <w:t>here</w:t>
-      </w:r>
-      <w:r>
-        <w:t xml:space="preserve">. You’ll need to be added as a </w:t>
-      </w:r>
-      <w:r>
-        <w:rPr>
-          <w:highlight w:val="yellow"/>
-        </w:rPr>
-        <w:t>UCSD-TIES</w:t>
-      </w:r>
+      <w:hyperlink r:id="rId40" w:history="1">
+        <w:r>
+          <w:rPr>
+            <w:rStyle w:val="Hyperlink"/>
+          </w:rPr>
+          <w:t>here.</w:t>
+        </w:r>
+      </w:hyperlink>
+      <w:r>
+        <w:t xml:space="preserve"> You’ll need to be added as a </w:t>
+      </w:r>
+      <w:hyperlink r:id="rId41" w:history="1">
+        <w:r>
+          <w:rPr>
+            <w:rStyle w:val="Hyperlink"/>
+          </w:rPr>
+          <w:t>UCSD-TIES</w:t>
+        </w:r>
+      </w:hyperlink>
       <w:r>
         <w:t xml:space="preserve"> member before you can edit the repo. </w:t>
       </w:r>
       <w:r>
         <w:t xml:space="preserve">You can do that by asking your team leader to add you. They’ll either have the authority to do so or know who does. </w:t>
       </w:r>
-      <w:r>
-        <w:rPr>
-          <w:highlight w:val="yellow"/>
-        </w:rPr>
-        <w:t>Here’s</w:t>
-      </w:r>
+      <w:hyperlink r:id="rId42" w:history="1">
+        <w:r>
+          <w:rPr>
+            <w:rStyle w:val="Hyperlink"/>
+          </w:rPr>
+          <w:t>Here’s</w:t>
+        </w:r>
+      </w:hyperlink>
       <w:r>
         <w:t xml:space="preserve"> a nice </w:t>
       </w:r>
@@ -4415,27 +4008,20 @@
         <w:t>tutorial</w:t>
       </w:r>
       <w:r>
-        <w:t xml:space="preserve"> on </w:t>
-      </w:r>
-      <w:proofErr w:type="spellStart"/>
-      <w:r>
-        <w:t>github</w:t>
-      </w:r>
-      <w:proofErr w:type="spellEnd"/>
-      <w:r>
-        <w:t xml:space="preserve"> basics. To start off clone the repository and make sure it’s working.</w:t>
-      </w:r>
-    </w:p>
-    <w:p>
-      <w:pPr>
-        <w:pStyle w:val="normal0"/>
-      </w:pPr>
-    </w:p>
-    <w:p>
-      <w:pPr>
-        <w:pStyle w:val="normal0"/>
-      </w:pPr>
-      <w:r>
+        <w:t xml:space="preserve"> on github basics. To start off clone the repository and make sure it’s working.</w:t>
+      </w:r>
+    </w:p>
+    <w:p>
+      <w:pPr>
+        <w:pStyle w:val="normal0"/>
+      </w:pPr>
+    </w:p>
+    <w:p>
+      <w:pPr>
+        <w:pStyle w:val="normal0"/>
+      </w:pPr>
+      <w:r>
+        <w:lastRenderedPageBreak/>
         <w:t>Some general tips and best practices:</w:t>
       </w:r>
     </w:p>
@@ -4460,7 +4046,6 @@
         </w:numPr>
       </w:pPr>
       <w:r>
-        <w:lastRenderedPageBreak/>
         <w:t>Pull, and pull often to avoid conflicts</w:t>
       </w:r>
     </w:p>
@@ -4703,7 +4288,6 @@
       <w:bookmarkStart w:id="36" w:name="_Toc358820371"/>
       <w:bookmarkEnd w:id="35"/>
       <w:r>
-        <w:lastRenderedPageBreak/>
         <w:t>Resources</w:t>
       </w:r>
       <w:bookmarkEnd w:id="36"/>
@@ -4719,6 +4303,9 @@
         <w:t>Documents</w:t>
       </w:r>
       <w:bookmarkEnd w:id="38"/>
+      <w:r>
+        <w:t xml:space="preserve"> (in the /doc folder on github)</w:t>
+      </w:r>
     </w:p>
     <w:p>
       <w:pPr>
@@ -4744,16 +4331,53 @@
       <w:r>
         <w:t xml:space="preserve">These are short descriptions of application functionality from the user’s perspective. They’re used in the </w:t>
       </w:r>
-      <w:proofErr w:type="gramStart"/>
+      <w:hyperlink r:id="rId43" w:history="1">
+        <w:r>
+          <w:rPr>
+            <w:rStyle w:val="Hyperlink"/>
+          </w:rPr>
+          <w:t>Agile</w:t>
+        </w:r>
+      </w:hyperlink>
+      <w:r>
+        <w:t xml:space="preserve"> method of software engineering and are helpful to keep track of development progress and communicate with the client.</w:t>
+      </w:r>
+    </w:p>
+    <w:p>
+      <w:pPr>
+        <w:pStyle w:val="normal0"/>
+      </w:pPr>
+    </w:p>
+    <w:p>
+      <w:pPr>
+        <w:pStyle w:val="normal0"/>
+      </w:pPr>
       <w:r>
         <w:rPr>
           <w:highlight w:val="yellow"/>
         </w:rPr>
-        <w:t>Agile</w:t>
-      </w:r>
-      <w:proofErr w:type="gramEnd"/>
-      <w:r>
-        <w:t xml:space="preserve"> method of software engineering and are helpful to keep track of development progress and communicate with the client.</w:t>
+        <w:t>Description of User Stories</w:t>
+      </w:r>
+      <w:r>
+        <w:t xml:space="preserve">: </w:t>
+      </w:r>
+    </w:p>
+    <w:p>
+      <w:pPr>
+        <w:pStyle w:val="Heading3"/>
+      </w:pPr>
+      <w:bookmarkStart w:id="41" w:name="_Toc358820374"/>
+      <w:r>
+        <w:t>Requirements</w:t>
+      </w:r>
+      <w:bookmarkEnd w:id="41"/>
+    </w:p>
+    <w:p>
+      <w:pPr>
+        <w:pStyle w:val="normal0"/>
+      </w:pPr>
+      <w:r>
+        <w:t>These are short descriptions of application functionality that the system needs to provide. They help narrow down user stories into actual coding/implementation strategies.</w:t>
       </w:r>
     </w:p>
     <w:p>
@@ -4772,86 +4396,7 @@
         <w:rPr>
           <w:highlight w:val="yellow"/>
         </w:rPr>
-        <w:t xml:space="preserve">Location on </w:t>
-      </w:r>
-      <w:proofErr w:type="spellStart"/>
-      <w:r>
-        <w:rPr>
-          <w:highlight w:val="yellow"/>
-        </w:rPr>
-        <w:t>github</w:t>
-      </w:r>
-      <w:proofErr w:type="spellEnd"/>
-      <w:r>
-        <w:rPr>
-          <w:highlight w:val="yellow"/>
-        </w:rPr>
-        <w:t>:</w:t>
-      </w:r>
-    </w:p>
-    <w:p>
-      <w:pPr>
-        <w:pStyle w:val="normal0"/>
-      </w:pPr>
-      <w:r>
-        <w:rPr>
-          <w:highlight w:val="yellow"/>
-        </w:rPr>
-        <w:t>Description of User Stories</w:t>
-      </w:r>
-      <w:r>
-        <w:t>:</w:t>
-      </w:r>
-    </w:p>
-    <w:p>
-      <w:pPr>
-        <w:pStyle w:val="Heading3"/>
-      </w:pPr>
-      <w:bookmarkStart w:id="41" w:name="_Toc358820374"/>
-      <w:r>
-        <w:t>Requirements</w:t>
-      </w:r>
-      <w:bookmarkEnd w:id="41"/>
-    </w:p>
-    <w:p>
-      <w:pPr>
-        <w:pStyle w:val="normal0"/>
-      </w:pPr>
-      <w:r>
-        <w:t>These are short descriptions of application functionality that the system needs to provide. They help narrow down user stories into actual coding/implementation strategies.</w:t>
-      </w:r>
-    </w:p>
-    <w:p>
-      <w:pPr>
-        <w:pStyle w:val="normal0"/>
-      </w:pPr>
-    </w:p>
-    <w:p>
-      <w:pPr>
-        <w:pStyle w:val="normal0"/>
-        <w:rPr>
-          <w:highlight w:val="yellow"/>
-        </w:rPr>
-      </w:pPr>
-      <w:r>
-        <w:rPr>
-          <w:highlight w:val="yellow"/>
-        </w:rPr>
-        <w:t xml:space="preserve">Location on </w:t>
-      </w:r>
-      <w:proofErr w:type="spellStart"/>
-      <w:r>
-        <w:rPr>
-          <w:highlight w:val="yellow"/>
-        </w:rPr>
-        <w:t>github</w:t>
-      </w:r>
-      <w:proofErr w:type="spellEnd"/>
-      <w:r>
-        <w:rPr>
-          <w:highlight w:val="yellow"/>
-        </w:rPr>
-        <w:t>:</w:t>
+        <w:t>Location on github:</w:t>
       </w:r>
     </w:p>
     <w:p>
@@ -4909,15 +4454,7 @@
         <w:t>composition</w:t>
       </w:r>
       <w:r>
-        <w:t xml:space="preserve"> relationships as well as listing the attributes and methods a class contains. If you get lost in the </w:t>
-      </w:r>
-      <w:proofErr w:type="spellStart"/>
-      <w:r>
-        <w:t>backend’s</w:t>
-      </w:r>
-      <w:proofErr w:type="spellEnd"/>
-      <w:r>
-        <w:t xml:space="preserve"> model, you should refer to this. Our diagram is written in standard </w:t>
+        <w:t xml:space="preserve"> relationships as well as listing the attributes and methods a class contains. If you get lost in the backend’s model, you should refer to this. Our diagram is written in standard </w:t>
       </w:r>
       <w:r>
         <w:rPr>
@@ -4951,21 +4488,7 @@
         <w:rPr>
           <w:highlight w:val="yellow"/>
         </w:rPr>
-        <w:t xml:space="preserve">Location on </w:t>
-      </w:r>
-      <w:proofErr w:type="spellStart"/>
-      <w:r>
-        <w:rPr>
-          <w:highlight w:val="yellow"/>
-        </w:rPr>
-        <w:t>github</w:t>
-      </w:r>
-      <w:proofErr w:type="spellEnd"/>
-      <w:r>
-        <w:rPr>
-          <w:highlight w:val="yellow"/>
-        </w:rPr>
-        <w:t>:</w:t>
+        <w:t>Location on github:</w:t>
       </w:r>
     </w:p>
     <w:p>
@@ -5027,48 +4550,71 @@
           <w:highlight w:val="yellow"/>
         </w:rPr>
       </w:pPr>
-      <w:proofErr w:type="spellStart"/>
       <w:r>
         <w:rPr>
           <w:highlight w:val="yellow"/>
         </w:rPr>
-        <w:t>OpenCV</w:t>
-      </w:r>
-      <w:proofErr w:type="spellEnd"/>
-      <w:r>
+        <w:t>OpenCV Docs</w:t>
+      </w:r>
+    </w:p>
+    <w:p>
+      <w:pPr>
+        <w:pStyle w:val="normal0"/>
         <w:rPr>
           <w:highlight w:val="yellow"/>
         </w:rPr>
-        <w:t xml:space="preserve"> Docs</w:t>
-      </w:r>
-    </w:p>
-    <w:p>
-      <w:pPr>
-        <w:pStyle w:val="normal0"/>
+      </w:pPr>
+      <w:r>
         <w:rPr>
           <w:highlight w:val="yellow"/>
         </w:rPr>
-      </w:pPr>
-      <w:r>
+        <w:t>Short python/opencv talk</w:t>
+      </w:r>
+    </w:p>
+    <w:p>
+      <w:pPr>
+        <w:pStyle w:val="normal0"/>
         <w:rPr>
           <w:highlight w:val="yellow"/>
         </w:rPr>
-        <w:t>Short python/</w:t>
-      </w:r>
-      <w:proofErr w:type="spellStart"/>
+      </w:pPr>
       <w:r>
         <w:rPr>
           <w:highlight w:val="yellow"/>
         </w:rPr>
-        <w:t>opencv</w:t>
-      </w:r>
-      <w:proofErr w:type="spellEnd"/>
+        <w:t>PIL Docs</w:t>
+      </w:r>
+    </w:p>
+    <w:p>
+      <w:pPr>
+        <w:pStyle w:val="normal0"/>
+      </w:pPr>
       <w:r>
         <w:rPr>
           <w:highlight w:val="yellow"/>
         </w:rPr>
-        <w:t xml:space="preserve"> talk</w:t>
-      </w:r>
+        <w:t>wxPython Docs</w:t>
+      </w:r>
+    </w:p>
+    <w:p>
+      <w:pPr>
+        <w:pStyle w:val="normal0"/>
+      </w:pPr>
+    </w:p>
+    <w:p>
+      <w:pPr>
+        <w:pStyle w:val="Heading3"/>
+      </w:pPr>
+      <w:bookmarkStart w:id="47" w:name="_Toc358820378"/>
+      <w:r>
+        <w:t>Editors</w:t>
+      </w:r>
+      <w:bookmarkEnd w:id="47"/>
+    </w:p>
+    <w:p>
+      <w:pPr>
+        <w:pStyle w:val="normal0"/>
+      </w:pPr>
     </w:p>
     <w:p>
       <w:pPr>
@@ -5081,28 +4627,47 @@
         <w:rPr>
           <w:highlight w:val="yellow"/>
         </w:rPr>
-        <w:t>PIL Docs</w:t>
-      </w:r>
-    </w:p>
-    <w:p>
-      <w:pPr>
-        <w:pStyle w:val="normal0"/>
-      </w:pPr>
-      <w:proofErr w:type="spellStart"/>
-      <w:proofErr w:type="gramStart"/>
-      <w:r>
+        <w:t>IDLE</w:t>
+      </w:r>
+    </w:p>
+    <w:p>
+      <w:pPr>
+        <w:pStyle w:val="normal0"/>
         <w:rPr>
           <w:highlight w:val="yellow"/>
         </w:rPr>
-        <w:t>wxPython</w:t>
-      </w:r>
-      <w:proofErr w:type="spellEnd"/>
-      <w:proofErr w:type="gramEnd"/>
+      </w:pPr>
       <w:r>
         <w:rPr>
           <w:highlight w:val="yellow"/>
         </w:rPr>
-        <w:t xml:space="preserve"> Docs</w:t>
+        <w:t>VIM</w:t>
+      </w:r>
+    </w:p>
+    <w:p>
+      <w:pPr>
+        <w:pStyle w:val="normal0"/>
+        <w:rPr>
+          <w:highlight w:val="yellow"/>
+        </w:rPr>
+      </w:pPr>
+      <w:r>
+        <w:rPr>
+          <w:highlight w:val="yellow"/>
+        </w:rPr>
+        <w:t>PyDev</w:t>
+      </w:r>
+    </w:p>
+    <w:p>
+      <w:pPr>
+        <w:pStyle w:val="normal0"/>
+      </w:pPr>
+      <w:r>
+        <w:rPr>
+          <w:highlight w:val="yellow"/>
+        </w:rPr>
+        <w:lastRenderedPageBreak/>
+        <w:t>Sublime</w:t>
       </w:r>
     </w:p>
     <w:p>
@@ -5114,11 +4679,11 @@
       <w:pPr>
         <w:pStyle w:val="Heading3"/>
       </w:pPr>
-      <w:bookmarkStart w:id="47" w:name="_Toc358820378"/>
-      <w:r>
-        <w:t>Editors</w:t>
-      </w:r>
-      <w:bookmarkEnd w:id="47"/>
+      <w:bookmarkStart w:id="48" w:name="_Toc358820379"/>
+      <w:r>
+        <w:t>Git</w:t>
+      </w:r>
+      <w:bookmarkEnd w:id="48"/>
     </w:p>
     <w:p>
       <w:pPr>
@@ -5136,7 +4701,7 @@
         <w:rPr>
           <w:highlight w:val="yellow"/>
         </w:rPr>
-        <w:t>IDLE</w:t>
+        <w:t>UCSD-TIES Organization Page</w:t>
       </w:r>
     </w:p>
     <w:p>
@@ -5150,7 +4715,7 @@
         <w:rPr>
           <w:highlight w:val="yellow"/>
         </w:rPr>
-        <w:t>VIM</w:t>
+        <w:t>Our repository</w:t>
       </w:r>
     </w:p>
     <w:p>
@@ -5160,14 +4725,12 @@
           <w:highlight w:val="yellow"/>
         </w:rPr>
       </w:pPr>
-      <w:proofErr w:type="spellStart"/>
       <w:r>
         <w:rPr>
           <w:highlight w:val="yellow"/>
         </w:rPr>
-        <w:t>PyDev</w:t>
-      </w:r>
-      <w:proofErr w:type="spellEnd"/>
+        <w:t>Explanation of Git</w:t>
+      </w:r>
     </w:p>
     <w:p>
       <w:pPr>
@@ -5177,7 +4740,7 @@
         <w:rPr>
           <w:highlight w:val="yellow"/>
         </w:rPr>
-        <w:t>Sublime</w:t>
+        <w:t>Overview of Git Commands</w:t>
       </w:r>
     </w:p>
     <w:p>
@@ -5189,235 +4752,122 @@
       <w:pPr>
         <w:pStyle w:val="Heading3"/>
       </w:pPr>
-      <w:bookmarkStart w:id="48" w:name="_Toc358820379"/>
-      <w:proofErr w:type="spellStart"/>
-      <w:r>
-        <w:t>Git</w:t>
-      </w:r>
-      <w:bookmarkEnd w:id="48"/>
-      <w:proofErr w:type="spellEnd"/>
-    </w:p>
-    <w:p>
-      <w:pPr>
-        <w:pStyle w:val="normal0"/>
-      </w:pPr>
-    </w:p>
-    <w:p>
-      <w:pPr>
-        <w:pStyle w:val="normal0"/>
+      <w:bookmarkStart w:id="49" w:name="_Toc358820380"/>
+      <w:r>
+        <w:t>Eye Detection</w:t>
+      </w:r>
+      <w:bookmarkEnd w:id="49"/>
+    </w:p>
+    <w:p>
+      <w:pPr>
+        <w:pStyle w:val="normal0"/>
+      </w:pPr>
+    </w:p>
+    <w:p>
+      <w:pPr>
+        <w:pStyle w:val="normal0"/>
+      </w:pPr>
+      <w:r>
         <w:rPr>
           <w:highlight w:val="yellow"/>
         </w:rPr>
-      </w:pPr>
-      <w:r>
+        <w:t>Source of the algorithm we’re currently using</w:t>
+      </w:r>
+    </w:p>
+    <w:p>
+      <w:pPr>
+        <w:pStyle w:val="Heading3"/>
+      </w:pPr>
+      <w:bookmarkStart w:id="50" w:name="_Toc358820381"/>
+      <w:r>
+        <w:t>Pupil and Iris Detection</w:t>
+      </w:r>
+      <w:bookmarkEnd w:id="50"/>
+      <w:r>
+        <w:t xml:space="preserve"> </w:t>
+      </w:r>
+    </w:p>
+    <w:p>
+      <w:pPr>
+        <w:pStyle w:val="normal0"/>
+      </w:pPr>
+    </w:p>
+    <w:p>
+      <w:pPr>
+        <w:pStyle w:val="normal0"/>
         <w:rPr>
           <w:highlight w:val="yellow"/>
         </w:rPr>
-        <w:t>UCSD-TIES Organization Page</w:t>
-      </w:r>
-    </w:p>
-    <w:p>
-      <w:pPr>
-        <w:pStyle w:val="normal0"/>
+      </w:pPr>
+      <w:r>
         <w:rPr>
           <w:highlight w:val="yellow"/>
         </w:rPr>
-      </w:pPr>
-      <w:r>
+        <w:t>Source of the algorithm we’re currently using</w:t>
+      </w:r>
+    </w:p>
+    <w:p>
+      <w:pPr>
+        <w:pStyle w:val="normal0"/>
         <w:rPr>
           <w:highlight w:val="yellow"/>
         </w:rPr>
-        <w:t>Our repository</w:t>
-      </w:r>
-    </w:p>
-    <w:p>
-      <w:pPr>
-        <w:pStyle w:val="normal0"/>
+      </w:pPr>
+      <w:r>
         <w:rPr>
           <w:highlight w:val="yellow"/>
         </w:rPr>
+        <w:t>Other algorithm</w:t>
+      </w:r>
+    </w:p>
+    <w:p>
+      <w:pPr>
+        <w:pStyle w:val="normal0"/>
       </w:pPr>
       <w:r>
         <w:rPr>
           <w:highlight w:val="yellow"/>
         </w:rPr>
-        <w:t xml:space="preserve">Explanation of </w:t>
-      </w:r>
-      <w:proofErr w:type="spellStart"/>
-      <w:r>
+        <w:t>Other algorithm</w:t>
+      </w:r>
+    </w:p>
+    <w:p>
+      <w:pPr>
+        <w:pStyle w:val="Heading3"/>
+      </w:pPr>
+      <w:bookmarkStart w:id="51" w:name="_Toc358820382"/>
+      <w:r>
+        <w:t>Sclera/Crescent Detection</w:t>
+      </w:r>
+      <w:bookmarkEnd w:id="51"/>
+      <w:r>
+        <w:t xml:space="preserve"> </w:t>
+      </w:r>
+    </w:p>
+    <w:p>
+      <w:pPr>
+        <w:pStyle w:val="normal0"/>
         <w:rPr>
           <w:highlight w:val="yellow"/>
         </w:rPr>
-        <w:t>Git</w:t>
-      </w:r>
-      <w:proofErr w:type="spellEnd"/>
-    </w:p>
-    <w:p>
-      <w:pPr>
-        <w:pStyle w:val="normal0"/>
       </w:pPr>
       <w:r>
         <w:rPr>
           <w:highlight w:val="yellow"/>
         </w:rPr>
-        <w:t xml:space="preserve">Overview of </w:t>
-      </w:r>
-      <w:proofErr w:type="spellStart"/>
+        <w:t>Color detection in openCV</w:t>
+      </w:r>
+    </w:p>
+    <w:p>
+      <w:pPr>
+        <w:pStyle w:val="normal0"/>
+      </w:pPr>
       <w:r>
         <w:rPr>
           <w:highlight w:val="yellow"/>
         </w:rPr>
-        <w:t>Git</w:t>
-      </w:r>
-      <w:proofErr w:type="spellEnd"/>
-      <w:r>
-        <w:rPr>
-          <w:highlight w:val="yellow"/>
-        </w:rPr>
-        <w:t xml:space="preserve"> Commands</w:t>
-      </w:r>
-    </w:p>
-    <w:p>
-      <w:pPr>
-        <w:pStyle w:val="normal0"/>
-      </w:pPr>
-    </w:p>
-    <w:p>
-      <w:pPr>
-        <w:pStyle w:val="Heading3"/>
-      </w:pPr>
-      <w:bookmarkStart w:id="49" w:name="_Toc358820380"/>
-      <w:r>
-        <w:t>Eye Detection</w:t>
-      </w:r>
-      <w:bookmarkEnd w:id="49"/>
-    </w:p>
-    <w:p>
-      <w:pPr>
-        <w:pStyle w:val="normal0"/>
-      </w:pPr>
-    </w:p>
-    <w:p>
-      <w:pPr>
-        <w:pStyle w:val="normal0"/>
-      </w:pPr>
-      <w:r>
-        <w:rPr>
-          <w:highlight w:val="yellow"/>
-        </w:rPr>
-        <w:t>Source of the algorithm we’re currently using</w:t>
-      </w:r>
-    </w:p>
-    <w:p>
-      <w:pPr>
-        <w:pStyle w:val="Heading3"/>
-      </w:pPr>
-      <w:bookmarkStart w:id="50" w:name="_Toc358820381"/>
-      <w:r>
-        <w:t>Pupil and Iris Detection</w:t>
-      </w:r>
-      <w:bookmarkEnd w:id="50"/>
-      <w:r>
-        <w:t xml:space="preserve"> </w:t>
-      </w:r>
-    </w:p>
-    <w:p>
-      <w:pPr>
-        <w:pStyle w:val="normal0"/>
-      </w:pPr>
-    </w:p>
-    <w:p>
-      <w:pPr>
-        <w:pStyle w:val="normal0"/>
-        <w:rPr>
-          <w:highlight w:val="yellow"/>
-        </w:rPr>
-      </w:pPr>
-      <w:r>
-        <w:rPr>
-          <w:highlight w:val="yellow"/>
-        </w:rPr>
-        <w:t>Source of the algorithm we’re currently using</w:t>
-      </w:r>
-    </w:p>
-    <w:p>
-      <w:pPr>
-        <w:pStyle w:val="normal0"/>
-        <w:rPr>
-          <w:highlight w:val="yellow"/>
-        </w:rPr>
-      </w:pPr>
-      <w:r>
-        <w:rPr>
-          <w:highlight w:val="yellow"/>
-        </w:rPr>
-        <w:t>Other algorithm</w:t>
-      </w:r>
-    </w:p>
-    <w:p>
-      <w:pPr>
-        <w:pStyle w:val="normal0"/>
-      </w:pPr>
-      <w:r>
-        <w:rPr>
-          <w:highlight w:val="yellow"/>
-        </w:rPr>
-        <w:t>Other algorithm</w:t>
-      </w:r>
-    </w:p>
-    <w:p>
-      <w:pPr>
-        <w:pStyle w:val="Heading3"/>
-      </w:pPr>
-      <w:bookmarkStart w:id="51" w:name="_Toc358820382"/>
-      <w:r>
-        <w:t>Sclera/Crescent Detection</w:t>
-      </w:r>
-      <w:bookmarkEnd w:id="51"/>
-      <w:r>
-        <w:t xml:space="preserve"> </w:t>
-      </w:r>
-    </w:p>
-    <w:p>
-      <w:pPr>
-        <w:pStyle w:val="normal0"/>
-        <w:rPr>
-          <w:highlight w:val="yellow"/>
-        </w:rPr>
-      </w:pPr>
-      <w:r>
-        <w:rPr>
-          <w:highlight w:val="yellow"/>
-        </w:rPr>
-        <w:t xml:space="preserve">Color detection in </w:t>
-      </w:r>
-      <w:proofErr w:type="spellStart"/>
-      <w:r>
-        <w:rPr>
-          <w:highlight w:val="yellow"/>
-        </w:rPr>
-        <w:t>openCV</w:t>
-      </w:r>
-      <w:proofErr w:type="spellEnd"/>
-    </w:p>
-    <w:p>
-      <w:pPr>
-        <w:pStyle w:val="normal0"/>
-      </w:pPr>
-      <w:r>
-        <w:rPr>
-          <w:highlight w:val="yellow"/>
-        </w:rPr>
-        <w:t xml:space="preserve">Blob detection in </w:t>
-      </w:r>
-      <w:proofErr w:type="spellStart"/>
-      <w:r>
-        <w:rPr>
-          <w:highlight w:val="yellow"/>
-        </w:rPr>
-        <w:t>openCV</w:t>
-      </w:r>
-      <w:proofErr w:type="spellEnd"/>
+        <w:t>Blob detection in openCV</w:t>
+      </w:r>
     </w:p>
     <w:p>
       <w:pPr>
@@ -5610,8 +5060,8 @@
       </w:r>
     </w:p>
     <w:sectPr>
-      <w:headerReference w:type="default" r:id="rId11"/>
-      <w:footerReference w:type="default" r:id="rId12"/>
+      <w:headerReference w:type="default" r:id="rId44"/>
+      <w:footerReference w:type="default" r:id="rId45"/>
       <w:pgSz w:w="12240" w:h="15840"/>
       <w:pgMar w:top="1440" w:right="1440" w:bottom="1440" w:left="1440" w:header="720" w:footer="720" w:gutter="0"/>
       <w:cols w:space="720"/>
@@ -5725,7 +5175,7 @@
         <w:rPr>
           <w:noProof/>
         </w:rPr>
-        <w:t>9</w:t>
+        <w:t>8</w:t>
       </w:r>
     </w:fldSimple>
   </w:p>
@@ -6942,6 +6392,18 @@
     <w:uiPriority w:val="1"/>
     <w:rsid w:val="00E037D1"/>
   </w:style>
+  <w:style w:type="character" w:styleId="FollowedHyperlink">
+    <w:name w:val="FollowedHyperlink"/>
+    <w:basedOn w:val="DefaultParagraphFont"/>
+    <w:uiPriority w:val="99"/>
+    <w:semiHidden/>
+    <w:unhideWhenUsed/>
+    <w:rsid w:val="00E56D16"/>
+    <w:rPr>
+      <w:color w:val="932968" w:themeColor="followedHyperlink"/>
+      <w:u w:val="single"/>
+    </w:rPr>
+  </w:style>
 </w:styles>
 </file>
 
@@ -7233,7 +6695,7 @@
 </file>
 
 <file path=customXml/itemProps1.xml><?xml version="1.0" encoding="utf-8"?>
-<ds:datastoreItem xmlns:ds="http://schemas.openxmlformats.org/officeDocument/2006/customXml" ds:itemID="{C973DD98-32C5-42BA-9371-DB8157205CCC}">
+<ds:datastoreItem xmlns:ds="http://schemas.openxmlformats.org/officeDocument/2006/customXml" ds:itemID="{BE010A6D-F10C-440E-BAE5-DD521C0779A8}">
   <ds:schemaRefs>
     <ds:schemaRef ds:uri="http://schemas.openxmlformats.org/officeDocument/2006/bibliography"/>
   </ds:schemaRefs>

</xml_diff>

<commit_message>
Linked the rest of the dev guide
</commit_message>
<xml_diff>
--- a/doc/DevelopersGuide.docx
+++ b/doc/DevelopersGuide.docx
@@ -2277,12 +2277,26 @@
         <w:rPr>
           <w:rFonts w:ascii="Trebuchet MS" w:eastAsia="Trebuchet MS" w:hAnsi="Trebuchet MS" w:cs="Trebuchet MS"/>
         </w:rPr>
-        <w:t xml:space="preserve">vision disorders: amblyopia, </w:t>
-      </w:r>
+        <w:t xml:space="preserve">vision disorders: </w:t>
+      </w:r>
+      <w:proofErr w:type="spellStart"/>
       <w:r>
         <w:rPr>
           <w:rFonts w:ascii="Trebuchet MS" w:eastAsia="Trebuchet MS" w:hAnsi="Trebuchet MS" w:cs="Trebuchet MS"/>
         </w:rPr>
+        <w:t>amblyopia</w:t>
+      </w:r>
+      <w:proofErr w:type="spellEnd"/>
+      <w:r>
+        <w:rPr>
+          <w:rFonts w:ascii="Trebuchet MS" w:eastAsia="Trebuchet MS" w:hAnsi="Trebuchet MS" w:cs="Trebuchet MS"/>
+        </w:rPr>
+        <w:t xml:space="preserve">, </w:t>
+      </w:r>
+      <w:r>
+        <w:rPr>
+          <w:rFonts w:ascii="Trebuchet MS" w:eastAsia="Trebuchet MS" w:hAnsi="Trebuchet MS" w:cs="Trebuchet MS"/>
+        </w:rPr>
         <w:t>strabismus</w:t>
       </w:r>
       <w:r>
@@ -2295,28 +2309,64 @@
         <w:rPr>
           <w:rFonts w:ascii="Trebuchet MS" w:eastAsia="Trebuchet MS" w:hAnsi="Trebuchet MS" w:cs="Trebuchet MS"/>
         </w:rPr>
-        <w:t xml:space="preserve">. Amblyopia, or more commonly referred to as "lazy eye," is the loss of or reduced vision in one eye. It is the most common cause of visual impairment in children. Strabismus, more commonly known as "crossed eyes", refers to the misalignment of both eyes. This prevents the eyes from working together, resulting in vision impairment, faulty depth perception, double vision, and, if left untreated, amblyopia. </w:t>
-      </w:r>
+        <w:t xml:space="preserve">. </w:t>
+      </w:r>
+      <w:proofErr w:type="spellStart"/>
       <w:r>
         <w:rPr>
           <w:rFonts w:ascii="Trebuchet MS" w:eastAsia="Trebuchet MS" w:hAnsi="Trebuchet MS" w:cs="Trebuchet MS"/>
         </w:rPr>
-        <w:t>Cataracts is a clouding of the eye that can impede vision.</w:t>
-      </w:r>
-    </w:p>
-    <w:p>
-      <w:pPr>
-        <w:pStyle w:val="normal0"/>
-      </w:pPr>
-    </w:p>
-    <w:p>
-      <w:pPr>
-        <w:pStyle w:val="normal0"/>
-      </w:pPr>
+        <w:t>Amblyopia</w:t>
+      </w:r>
+      <w:proofErr w:type="spellEnd"/>
       <w:r>
         <w:rPr>
           <w:rFonts w:ascii="Trebuchet MS" w:eastAsia="Trebuchet MS" w:hAnsi="Trebuchet MS" w:cs="Trebuchet MS"/>
         </w:rPr>
+        <w:t xml:space="preserve">, or more commonly referred to as "lazy eye," is the loss of or reduced vision in one eye. It is the most common cause of visual impairment in children. Strabismus, more commonly known as "crossed eyes", refers to the misalignment of both eyes. This prevents the eyes from working together, resulting in vision impairment, faulty depth perception, double vision, and, if left untreated, </w:t>
+      </w:r>
+      <w:proofErr w:type="spellStart"/>
+      <w:r>
+        <w:rPr>
+          <w:rFonts w:ascii="Trebuchet MS" w:eastAsia="Trebuchet MS" w:hAnsi="Trebuchet MS" w:cs="Trebuchet MS"/>
+        </w:rPr>
+        <w:t>amblyopia</w:t>
+      </w:r>
+      <w:proofErr w:type="spellEnd"/>
+      <w:r>
+        <w:rPr>
+          <w:rFonts w:ascii="Trebuchet MS" w:eastAsia="Trebuchet MS" w:hAnsi="Trebuchet MS" w:cs="Trebuchet MS"/>
+        </w:rPr>
+        <w:t xml:space="preserve">. </w:t>
+      </w:r>
+      <w:proofErr w:type="gramStart"/>
+      <w:r>
+        <w:rPr>
+          <w:rFonts w:ascii="Trebuchet MS" w:eastAsia="Trebuchet MS" w:hAnsi="Trebuchet MS" w:cs="Trebuchet MS"/>
+        </w:rPr>
+        <w:t>Cataracts is</w:t>
+      </w:r>
+      <w:proofErr w:type="gramEnd"/>
+      <w:r>
+        <w:rPr>
+          <w:rFonts w:ascii="Trebuchet MS" w:eastAsia="Trebuchet MS" w:hAnsi="Trebuchet MS" w:cs="Trebuchet MS"/>
+        </w:rPr>
+        <w:t xml:space="preserve"> a clouding of the eye that can impede vision.</w:t>
+      </w:r>
+    </w:p>
+    <w:p>
+      <w:pPr>
+        <w:pStyle w:val="normal0"/>
+      </w:pPr>
+    </w:p>
+    <w:p>
+      <w:pPr>
+        <w:pStyle w:val="normal0"/>
+      </w:pPr>
+      <w:r>
+        <w:rPr>
+          <w:rFonts w:ascii="Trebuchet MS" w:eastAsia="Trebuchet MS" w:hAnsi="Trebuchet MS" w:cs="Trebuchet MS"/>
+        </w:rPr>
         <w:t>Fo</w:t>
       </w:r>
       <w:r>
@@ -2337,11 +2387,19 @@
         <w:pStyle w:val="normal0"/>
         <w:ind w:firstLine="720"/>
       </w:pPr>
+      <w:proofErr w:type="spellStart"/>
       <w:r>
         <w:rPr>
           <w:rFonts w:ascii="Trebuchet MS" w:eastAsia="Trebuchet MS" w:hAnsi="Trebuchet MS" w:cs="Trebuchet MS"/>
         </w:rPr>
-        <w:t xml:space="preserve">Amblyopia: </w:t>
+        <w:t>Amblyopia</w:t>
+      </w:r>
+      <w:proofErr w:type="spellEnd"/>
+      <w:r>
+        <w:rPr>
+          <w:rFonts w:ascii="Trebuchet MS" w:eastAsia="Trebuchet MS" w:hAnsi="Trebuchet MS" w:cs="Trebuchet MS"/>
+        </w:rPr>
+        <w:t xml:space="preserve">: </w:t>
       </w:r>
       <w:hyperlink r:id="rId9">
         <w:r>
@@ -2433,7 +2491,21 @@
         <w:rPr>
           <w:rFonts w:ascii="Trebuchet MS" w:eastAsia="Trebuchet MS" w:hAnsi="Trebuchet MS" w:cs="Trebuchet MS"/>
         </w:rPr>
-        <w:t>to ultimately determine whether the patient has amblyopia. The Bruckner Reflex test is highly dependent on capturing images with a strong red-eye effect</w:t>
+        <w:t xml:space="preserve">to ultimately determine whether the patient has </w:t>
+      </w:r>
+      <w:proofErr w:type="spellStart"/>
+      <w:r>
+        <w:rPr>
+          <w:rFonts w:ascii="Trebuchet MS" w:eastAsia="Trebuchet MS" w:hAnsi="Trebuchet MS" w:cs="Trebuchet MS"/>
+        </w:rPr>
+        <w:t>amblyopia</w:t>
+      </w:r>
+      <w:proofErr w:type="spellEnd"/>
+      <w:r>
+        <w:rPr>
+          <w:rFonts w:ascii="Trebuchet MS" w:eastAsia="Trebuchet MS" w:hAnsi="Trebuchet MS" w:cs="Trebuchet MS"/>
+        </w:rPr>
+        <w:t>. The Bruckner Reflex test is highly dependent on capturing images with a strong red-eye effect</w:t>
       </w:r>
       <w:r>
         <w:rPr>
@@ -2467,7 +2539,21 @@
         <w:rPr>
           <w:rFonts w:ascii="Trebuchet MS" w:eastAsia="Trebuchet MS" w:hAnsi="Trebuchet MS" w:cs="Trebuchet MS"/>
         </w:rPr>
-        <w:t>The setup we’ll be working with is a laptop connected to a camera. This camera will take two pictures, one horizontal and one vertical (this is to maximize the crescent effect of red eye). The program will then detect the child’s eyes, allow the user to confirm this detection, detect several other features including the pupil, crescent, and sclera. These features will also be confirmed by the user. The program will then move on to analyze these eye features using machine learning and notify the user of the application which, if any, eye disease the child may have.</w:t>
+        <w:t xml:space="preserve">The setup we’ll be working with is a laptop connected to a camera. This camera will take two pictures, one horizontal and one vertical (this is to maximize the crescent effect of red eye). The </w:t>
+      </w:r>
+      <w:proofErr w:type="gramStart"/>
+      <w:r>
+        <w:rPr>
+          <w:rFonts w:ascii="Trebuchet MS" w:eastAsia="Trebuchet MS" w:hAnsi="Trebuchet MS" w:cs="Trebuchet MS"/>
+        </w:rPr>
+        <w:t>program will then detect</w:t>
+      </w:r>
+      <w:proofErr w:type="gramEnd"/>
+      <w:r>
+        <w:rPr>
+          <w:rFonts w:ascii="Trebuchet MS" w:eastAsia="Trebuchet MS" w:hAnsi="Trebuchet MS" w:cs="Trebuchet MS"/>
+        </w:rPr>
+        <w:t xml:space="preserve"> the child’s eyes, allow the user to confirm this detection, detect several other features including the pupil, crescent, and sclera. These features will also be confirmed by the user. The program will then move on to analyze these eye features using machine learning and notify the user of the application which, if any, eye disease the child may have.</w:t>
       </w:r>
     </w:p>
     <w:p>
@@ -2495,15 +2581,25 @@
         <w:t xml:space="preserve">I’m going to be lazy with this section and refer you to the </w:t>
       </w:r>
       <w:hyperlink r:id="rId13" w:history="1">
+        <w:proofErr w:type="spellStart"/>
         <w:r>
           <w:rPr>
             <w:rStyle w:val="Hyperlink"/>
           </w:rPr>
           <w:t>EyeDiseaseDescriptions</w:t>
         </w:r>
+        <w:proofErr w:type="spellEnd"/>
       </w:hyperlink>
       <w:r>
-        <w:t xml:space="preserve"> doc on github. It reviews the eye-related subject matter that we need to be familiar with. Refer there if you’re confused.</w:t>
+        <w:t xml:space="preserve"> doc on </w:t>
+      </w:r>
+      <w:proofErr w:type="spellStart"/>
+      <w:r>
+        <w:t>github</w:t>
+      </w:r>
+      <w:proofErr w:type="spellEnd"/>
+      <w:r>
+        <w:t>. It reviews the eye-related subject matter that we need to be familiar with. Refer there if you’re confused.</w:t>
       </w:r>
     </w:p>
     <w:p>
@@ -2570,7 +2666,15 @@
         </w:numPr>
       </w:pPr>
       <w:r>
-        <w:t>Get yourself added to the UCSD-TIES github organization</w:t>
+        <w:t xml:space="preserve">Get yourself added to the UCSD-TIES </w:t>
+      </w:r>
+      <w:proofErr w:type="spellStart"/>
+      <w:r>
+        <w:t>github</w:t>
+      </w:r>
+      <w:proofErr w:type="spellEnd"/>
+      <w:r>
+        <w:t xml:space="preserve"> organization</w:t>
       </w:r>
     </w:p>
     <w:p>
@@ -2630,7 +2734,15 @@
         </w:numPr>
       </w:pPr>
       <w:r>
-        <w:t>Save the change, commit it, and push to the github repository (to make sure you can)</w:t>
+        <w:t xml:space="preserve">Save the change, commit it, and push to the </w:t>
+      </w:r>
+      <w:proofErr w:type="spellStart"/>
+      <w:r>
+        <w:t>github</w:t>
+      </w:r>
+      <w:proofErr w:type="spellEnd"/>
+      <w:r>
+        <w:t xml:space="preserve"> repository (to make sure you can)</w:t>
       </w:r>
     </w:p>
     <w:p>
@@ -2705,7 +2817,15 @@
         <w:t xml:space="preserve"> </w:t>
       </w:r>
       <w:r>
-        <w:t xml:space="preserve">(use Python 2, not Python 3 for compatibility with openCV. The most current version of Python 2 is fine, even if it’s not what’s listed below) </w:t>
+        <w:t xml:space="preserve">(use Python 2, not Python 3 for compatibility with </w:t>
+      </w:r>
+      <w:proofErr w:type="spellStart"/>
+      <w:r>
+        <w:t>openCV</w:t>
+      </w:r>
+      <w:proofErr w:type="spellEnd"/>
+      <w:r>
+        <w:t xml:space="preserve">. The most current version of Python 2 is fine, even if it’s not what’s listed below) </w:t>
       </w:r>
       <w:r>
         <w:t xml:space="preserve">as our coding language. The backend uses </w:t>
@@ -2722,23 +2842,27 @@
         <w:t xml:space="preserve"> and </w:t>
       </w:r>
       <w:hyperlink r:id="rId16" w:history="1">
+        <w:proofErr w:type="spellStart"/>
         <w:r>
           <w:rPr>
             <w:rStyle w:val="Hyperlink"/>
           </w:rPr>
           <w:t>OpenCV</w:t>
         </w:r>
+        <w:proofErr w:type="spellEnd"/>
       </w:hyperlink>
       <w:r>
         <w:t xml:space="preserve"> libraries for image analysis. The Front End uses </w:t>
       </w:r>
       <w:hyperlink r:id="rId17" w:history="1">
+        <w:proofErr w:type="spellStart"/>
         <w:r>
           <w:rPr>
             <w:rStyle w:val="Hyperlink"/>
           </w:rPr>
           <w:t>wxPython</w:t>
         </w:r>
+        <w:proofErr w:type="spellEnd"/>
       </w:hyperlink>
       <w:r>
         <w:t xml:space="preserve"> to develop a local GUI.</w:t>
@@ -2747,12 +2871,14 @@
         <w:t xml:space="preserve"> We use </w:t>
       </w:r>
       <w:hyperlink r:id="rId18" w:history="1">
+        <w:proofErr w:type="spellStart"/>
         <w:r>
           <w:rPr>
             <w:rStyle w:val="Hyperlink"/>
           </w:rPr>
           <w:t>github</w:t>
         </w:r>
+        <w:proofErr w:type="spellEnd"/>
       </w:hyperlink>
       <w:r>
         <w:t xml:space="preserve"> for version control. We don’t have a particular editor or </w:t>
@@ -2780,19 +2906,23 @@
         <w:t xml:space="preserve">, some </w:t>
       </w:r>
       <w:hyperlink r:id="rId21" w:history="1">
+        <w:proofErr w:type="spellStart"/>
         <w:r>
           <w:rPr>
             <w:rStyle w:val="Hyperlink"/>
           </w:rPr>
           <w:t>Pydev</w:t>
         </w:r>
+        <w:proofErr w:type="spellEnd"/>
       </w:hyperlink>
       <w:r>
         <w:t xml:space="preserve">, or whatever works and you can get to be set up with </w:t>
       </w:r>
+      <w:proofErr w:type="spellStart"/>
       <w:r>
         <w:t>OpenCV</w:t>
       </w:r>
+      <w:proofErr w:type="spellEnd"/>
       <w:r>
         <w:t xml:space="preserve">. Take a look at </w:t>
       </w:r>
@@ -2832,12 +2962,14 @@
         </w:numPr>
       </w:pPr>
       <w:hyperlink r:id="rId23" w:history="1">
+        <w:proofErr w:type="spellStart"/>
         <w:r>
           <w:rPr>
             <w:rStyle w:val="Hyperlink"/>
           </w:rPr>
           <w:t>wxPython</w:t>
         </w:r>
+        <w:proofErr w:type="spellEnd"/>
       </w:hyperlink>
     </w:p>
     <w:p>
@@ -2873,12 +3005,21 @@
       <w:pPr>
         <w:pStyle w:val="normal0"/>
       </w:pPr>
+      <w:proofErr w:type="gramStart"/>
       <w:r>
         <w:rPr>
           <w:rFonts w:ascii="Trebuchet MS" w:eastAsia="Trebuchet MS" w:hAnsi="Trebuchet MS" w:cs="Trebuchet MS"/>
           <w:i/>
         </w:rPr>
-        <w:t>dependent technologies are indented</w:t>
+        <w:t>dependent</w:t>
+      </w:r>
+      <w:proofErr w:type="gramEnd"/>
+      <w:r>
+        <w:rPr>
+          <w:rFonts w:ascii="Trebuchet MS" w:eastAsia="Trebuchet MS" w:hAnsi="Trebuchet MS" w:cs="Trebuchet MS"/>
+          <w:i/>
+        </w:rPr>
+        <w:t xml:space="preserve"> technologies are indented</w:t>
       </w:r>
     </w:p>
     <w:p>
@@ -2891,12 +3032,21 @@
         <w:ind w:hanging="359"/>
       </w:pPr>
       <w:hyperlink r:id="rId25" w:history="1">
+        <w:proofErr w:type="spellStart"/>
         <w:r>
           <w:rPr>
             <w:rStyle w:val="Hyperlink"/>
             <w:rFonts w:ascii="Trebuchet MS" w:eastAsia="Trebuchet MS" w:hAnsi="Trebuchet MS" w:cs="Trebuchet MS"/>
           </w:rPr>
-          <w:t>OpenCV 2.4.5</w:t>
+          <w:t>OpenCV</w:t>
+        </w:r>
+        <w:proofErr w:type="spellEnd"/>
+        <w:r>
+          <w:rPr>
+            <w:rStyle w:val="Hyperlink"/>
+            <w:rFonts w:ascii="Trebuchet MS" w:eastAsia="Trebuchet MS" w:hAnsi="Trebuchet MS" w:cs="Trebuchet MS"/>
+          </w:rPr>
+          <w:t xml:space="preserve"> 2.4.5</w:t>
         </w:r>
       </w:hyperlink>
     </w:p>
@@ -2909,6 +3059,7 @@
         </w:numPr>
       </w:pPr>
       <w:hyperlink r:id="rId26" w:history="1">
+        <w:proofErr w:type="spellStart"/>
         <w:r>
           <w:rPr>
             <w:rStyle w:val="Hyperlink"/>
@@ -2916,6 +3067,7 @@
           </w:rPr>
           <w:t>NumPy</w:t>
         </w:r>
+        <w:proofErr w:type="spellEnd"/>
       </w:hyperlink>
       <w:r>
         <w:rPr>
@@ -3038,15 +3190,31 @@
         <w:t xml:space="preserve">See the </w:t>
       </w:r>
       <w:hyperlink r:id="rId28" w:history="1">
-        <w:r>
-          <w:rPr>
-            <w:rStyle w:val="Hyperlink"/>
-          </w:rPr>
-          <w:t>github wiki</w:t>
+        <w:proofErr w:type="spellStart"/>
+        <w:r>
+          <w:rPr>
+            <w:rStyle w:val="Hyperlink"/>
+          </w:rPr>
+          <w:t>github</w:t>
+        </w:r>
+        <w:proofErr w:type="spellEnd"/>
+        <w:r>
+          <w:rPr>
+            <w:rStyle w:val="Hyperlink"/>
+          </w:rPr>
+          <w:t xml:space="preserve"> wiki</w:t>
         </w:r>
       </w:hyperlink>
       <w:r>
-        <w:t xml:space="preserve"> for this. Expect a fair amount of craziness trying to get your setup working right. And if you get stuck or kinda stuck ask a teammate! Someone’s probably seen that error before.</w:t>
+        <w:t xml:space="preserve"> for this. Expect a fair amount of craziness trying to get your setup working right. And if you get stuck or </w:t>
+      </w:r>
+      <w:proofErr w:type="spellStart"/>
+      <w:r>
+        <w:t>kinda</w:t>
+      </w:r>
+      <w:proofErr w:type="spellEnd"/>
+      <w:r>
+        <w:t xml:space="preserve"> stuck ask a teammate! Someone’s probably seen that error before.</w:t>
       </w:r>
     </w:p>
     <w:p>
@@ -3076,7 +3244,15 @@
         <w:pStyle w:val="normal0"/>
       </w:pPr>
       <w:r>
-        <w:t>See the github wiki.</w:t>
+        <w:t xml:space="preserve">See the </w:t>
+      </w:r>
+      <w:proofErr w:type="spellStart"/>
+      <w:r>
+        <w:t>github</w:t>
+      </w:r>
+      <w:proofErr w:type="spellEnd"/>
+      <w:r>
+        <w:t xml:space="preserve"> wiki.</w:t>
       </w:r>
     </w:p>
     <w:p>
@@ -3109,12 +3285,28 @@
         </w:numPr>
         <w:ind w:hanging="359"/>
       </w:pPr>
+      <w:proofErr w:type="spellStart"/>
       <w:r>
         <w:rPr>
           <w:rFonts w:ascii="Trebuchet MS" w:eastAsia="Trebuchet MS" w:hAnsi="Trebuchet MS" w:cs="Trebuchet MS"/>
         </w:rPr>
-        <w:t>Instal NumPy</w:t>
-      </w:r>
+        <w:t>Instal</w:t>
+      </w:r>
+      <w:proofErr w:type="spellEnd"/>
+      <w:r>
+        <w:rPr>
+          <w:rFonts w:ascii="Trebuchet MS" w:eastAsia="Trebuchet MS" w:hAnsi="Trebuchet MS" w:cs="Trebuchet MS"/>
+        </w:rPr>
+        <w:t xml:space="preserve"> </w:t>
+      </w:r>
+      <w:proofErr w:type="spellStart"/>
+      <w:r>
+        <w:rPr>
+          <w:rFonts w:ascii="Trebuchet MS" w:eastAsia="Trebuchet MS" w:hAnsi="Trebuchet MS" w:cs="Trebuchet MS"/>
+        </w:rPr>
+        <w:t>NumPy</w:t>
+      </w:r>
+      <w:proofErr w:type="spellEnd"/>
     </w:p>
     <w:p>
       <w:pPr>
@@ -3129,8 +3321,16 @@
         <w:rPr>
           <w:rFonts w:ascii="Trebuchet MS" w:eastAsia="Trebuchet MS" w:hAnsi="Trebuchet MS" w:cs="Trebuchet MS"/>
         </w:rPr>
-        <w:t>Install OpenCV</w:t>
-      </w:r>
+        <w:t xml:space="preserve">Install </w:t>
+      </w:r>
+      <w:proofErr w:type="spellStart"/>
+      <w:r>
+        <w:rPr>
+          <w:rFonts w:ascii="Trebuchet MS" w:eastAsia="Trebuchet MS" w:hAnsi="Trebuchet MS" w:cs="Trebuchet MS"/>
+        </w:rPr>
+        <w:t>OpenCV</w:t>
+      </w:r>
+      <w:proofErr w:type="spellEnd"/>
     </w:p>
     <w:p>
       <w:pPr>
@@ -3151,7 +3351,21 @@
         <w:rPr>
           <w:rFonts w:ascii="Trebuchet MS" w:eastAsia="Trebuchet MS" w:hAnsi="Trebuchet MS" w:cs="Trebuchet MS"/>
         </w:rPr>
-        <w:t xml:space="preserve"> – I believe this is copying opencv into the appropriate python path directory or something.</w:t>
+        <w:t xml:space="preserve"> – I believe this is copying </w:t>
+      </w:r>
+      <w:proofErr w:type="spellStart"/>
+      <w:r>
+        <w:rPr>
+          <w:rFonts w:ascii="Trebuchet MS" w:eastAsia="Trebuchet MS" w:hAnsi="Trebuchet MS" w:cs="Trebuchet MS"/>
+        </w:rPr>
+        <w:t>opencv</w:t>
+      </w:r>
+      <w:proofErr w:type="spellEnd"/>
+      <w:r>
+        <w:rPr>
+          <w:rFonts w:ascii="Trebuchet MS" w:eastAsia="Trebuchet MS" w:hAnsi="Trebuchet MS" w:cs="Trebuchet MS"/>
+        </w:rPr>
+        <w:t xml:space="preserve"> into the appropriate python path directory or something.</w:t>
       </w:r>
     </w:p>
     <w:p>
@@ -3208,7 +3422,15 @@
         <w:pStyle w:val="normal0"/>
       </w:pPr>
       <w:r>
-        <w:t>See the github wiki.</w:t>
+        <w:t xml:space="preserve">See the </w:t>
+      </w:r>
+      <w:proofErr w:type="spellStart"/>
+      <w:r>
+        <w:t>github</w:t>
+      </w:r>
+      <w:proofErr w:type="spellEnd"/>
+      <w:r>
+        <w:t xml:space="preserve"> wiki.</w:t>
       </w:r>
     </w:p>
     <w:p>
@@ -3238,7 +3460,15 @@
         <w:pStyle w:val="normal0"/>
       </w:pPr>
       <w:r>
-        <w:t>See the github wiki.</w:t>
+        <w:t xml:space="preserve">See the </w:t>
+      </w:r>
+      <w:proofErr w:type="spellStart"/>
+      <w:r>
+        <w:t>github</w:t>
+      </w:r>
+      <w:proofErr w:type="spellEnd"/>
+      <w:r>
+        <w:t xml:space="preserve"> wiki.</w:t>
       </w:r>
     </w:p>
     <w:p>
@@ -3323,7 +3553,15 @@
         <w:t>Controller.py</w:t>
       </w:r>
       <w:r>
-        <w:t xml:space="preserve">. This provides methods that the front end team use to interface with the model. </w:t>
+        <w:t xml:space="preserve">. This provides methods that the front end </w:t>
+      </w:r>
+      <w:proofErr w:type="gramStart"/>
+      <w:r>
+        <w:t>team use</w:t>
+      </w:r>
+      <w:proofErr w:type="gramEnd"/>
+      <w:r>
+        <w:t xml:space="preserve"> to interface with the model. </w:t>
       </w:r>
     </w:p>
     <w:p>
@@ -3389,16 +3627,42 @@
       <w:r>
         <w:t>/doc/</w:t>
       </w:r>
-      <w:hyperlink r:id="rId33" w:history="1">
-        <w:r>
-          <w:rPr>
-            <w:rStyle w:val="Hyperlink"/>
-          </w:rPr>
-          <w:t>wxPython documentation.docx</w:t>
-        </w:r>
-      </w:hyperlink>
-      <w:r>
-        <w:t xml:space="preserve"> to get started with wxPython and the front end code.</w:t>
+      <w:proofErr w:type="spellStart"/>
+      <w:r>
+        <w:fldChar w:fldCharType="begin"/>
+      </w:r>
+      <w:r>
+        <w:instrText>HYPERLINK "https://github.com/UCSD-TIES/DVS-Python/blob/master/doc/wxPython%20documentation.docx"</w:instrText>
+      </w:r>
+      <w:r>
+        <w:fldChar w:fldCharType="separate"/>
+      </w:r>
+      <w:r>
+        <w:rPr>
+          <w:rStyle w:val="Hyperlink"/>
+        </w:rPr>
+        <w:t>wxPython</w:t>
+      </w:r>
+      <w:proofErr w:type="spellEnd"/>
+      <w:r>
+        <w:rPr>
+          <w:rStyle w:val="Hyperlink"/>
+        </w:rPr>
+        <w:t xml:space="preserve"> documentation.docx</w:t>
+      </w:r>
+      <w:r>
+        <w:fldChar w:fldCharType="end"/>
+      </w:r>
+      <w:r>
+        <w:t xml:space="preserve"> to get started with </w:t>
+      </w:r>
+      <w:proofErr w:type="spellStart"/>
+      <w:r>
+        <w:t>wxPython</w:t>
+      </w:r>
+      <w:proofErr w:type="spellEnd"/>
+      <w:r>
+        <w:t xml:space="preserve"> and the front end code.</w:t>
       </w:r>
     </w:p>
     <w:p>
@@ -3430,258 +3694,370 @@
       </w:pPr>
       <w:r>
         <w:tab/>
-        <w:t xml:space="preserve">The Backend’s team files are all located in the /src folder of the team’s </w:t>
+        <w:t xml:space="preserve">The </w:t>
+      </w:r>
+      <w:proofErr w:type="spellStart"/>
+      <w:r>
+        <w:t>Backend’s</w:t>
+      </w:r>
+      <w:proofErr w:type="spellEnd"/>
+      <w:r>
+        <w:t xml:space="preserve"> team files are all located in the /</w:t>
+      </w:r>
+      <w:proofErr w:type="spellStart"/>
+      <w:r>
+        <w:t>src</w:t>
+      </w:r>
+      <w:proofErr w:type="spellEnd"/>
+      <w:r>
+        <w:t xml:space="preserve"> folder of the team’s </w:t>
+      </w:r>
+      <w:hyperlink r:id="rId33" w:history="1">
+        <w:proofErr w:type="spellStart"/>
+        <w:r>
+          <w:rPr>
+            <w:rStyle w:val="Hyperlink"/>
+          </w:rPr>
+          <w:t>github</w:t>
+        </w:r>
+        <w:proofErr w:type="spellEnd"/>
+        <w:r>
+          <w:rPr>
+            <w:rStyle w:val="Hyperlink"/>
+          </w:rPr>
+          <w:t xml:space="preserve"> repository</w:t>
+        </w:r>
+      </w:hyperlink>
+      <w:r>
+        <w:t xml:space="preserve">. The model files are the </w:t>
+      </w:r>
+      <w:proofErr w:type="gramStart"/>
+      <w:r>
+        <w:t>following(</w:t>
+      </w:r>
+      <w:proofErr w:type="gramEnd"/>
+      <w:r>
+        <w:t xml:space="preserve">from topmost in architecture to bottommost): </w:t>
+      </w:r>
+      <w:r>
+        <w:rPr>
+          <w:rStyle w:val="SubtleEmphasis"/>
+        </w:rPr>
+        <w:t>Patient.py</w:t>
+      </w:r>
+      <w:r>
+        <w:t xml:space="preserve">, </w:t>
+      </w:r>
+      <w:r>
+        <w:rPr>
+          <w:rStyle w:val="SubtleEmphasis"/>
+        </w:rPr>
+        <w:t xml:space="preserve">FacePhoto.py, </w:t>
+      </w:r>
+      <w:proofErr w:type="spellStart"/>
+      <w:r>
+        <w:rPr>
+          <w:rStyle w:val="SubtleEmphasis"/>
+        </w:rPr>
+        <w:t>HorizontalPhoto.py,VerticalPhoto.py</w:t>
+      </w:r>
+      <w:proofErr w:type="spellEnd"/>
+      <w:r>
+        <w:rPr>
+          <w:rStyle w:val="SubtleEmphasis"/>
+        </w:rPr>
+        <w:t>,</w:t>
+      </w:r>
+      <w:r>
+        <w:t xml:space="preserve"> and </w:t>
+      </w:r>
+      <w:r>
+        <w:rPr>
+          <w:rStyle w:val="SubtleEmphasis"/>
+        </w:rPr>
+        <w:t>Pupil.py</w:t>
+      </w:r>
+      <w:r>
+        <w:t xml:space="preserve">. </w:t>
+      </w:r>
+      <w:r>
+        <w:rPr>
+          <w:rStyle w:val="SubtleEmphasis"/>
+        </w:rPr>
+        <w:t>Controller.py</w:t>
+      </w:r>
+      <w:r>
+        <w:t xml:space="preserve"> provides the interface for the front end team to interface with the backend without needing to know implementation details.</w:t>
+      </w:r>
+      <w:r>
+        <w:t xml:space="preserve"> You’ll notice some other files, </w:t>
+      </w:r>
+      <w:r>
+        <w:rPr>
+          <w:rStyle w:val="SubtleEmphasis"/>
+        </w:rPr>
+        <w:t>eyeDetection.py</w:t>
+      </w:r>
+      <w:r>
+        <w:t xml:space="preserve">, and </w:t>
+      </w:r>
+      <w:r>
+        <w:rPr>
+          <w:rStyle w:val="SubtleEmphasis"/>
+        </w:rPr>
+        <w:t>eyeRemove.py</w:t>
+      </w:r>
+      <w:r>
+        <w:t xml:space="preserve">. Generally in our development we’ve found it easier to write a script to perform </w:t>
       </w:r>
       <w:hyperlink r:id="rId34" w:history="1">
         <w:r>
           <w:rPr>
             <w:rStyle w:val="Hyperlink"/>
           </w:rPr>
-          <w:t>github repository</w:t>
+          <w:t>CV</w:t>
         </w:r>
       </w:hyperlink>
       <w:r>
-        <w:t xml:space="preserve">. The model files are the following(from topmost in architecture to bottommost): </w:t>
-      </w:r>
+        <w:t xml:space="preserve"> detections and then, once we have that script working, to</w:t>
+      </w:r>
+      <w:hyperlink r:id="rId35" w:history="1">
+        <w:r>
+          <w:rPr>
+            <w:rStyle w:val="Hyperlink"/>
+          </w:rPr>
+          <w:t xml:space="preserve"> </w:t>
+        </w:r>
+        <w:proofErr w:type="spellStart"/>
+        <w:r>
+          <w:rPr>
+            <w:rStyle w:val="Hyperlink"/>
+          </w:rPr>
+          <w:t>refactor</w:t>
+        </w:r>
+        <w:proofErr w:type="spellEnd"/>
+      </w:hyperlink>
+      <w:r>
+        <w:t xml:space="preserve"> it into the Model structure. You may safely ignore these files without missing out on anything.</w:t>
+      </w:r>
+    </w:p>
+    <w:p>
+      <w:pPr>
+        <w:pStyle w:val="normal0"/>
+      </w:pPr>
+      <w:r>
+        <w:tab/>
+      </w:r>
+      <w:proofErr w:type="spellStart"/>
       <w:r>
         <w:rPr>
           <w:rStyle w:val="SubtleEmphasis"/>
         </w:rPr>
-        <w:t>Patient.py</w:t>
-      </w:r>
-      <w:r>
-        <w:t xml:space="preserve">, </w:t>
-      </w:r>
-      <w:r>
-        <w:rPr>
-          <w:rStyle w:val="SubtleEmphasis"/>
-        </w:rPr>
-        <w:t>FacePhoto.py, HorizontalPhoto.py,VerticalPhoto.py</w:t>
-      </w:r>
-      <w:r>
-        <w:rPr>
-          <w:rStyle w:val="SubtleEmphasis"/>
-        </w:rPr>
-        <w:t>,</w:t>
-      </w:r>
-      <w:r>
-        <w:t xml:space="preserve"> and </w:t>
-      </w:r>
-      <w:r>
-        <w:rPr>
-          <w:rStyle w:val="SubtleEmphasis"/>
-        </w:rPr>
-        <w:t>Pupil.py</w:t>
-      </w:r>
-      <w:r>
-        <w:t xml:space="preserve">. </w:t>
-      </w:r>
-      <w:r>
-        <w:rPr>
-          <w:rStyle w:val="SubtleEmphasis"/>
-        </w:rPr>
-        <w:t>Controller.py</w:t>
-      </w:r>
-      <w:r>
-        <w:t xml:space="preserve"> provides the interface for the front end team to interface with the backend without needing to know implementation details.</w:t>
-      </w:r>
-      <w:r>
-        <w:t xml:space="preserve"> You’ll notice some other files, </w:t>
-      </w:r>
-      <w:r>
-        <w:rPr>
-          <w:rStyle w:val="SubtleEmphasis"/>
-        </w:rPr>
-        <w:t>eyeDetection.py</w:t>
-      </w:r>
-      <w:r>
-        <w:t xml:space="preserve">, and </w:t>
-      </w:r>
-      <w:r>
-        <w:rPr>
-          <w:rStyle w:val="SubtleEmphasis"/>
-        </w:rPr>
-        <w:t>eyeRemove.py</w:t>
-      </w:r>
-      <w:r>
-        <w:t xml:space="preserve">. Generally in our development we’ve found it easier to write a script to perform </w:t>
-      </w:r>
-      <w:hyperlink r:id="rId35" w:history="1">
-        <w:r>
-          <w:rPr>
-            <w:rStyle w:val="Hyperlink"/>
-          </w:rPr>
-          <w:t>CV</w:t>
+        <w:t>Controller.py’s</w:t>
+      </w:r>
+      <w:proofErr w:type="spellEnd"/>
+      <w:r>
+        <w:t xml:space="preserve"> methods are fairly simple. They just call the relevant setters and getters in the model structure and do some error checking. There’</w:t>
+      </w:r>
+      <w:r>
+        <w:t>s a section at the bottom called</w:t>
+      </w:r>
+      <w:r>
+        <w:t xml:space="preserve"> testing that mimics calls the front end team will make to make it easier to debug the </w:t>
+      </w:r>
+      <w:proofErr w:type="spellStart"/>
+      <w:r>
+        <w:t>backend’s</w:t>
+      </w:r>
+      <w:proofErr w:type="spellEnd"/>
+      <w:r>
+        <w:t xml:space="preserve"> code without dealing with front end code. You may comment this out if you’re testing with the real GUI.</w:t>
+      </w:r>
+    </w:p>
+    <w:p>
+      <w:pPr>
+        <w:pStyle w:val="normal0"/>
+      </w:pPr>
+      <w:r>
+        <w:tab/>
+      </w:r>
+      <w:proofErr w:type="gramStart"/>
+      <w:r>
+        <w:t>Now, onto the model structure, the heart of the backend.</w:t>
+      </w:r>
+      <w:proofErr w:type="gramEnd"/>
+      <w:r>
+        <w:t xml:space="preserve"> Before you proceed you will want to take a look at the </w:t>
+      </w:r>
+      <w:hyperlink r:id="rId36" w:history="1">
+        <w:r>
+          <w:rPr>
+            <w:rStyle w:val="Hyperlink"/>
+          </w:rPr>
+          <w:t>class diagram</w:t>
         </w:r>
       </w:hyperlink>
       <w:r>
-        <w:t xml:space="preserve"> detections and then, once we have that script working, to</w:t>
-      </w:r>
-      <w:hyperlink r:id="rId36" w:history="1">
-        <w:r>
-          <w:rPr>
-            <w:rStyle w:val="Hyperlink"/>
-          </w:rPr>
-          <w:t xml:space="preserve"> refactor</w:t>
+        <w:t xml:space="preserve"> in the /doc folder so you can get yourself oriented. The structure is fairly simple: A </w:t>
+      </w:r>
+      <w:r>
+        <w:rPr>
+          <w:rFonts w:ascii="Courier New" w:hAnsi="Courier New" w:cs="Courier New"/>
+        </w:rPr>
+        <w:t>Patient</w:t>
+      </w:r>
+      <w:r>
+        <w:t xml:space="preserve"> has a</w:t>
+      </w:r>
+      <w:r>
+        <w:rPr>
+          <w:rFonts w:ascii="Courier New" w:hAnsi="Courier New" w:cs="Courier New"/>
+        </w:rPr>
+        <w:t xml:space="preserve"> </w:t>
+      </w:r>
+      <w:proofErr w:type="spellStart"/>
+      <w:r>
+        <w:rPr>
+          <w:rFonts w:ascii="Courier New" w:hAnsi="Courier New" w:cs="Courier New"/>
+        </w:rPr>
+        <w:t>HorizontalPhoto</w:t>
+      </w:r>
+      <w:proofErr w:type="spellEnd"/>
+      <w:r>
+        <w:rPr>
+          <w:rFonts w:ascii="Courier New" w:hAnsi="Courier New" w:cs="Courier New"/>
+        </w:rPr>
+        <w:t xml:space="preserve"> </w:t>
+      </w:r>
+      <w:r>
+        <w:t xml:space="preserve">and a </w:t>
+      </w:r>
+      <w:proofErr w:type="spellStart"/>
+      <w:r>
+        <w:rPr>
+          <w:rFonts w:ascii="Courier New" w:hAnsi="Courier New" w:cs="Courier New"/>
+        </w:rPr>
+        <w:t>VerticalPhoto</w:t>
+      </w:r>
+      <w:proofErr w:type="spellEnd"/>
+      <w:r>
+        <w:t xml:space="preserve"> both of which are </w:t>
+      </w:r>
+      <w:proofErr w:type="spellStart"/>
+      <w:r>
+        <w:rPr>
+          <w:rFonts w:ascii="Courier New" w:hAnsi="Courier New" w:cs="Courier New"/>
+        </w:rPr>
+        <w:t>FacePhoto</w:t>
+      </w:r>
+      <w:r>
+        <w:t>s</w:t>
+      </w:r>
+      <w:proofErr w:type="spellEnd"/>
+      <w:r>
+        <w:t xml:space="preserve">. Each </w:t>
+      </w:r>
+      <w:proofErr w:type="spellStart"/>
+      <w:r>
+        <w:rPr>
+          <w:rFonts w:ascii="Courier New" w:hAnsi="Courier New" w:cs="Courier New"/>
+        </w:rPr>
+        <w:t>FacePhoto</w:t>
+      </w:r>
+      <w:proofErr w:type="spellEnd"/>
+      <w:r>
+        <w:t xml:space="preserve"> can detect its own </w:t>
+      </w:r>
+      <w:r>
+        <w:rPr>
+          <w:rFonts w:ascii="Courier New" w:hAnsi="Courier New" w:cs="Courier New"/>
+        </w:rPr>
+        <w:t>Eye</w:t>
+      </w:r>
+      <w:r>
+        <w:t xml:space="preserve">s. Each </w:t>
+      </w:r>
+      <w:r>
+        <w:rPr>
+          <w:rFonts w:ascii="Courier New" w:hAnsi="Courier New" w:cs="Courier New"/>
+        </w:rPr>
+        <w:t>eye</w:t>
+      </w:r>
+      <w:r>
+        <w:t xml:space="preserve"> can detect its own </w:t>
+      </w:r>
+      <w:r>
+        <w:rPr>
+          <w:rFonts w:ascii="Courier New" w:hAnsi="Courier New" w:cs="Courier New"/>
+        </w:rPr>
+        <w:t xml:space="preserve">Pupil </w:t>
+      </w:r>
+      <w:r>
+        <w:t xml:space="preserve">and </w:t>
+      </w:r>
+      <w:hyperlink r:id="rId37" w:history="1">
+        <w:r>
+          <w:rPr>
+            <w:rStyle w:val="Hyperlink"/>
+          </w:rPr>
+          <w:t>sclera</w:t>
         </w:r>
       </w:hyperlink>
       <w:r>
-        <w:t xml:space="preserve"> it into the Model structure. You may safely ignore these files without missing out on anything.</w:t>
-      </w:r>
-    </w:p>
-    <w:p>
-      <w:pPr>
-        <w:pStyle w:val="normal0"/>
-      </w:pPr>
-      <w:r>
-        <w:tab/>
-      </w:r>
-      <w:r>
-        <w:rPr>
-          <w:rStyle w:val="SubtleEmphasis"/>
-        </w:rPr>
-        <w:t>Controller.py’s</w:t>
-      </w:r>
-      <w:r>
-        <w:t xml:space="preserve"> methods are fairly simple. They just call the relevant setters and getters in the model structure and do some error checking. There’</w:t>
-      </w:r>
-      <w:r>
-        <w:t>s a section at the bottom called</w:t>
-      </w:r>
-      <w:r>
-        <w:t xml:space="preserve"> testing that mimics calls the front end team will make to make it easier to debug the backend’s code without dealing with front end code. You may comment this out if you’re testing with the real GUI.</w:t>
-      </w:r>
-    </w:p>
-    <w:p>
-      <w:pPr>
-        <w:pStyle w:val="normal0"/>
-      </w:pPr>
-      <w:r>
-        <w:tab/>
-        <w:t xml:space="preserve">Now, onto the model structure, the heart of the backend. Before you proceed you will want to take a look at the </w:t>
-      </w:r>
-      <w:hyperlink r:id="rId37" w:history="1">
-        <w:r>
-          <w:rPr>
-            <w:rStyle w:val="Hyperlink"/>
-          </w:rPr>
-          <w:t>class diagram</w:t>
+        <w:rPr>
+          <w:rFonts w:ascii="Courier New" w:hAnsi="Courier New" w:cs="Courier New"/>
+        </w:rPr>
+        <w:t>.</w:t>
+      </w:r>
+      <w:r>
+        <w:t xml:space="preserve"> And a </w:t>
+      </w:r>
+      <w:r>
+        <w:rPr>
+          <w:rFonts w:ascii="Courier New" w:hAnsi="Courier New" w:cs="Courier New"/>
+        </w:rPr>
+        <w:t>Pupil</w:t>
+      </w:r>
+      <w:r>
+        <w:t xml:space="preserve"> can detect its own </w:t>
+      </w:r>
+      <w:hyperlink r:id="rId38" w:history="1">
+        <w:r>
+          <w:rPr>
+            <w:rStyle w:val="Hyperlink"/>
+          </w:rPr>
+          <w:t>crescent</w:t>
         </w:r>
       </w:hyperlink>
       <w:r>
-        <w:t xml:space="preserve"> in the /doc folder so you can get yourself oriented. The structure is fairly simple: A </w:t>
-      </w:r>
-      <w:r>
-        <w:rPr>
-          <w:rFonts w:ascii="Courier New" w:hAnsi="Courier New" w:cs="Courier New"/>
-        </w:rPr>
-        <w:t>Patient</w:t>
-      </w:r>
-      <w:r>
-        <w:t xml:space="preserve"> has a</w:t>
-      </w:r>
-      <w:r>
-        <w:rPr>
-          <w:rFonts w:ascii="Courier New" w:hAnsi="Courier New" w:cs="Courier New"/>
-        </w:rPr>
-        <w:t xml:space="preserve"> HorizontalPhoto </w:t>
-      </w:r>
-      <w:r>
-        <w:t xml:space="preserve">and a </w:t>
-      </w:r>
-      <w:r>
-        <w:rPr>
-          <w:rFonts w:ascii="Courier New" w:hAnsi="Courier New" w:cs="Courier New"/>
-        </w:rPr>
-        <w:t>VerticalPhoto</w:t>
-      </w:r>
-      <w:r>
-        <w:t xml:space="preserve"> both of which are </w:t>
-      </w:r>
-      <w:r>
-        <w:rPr>
-          <w:rFonts w:ascii="Courier New" w:hAnsi="Courier New" w:cs="Courier New"/>
-        </w:rPr>
-        <w:t>FacePhoto</w:t>
-      </w:r>
-      <w:r>
-        <w:t xml:space="preserve">s. Each </w:t>
-      </w:r>
-      <w:r>
-        <w:rPr>
-          <w:rFonts w:ascii="Courier New" w:hAnsi="Courier New" w:cs="Courier New"/>
-        </w:rPr>
-        <w:t>FacePhoto</w:t>
-      </w:r>
-      <w:r>
-        <w:t xml:space="preserve"> can detect its own </w:t>
-      </w:r>
-      <w:r>
-        <w:rPr>
-          <w:rFonts w:ascii="Courier New" w:hAnsi="Courier New" w:cs="Courier New"/>
-        </w:rPr>
-        <w:t>Eye</w:t>
-      </w:r>
-      <w:r>
-        <w:t xml:space="preserve">s. Each </w:t>
-      </w:r>
-      <w:r>
-        <w:rPr>
-          <w:rFonts w:ascii="Courier New" w:hAnsi="Courier New" w:cs="Courier New"/>
-        </w:rPr>
-        <w:t>eye</w:t>
-      </w:r>
-      <w:r>
-        <w:t xml:space="preserve"> can detect its own </w:t>
-      </w:r>
-      <w:r>
-        <w:rPr>
-          <w:rFonts w:ascii="Courier New" w:hAnsi="Courier New" w:cs="Courier New"/>
-        </w:rPr>
-        <w:t xml:space="preserve">Pupil </w:t>
-      </w:r>
-      <w:r>
-        <w:t xml:space="preserve">and </w:t>
-      </w:r>
-      <w:hyperlink r:id="rId38" w:history="1">
-        <w:r>
-          <w:rPr>
-            <w:rStyle w:val="Hyperlink"/>
-          </w:rPr>
-          <w:t>sclera</w:t>
-        </w:r>
-      </w:hyperlink>
-      <w:r>
-        <w:rPr>
-          <w:rFonts w:ascii="Courier New" w:hAnsi="Courier New" w:cs="Courier New"/>
-        </w:rPr>
-        <w:t>.</w:t>
-      </w:r>
-      <w:r>
-        <w:t xml:space="preserve"> And a </w:t>
-      </w:r>
-      <w:r>
-        <w:rPr>
-          <w:rFonts w:ascii="Courier New" w:hAnsi="Courier New" w:cs="Courier New"/>
-        </w:rPr>
-        <w:t>Pupil</w:t>
-      </w:r>
-      <w:r>
-        <w:t xml:space="preserve"> can detect its own </w:t>
-      </w:r>
-      <w:hyperlink r:id="rId39" w:history="1">
-        <w:r>
-          <w:rPr>
-            <w:rStyle w:val="Hyperlink"/>
-          </w:rPr>
-          <w:t>crescent</w:t>
-        </w:r>
-      </w:hyperlink>
-      <w:r>
-        <w:t xml:space="preserve">. You’ll notice that “region” is referenced a lot in the documentation and in the comments. This is not a python or openCV type. It’s just a placeholder we’ve left there to indicate that some sort of region should be stored. This may vary. For example eye regions are stored in a rectangle format, as </w:t>
-      </w:r>
-      <w:r>
-        <w:t xml:space="preserve">a tuple of four ints representing </w:t>
+        <w:t xml:space="preserve">. You’ll notice that “region” is referenced a lot in the documentation and in the comments. This is not a python or </w:t>
+      </w:r>
+      <w:proofErr w:type="spellStart"/>
+      <w:r>
+        <w:t>openCV</w:t>
+      </w:r>
+      <w:proofErr w:type="spellEnd"/>
+      <w:r>
+        <w:t xml:space="preserve"> type. It’s just a placeholder we’ve left there to indicate that some sort of region should be stored. This may vary. For example eye regions are stored in a rectangle format, as </w:t>
+      </w:r>
+      <w:r>
+        <w:t xml:space="preserve">a </w:t>
+      </w:r>
+      <w:proofErr w:type="spellStart"/>
+      <w:r>
+        <w:t>tuple</w:t>
+      </w:r>
+      <w:proofErr w:type="spellEnd"/>
+      <w:r>
+        <w:t xml:space="preserve"> of four </w:t>
+      </w:r>
+      <w:proofErr w:type="spellStart"/>
+      <w:r>
+        <w:t>ints</w:t>
+      </w:r>
+      <w:proofErr w:type="spellEnd"/>
+      <w:r>
+        <w:t xml:space="preserve"> representing </w:t>
       </w:r>
       <w:r>
         <w:rPr>
@@ -3812,32 +4188,88 @@
         <w:t xml:space="preserve">) </w:t>
       </w:r>
       <w:r>
-        <w:t xml:space="preserve">are the opposite corners of the rectangle. (Note: OpenCV and PIL deal with rectangles differently. PIL does not use opposite corners of the rectangle but instead </w:t>
+        <w:t xml:space="preserve">are the opposite corners of the rectangle. (Note: </w:t>
+      </w:r>
+      <w:proofErr w:type="spellStart"/>
+      <w:r>
+        <w:t>OpenCV</w:t>
+      </w:r>
+      <w:proofErr w:type="spellEnd"/>
+      <w:r>
+        <w:t xml:space="preserve"> and PIL deal with rectangles differently. PIL does not use opposite corners of the rectangle but instead </w:t>
       </w:r>
       <w:r>
         <w:rPr>
           <w:rFonts w:ascii="Courier New" w:hAnsi="Courier New" w:cs="Courier New"/>
         </w:rPr>
-        <w:t xml:space="preserve">(x,y,w,h). (x,y) </w:t>
+        <w:t>(</w:t>
+      </w:r>
+      <w:proofErr w:type="spellStart"/>
+      <w:r>
+        <w:rPr>
+          <w:rFonts w:ascii="Courier New" w:hAnsi="Courier New" w:cs="Courier New"/>
+        </w:rPr>
+        <w:t>x</w:t>
+      </w:r>
+      <w:proofErr w:type="gramStart"/>
+      <w:r>
+        <w:rPr>
+          <w:rFonts w:ascii="Courier New" w:hAnsi="Courier New" w:cs="Courier New"/>
+        </w:rPr>
+        <w:t>,y,w,h</w:t>
+      </w:r>
+      <w:proofErr w:type="spellEnd"/>
+      <w:proofErr w:type="gramEnd"/>
+      <w:r>
+        <w:rPr>
+          <w:rFonts w:ascii="Courier New" w:hAnsi="Courier New" w:cs="Courier New"/>
+        </w:rPr>
+        <w:t>). (</w:t>
+      </w:r>
+      <w:proofErr w:type="spellStart"/>
+      <w:proofErr w:type="gramStart"/>
+      <w:r>
+        <w:rPr>
+          <w:rFonts w:ascii="Courier New" w:hAnsi="Courier New" w:cs="Courier New"/>
+        </w:rPr>
+        <w:t>x,</w:t>
+      </w:r>
+      <w:proofErr w:type="gramEnd"/>
+      <w:r>
+        <w:rPr>
+          <w:rFonts w:ascii="Courier New" w:hAnsi="Courier New" w:cs="Courier New"/>
+        </w:rPr>
+        <w:t>y</w:t>
+      </w:r>
+      <w:proofErr w:type="spellEnd"/>
+      <w:r>
+        <w:rPr>
+          <w:rFonts w:ascii="Courier New" w:hAnsi="Courier New" w:cs="Courier New"/>
+        </w:rPr>
+        <w:t xml:space="preserve">) </w:t>
       </w:r>
       <w:r>
         <w:t xml:space="preserve">is the upper left corner of the rectangle. </w:t>
       </w:r>
+      <w:proofErr w:type="gramStart"/>
       <w:r>
         <w:rPr>
           <w:rFonts w:ascii="Courier New" w:hAnsi="Courier New" w:cs="Courier New"/>
         </w:rPr>
         <w:t>w</w:t>
       </w:r>
+      <w:proofErr w:type="gramEnd"/>
       <w:r>
         <w:t xml:space="preserve"> is width. </w:t>
       </w:r>
+      <w:proofErr w:type="gramStart"/>
       <w:r>
         <w:rPr>
           <w:rFonts w:ascii="Courier New" w:hAnsi="Courier New" w:cs="Courier New"/>
         </w:rPr>
         <w:t>h</w:t>
       </w:r>
+      <w:proofErr w:type="gramEnd"/>
       <w:r>
         <w:t xml:space="preserve"> is height.) </w:t>
       </w:r>
@@ -3869,7 +4301,15 @@
         <w:t xml:space="preserve">Pupil </w:t>
       </w:r>
       <w:r>
-        <w:t xml:space="preserve">and an </w:t>
+        <w:t xml:space="preserve">and </w:t>
+      </w:r>
+      <w:proofErr w:type="gramStart"/>
+      <w:r>
+        <w:t>an</w:t>
+      </w:r>
+      <w:proofErr w:type="gramEnd"/>
+      <w:r>
+        <w:t xml:space="preserve"> </w:t>
       </w:r>
       <w:r>
         <w:t>some blob-like region</w:t>
@@ -3899,22 +4339,44 @@
         <w:t>statements</w:t>
       </w:r>
       <w:r>
-        <w:t xml:space="preserve"> make sure to wrap them in an </w:t>
+        <w:t xml:space="preserve"> make sure to wrap them in </w:t>
+      </w:r>
+      <w:proofErr w:type="gramStart"/>
+      <w:r>
+        <w:t xml:space="preserve">an </w:t>
       </w:r>
       <w:r>
         <w:rPr>
           <w:rFonts w:ascii="Courier New" w:hAnsi="Courier New" w:cs="Courier New"/>
         </w:rPr>
-        <w:t>if DEBUG</w:t>
-      </w:r>
-      <w:r>
-        <w:t xml:space="preserve">. Be a bit careful though, occasionally an </w:t>
-      </w:r>
+        <w:t>if</w:t>
+      </w:r>
+      <w:proofErr w:type="gramEnd"/>
       <w:r>
         <w:rPr>
           <w:rFonts w:ascii="Courier New" w:hAnsi="Courier New" w:cs="Courier New"/>
         </w:rPr>
-        <w:t>if DEBUG</w:t>
+        <w:t xml:space="preserve"> DEBUG</w:t>
+      </w:r>
+      <w:r>
+        <w:t xml:space="preserve">. Be a bit careful though, occasionally </w:t>
+      </w:r>
+      <w:proofErr w:type="gramStart"/>
+      <w:r>
+        <w:t xml:space="preserve">an </w:t>
+      </w:r>
+      <w:r>
+        <w:rPr>
+          <w:rFonts w:ascii="Courier New" w:hAnsi="Courier New" w:cs="Courier New"/>
+        </w:rPr>
+        <w:t>if</w:t>
+      </w:r>
+      <w:proofErr w:type="gramEnd"/>
+      <w:r>
+        <w:rPr>
+          <w:rFonts w:ascii="Courier New" w:hAnsi="Courier New" w:cs="Courier New"/>
+        </w:rPr>
+        <w:t xml:space="preserve"> DEBUG</w:t>
       </w:r>
       <w:r>
         <w:t xml:space="preserve"> will wander before an else</w:t>
@@ -3951,8 +4413,13 @@
         <w:pStyle w:val="Heading2"/>
       </w:pPr>
       <w:bookmarkStart w:id="34" w:name="_Toc358820370"/>
-      <w:r>
-        <w:t>Github 101</w:t>
+      <w:proofErr w:type="spellStart"/>
+      <w:r>
+        <w:t>Github</w:t>
+      </w:r>
+      <w:proofErr w:type="spellEnd"/>
+      <w:r>
+        <w:t xml:space="preserve"> 101</w:t>
       </w:r>
       <w:bookmarkEnd w:id="34"/>
     </w:p>
@@ -3968,47 +4435,55 @@
       <w:r>
         <w:t xml:space="preserve">Our repository is </w:t>
       </w:r>
+      <w:hyperlink r:id="rId39" w:history="1">
+        <w:r>
+          <w:rPr>
+            <w:rStyle w:val="Hyperlink"/>
+          </w:rPr>
+          <w:t>here.</w:t>
+        </w:r>
+      </w:hyperlink>
+      <w:r>
+        <w:t xml:space="preserve"> You’ll need to be added as a </w:t>
+      </w:r>
       <w:hyperlink r:id="rId40" w:history="1">
         <w:r>
           <w:rPr>
             <w:rStyle w:val="Hyperlink"/>
           </w:rPr>
-          <w:t>here.</w:t>
+          <w:t>UCSD-TIES</w:t>
         </w:r>
       </w:hyperlink>
       <w:r>
-        <w:t xml:space="preserve"> You’ll need to be added as a </w:t>
+        <w:t xml:space="preserve"> member before you can edit the repo. </w:t>
+      </w:r>
+      <w:r>
+        <w:t xml:space="preserve">You can do that by asking your team leader to add you. They’ll either have the authority to do so or know who does. </w:t>
       </w:r>
       <w:hyperlink r:id="rId41" w:history="1">
         <w:r>
           <w:rPr>
             <w:rStyle w:val="Hyperlink"/>
           </w:rPr>
-          <w:t>UCSD-TIES</w:t>
+          <w:t>Here’s</w:t>
         </w:r>
       </w:hyperlink>
       <w:r>
-        <w:t xml:space="preserve"> member before you can edit the repo. </w:t>
-      </w:r>
-      <w:r>
-        <w:t xml:space="preserve">You can do that by asking your team leader to add you. They’ll either have the authority to do so or know who does. </w:t>
-      </w:r>
-      <w:hyperlink r:id="rId42" w:history="1">
-        <w:r>
-          <w:rPr>
-            <w:rStyle w:val="Hyperlink"/>
-          </w:rPr>
-          <w:t>Here’s</w:t>
-        </w:r>
-      </w:hyperlink>
-      <w:r>
         <w:t xml:space="preserve"> a nice </w:t>
       </w:r>
       <w:r>
         <w:t>tutorial</w:t>
       </w:r>
       <w:r>
-        <w:t xml:space="preserve"> on github basics. To start off clone the repository and make sure it’s working.</w:t>
+        <w:t xml:space="preserve"> on </w:t>
+      </w:r>
+      <w:proofErr w:type="spellStart"/>
+      <w:r>
+        <w:t>github</w:t>
+      </w:r>
+      <w:proofErr w:type="spellEnd"/>
+      <w:r>
+        <w:t xml:space="preserve"> basics. To start off clone the repository and make sure it’s working.</w:t>
       </w:r>
     </w:p>
     <w:p>
@@ -4304,7 +4779,15 @@
       </w:r>
       <w:bookmarkEnd w:id="38"/>
       <w:r>
-        <w:t xml:space="preserve"> (in the /doc folder on github)</w:t>
+        <w:t xml:space="preserve"> (in the /doc folder on </w:t>
+      </w:r>
+      <w:proofErr w:type="spellStart"/>
+      <w:r>
+        <w:t>github</w:t>
+      </w:r>
+      <w:proofErr w:type="spellEnd"/>
+      <w:r>
+        <w:t>)</w:t>
       </w:r>
     </w:p>
     <w:p>
@@ -4331,84 +4814,113 @@
       <w:r>
         <w:t xml:space="preserve">These are short descriptions of application functionality from the user’s perspective. They’re used in the </w:t>
       </w:r>
+      <w:hyperlink r:id="rId42" w:history="1">
+        <w:r>
+          <w:rPr>
+            <w:rStyle w:val="Hyperlink"/>
+          </w:rPr>
+          <w:t>Agile</w:t>
+        </w:r>
+      </w:hyperlink>
+      <w:r>
+        <w:t xml:space="preserve"> method of software engineering and are helpful to keep track of development progress and communicate with the client.</w:t>
+      </w:r>
+    </w:p>
+    <w:p>
+      <w:pPr>
+        <w:pStyle w:val="normal0"/>
+      </w:pPr>
+    </w:p>
+    <w:p>
+      <w:pPr>
+        <w:pStyle w:val="normal0"/>
+      </w:pPr>
+      <w:r>
+        <w:t>Description of User Stories</w:t>
+      </w:r>
+      <w:r>
+        <w:t xml:space="preserve">: </w:t>
+      </w:r>
       <w:hyperlink r:id="rId43" w:history="1">
         <w:r>
           <w:rPr>
             <w:rStyle w:val="Hyperlink"/>
           </w:rPr>
-          <w:t>Agile</w:t>
+          <w:t>http://www.mountaingoatsoftware.com/topics/user-stories</w:t>
         </w:r>
       </w:hyperlink>
-      <w:r>
-        <w:t xml:space="preserve"> method of software engineering and are helpful to keep track of development progress and communicate with the client.</w:t>
-      </w:r>
-    </w:p>
-    <w:p>
-      <w:pPr>
-        <w:pStyle w:val="normal0"/>
-      </w:pPr>
-    </w:p>
-    <w:p>
-      <w:pPr>
-        <w:pStyle w:val="normal0"/>
-      </w:pPr>
-      <w:r>
+    </w:p>
+    <w:p>
+      <w:pPr>
+        <w:pStyle w:val="Heading3"/>
+      </w:pPr>
+      <w:bookmarkStart w:id="41" w:name="_Toc358820374"/>
+      <w:r>
+        <w:t>Requirements</w:t>
+      </w:r>
+      <w:bookmarkEnd w:id="41"/>
+    </w:p>
+    <w:p>
+      <w:pPr>
+        <w:pStyle w:val="normal0"/>
+      </w:pPr>
+      <w:r>
+        <w:t>These are short descriptions of application functionality that the system needs to provide. They help narrow down user stories into actual coding/implementation strategies.</w:t>
+      </w:r>
+    </w:p>
+    <w:p>
+      <w:pPr>
+        <w:pStyle w:val="normal0"/>
+      </w:pPr>
+    </w:p>
+    <w:p>
+      <w:pPr>
+        <w:pStyle w:val="normal0"/>
         <w:rPr>
           <w:highlight w:val="yellow"/>
         </w:rPr>
-        <w:t>Description of User Stories</w:t>
-      </w:r>
-      <w:r>
-        <w:t xml:space="preserve">: </w:t>
-      </w:r>
-    </w:p>
-    <w:p>
-      <w:pPr>
-        <w:pStyle w:val="Heading3"/>
-      </w:pPr>
-      <w:bookmarkStart w:id="41" w:name="_Toc358820374"/>
-      <w:r>
-        <w:t>Requirements</w:t>
-      </w:r>
-      <w:bookmarkEnd w:id="41"/>
-    </w:p>
-    <w:p>
-      <w:pPr>
-        <w:pStyle w:val="normal0"/>
-      </w:pPr>
-      <w:r>
-        <w:t>These are short descriptions of application functionality that the system needs to provide. They help narrow down user stories into actual coding/implementation strategies.</w:t>
-      </w:r>
-    </w:p>
-    <w:p>
-      <w:pPr>
-        <w:pStyle w:val="normal0"/>
-      </w:pPr>
-    </w:p>
-    <w:p>
-      <w:pPr>
-        <w:pStyle w:val="normal0"/>
-        <w:rPr>
-          <w:highlight w:val="yellow"/>
-        </w:rPr>
-      </w:pPr>
-      <w:r>
-        <w:rPr>
-          <w:highlight w:val="yellow"/>
-        </w:rPr>
-        <w:t>Location on github:</w:t>
-      </w:r>
-    </w:p>
-    <w:p>
-      <w:pPr>
-        <w:pStyle w:val="normal0"/>
-      </w:pPr>
-      <w:r>
-        <w:rPr>
-          <w:highlight w:val="yellow"/>
-        </w:rPr>
+      </w:pPr>
+      <w:r>
+        <w:t xml:space="preserve">Location on </w:t>
+      </w:r>
+      <w:proofErr w:type="spellStart"/>
+      <w:r>
+        <w:t>github</w:t>
+      </w:r>
+      <w:proofErr w:type="spellEnd"/>
+      <w:r>
+        <w:t>:</w:t>
+      </w:r>
+      <w:r>
+        <w:t xml:space="preserve"> </w:t>
+      </w:r>
+      <w:hyperlink r:id="rId44" w:history="1">
+        <w:r>
+          <w:rPr>
+            <w:rStyle w:val="Hyperlink"/>
+          </w:rPr>
+          <w:t>https://github.com/UCSD-TIES/DVS-Python/blob/master/doc/Requirements.docx</w:t>
+        </w:r>
+      </w:hyperlink>
+    </w:p>
+    <w:p>
+      <w:pPr>
+        <w:pStyle w:val="normal0"/>
+      </w:pPr>
+      <w:r>
         <w:t>Description of Requirements:</w:t>
       </w:r>
+      <w:r>
+        <w:t xml:space="preserve"> </w:t>
+      </w:r>
+      <w:hyperlink r:id="rId45" w:history="1">
+        <w:r>
+          <w:rPr>
+            <w:rStyle w:val="Hyperlink"/>
+          </w:rPr>
+          <w:t>http://www.microtoolsinc.com/Howsrs.php</w:t>
+        </w:r>
+      </w:hyperlink>
     </w:p>
     <w:p>
       <w:pPr>
@@ -4429,78 +4941,110 @@
       <w:r>
         <w:t xml:space="preserve">This </w:t>
       </w:r>
-      <w:r>
+      <w:hyperlink r:id="rId46" w:history="1">
+        <w:r>
+          <w:rPr>
+            <w:rStyle w:val="Hyperlink"/>
+          </w:rPr>
+          <w:t>object-oriented</w:t>
+        </w:r>
+      </w:hyperlink>
+      <w:r>
+        <w:t xml:space="preserve"> diagram lists how classes interact, outlining </w:t>
+      </w:r>
+      <w:hyperlink r:id="rId47" w:history="1">
+        <w:r>
+          <w:rPr>
+            <w:rStyle w:val="Hyperlink"/>
+          </w:rPr>
+          <w:t>inheritance and composition</w:t>
+        </w:r>
+      </w:hyperlink>
+      <w:r>
+        <w:t xml:space="preserve"> relationships as well as listing the attributes and methods a class contains. If you get lost in the </w:t>
+      </w:r>
+      <w:proofErr w:type="spellStart"/>
+      <w:r>
+        <w:t>backend’s</w:t>
+      </w:r>
+      <w:proofErr w:type="spellEnd"/>
+      <w:r>
+        <w:t xml:space="preserve"> model, you should refer to this. Our diagram is written in standard </w:t>
+      </w:r>
+      <w:proofErr w:type="gramStart"/>
+      <w:r>
+        <w:t>UML</w:t>
+      </w:r>
+      <w:r>
+        <w:t>(</w:t>
+      </w:r>
+      <w:proofErr w:type="gramEnd"/>
+      <w:r>
+        <w:t>Unified Modeling Language)</w:t>
+      </w:r>
+      <w:r>
+        <w:t xml:space="preserve"> format for a </w:t>
+      </w:r>
+      <w:r>
+        <w:t>class diagram</w:t>
+      </w:r>
+      <w:r>
+        <w:t>.</w:t>
+      </w:r>
+    </w:p>
+    <w:p>
+      <w:pPr>
+        <w:pStyle w:val="normal0"/>
+      </w:pPr>
+    </w:p>
+    <w:p>
+      <w:pPr>
+        <w:pStyle w:val="normal0"/>
         <w:rPr>
           <w:highlight w:val="yellow"/>
         </w:rPr>
-        <w:t>object-oriented</w:t>
-      </w:r>
-      <w:r>
-        <w:t xml:space="preserve"> diagram lists how classes interact, outlining </w:t>
-      </w:r>
-      <w:r>
-        <w:rPr>
-          <w:highlight w:val="yellow"/>
-        </w:rPr>
-        <w:t>inheritance</w:t>
-      </w:r>
-      <w:r>
-        <w:t xml:space="preserve"> and </w:t>
-      </w:r>
-      <w:r>
-        <w:rPr>
-          <w:highlight w:val="yellow"/>
-        </w:rPr>
-        <w:t>composition</w:t>
-      </w:r>
-      <w:r>
-        <w:t xml:space="preserve"> relationships as well as listing the attributes and methods a class contains. If you get lost in the backend’s model, you should refer to this. Our diagram is written in standard </w:t>
-      </w:r>
-      <w:r>
-        <w:rPr>
-          <w:highlight w:val="yellow"/>
-        </w:rPr>
-        <w:t>UML</w:t>
-      </w:r>
-      <w:r>
-        <w:t xml:space="preserve"> format for a </w:t>
-      </w:r>
-      <w:r>
-        <w:t>class diagram</w:t>
-      </w:r>
-      <w:r>
-        <w:t>.</w:t>
-      </w:r>
-    </w:p>
-    <w:p>
-      <w:pPr>
-        <w:pStyle w:val="normal0"/>
-      </w:pPr>
-    </w:p>
-    <w:p>
-      <w:pPr>
-        <w:pStyle w:val="normal0"/>
-        <w:rPr>
-          <w:highlight w:val="yellow"/>
-        </w:rPr>
-      </w:pPr>
-      <w:r>
-        <w:rPr>
-          <w:highlight w:val="yellow"/>
-        </w:rPr>
-        <w:t>Location on github:</w:t>
-      </w:r>
-    </w:p>
-    <w:p>
-      <w:pPr>
-        <w:pStyle w:val="normal0"/>
-      </w:pPr>
-      <w:r>
-        <w:rPr>
-          <w:highlight w:val="yellow"/>
-        </w:rPr>
+      </w:pPr>
+      <w:r>
+        <w:t xml:space="preserve">Location on </w:t>
+      </w:r>
+      <w:proofErr w:type="spellStart"/>
+      <w:r>
+        <w:t>github</w:t>
+      </w:r>
+      <w:proofErr w:type="spellEnd"/>
+      <w:r>
+        <w:t>:</w:t>
+      </w:r>
+      <w:r>
+        <w:t xml:space="preserve"> </w:t>
+      </w:r>
+      <w:hyperlink r:id="rId48" w:history="1">
+        <w:r>
+          <w:rPr>
+            <w:rStyle w:val="Hyperlink"/>
+          </w:rPr>
+          <w:t>https://github.com/UCSD-TIES/DVS-Python/blob/master/doc/UML_Diagram_DVS.png</w:t>
+        </w:r>
+      </w:hyperlink>
+    </w:p>
+    <w:p>
+      <w:pPr>
+        <w:pStyle w:val="normal0"/>
+      </w:pPr>
+      <w:r>
         <w:t>Description of class diagram:</w:t>
       </w:r>
+      <w:r>
+        <w:t xml:space="preserve"> </w:t>
+      </w:r>
+      <w:hyperlink r:id="rId49" w:history="1">
+        <w:r>
+          <w:rPr>
+            <w:rStyle w:val="Hyperlink"/>
+          </w:rPr>
+          <w:t>http://www.ibm.com/developerworks/rational/library/content/RationalEdge/sep04/bell/</w:t>
+        </w:r>
+      </w:hyperlink>
     </w:p>
     <w:p>
       <w:pPr>
@@ -4513,6 +5057,9 @@
         <w:t>Links</w:t>
       </w:r>
       <w:bookmarkEnd w:id="45"/>
+      <w:r>
+        <w:t>/Quick Reference</w:t>
+      </w:r>
     </w:p>
     <w:p>
       <w:pPr>
@@ -4532,69 +5079,116 @@
     <w:p>
       <w:pPr>
         <w:pStyle w:val="normal0"/>
-        <w:rPr>
-          <w:highlight w:val="yellow"/>
-        </w:rPr>
-      </w:pPr>
-      <w:r>
-        <w:rPr>
-          <w:highlight w:val="yellow"/>
-        </w:rPr>
-        <w:t>Python Docs</w:t>
-      </w:r>
-    </w:p>
-    <w:p>
-      <w:pPr>
-        <w:pStyle w:val="normal0"/>
-        <w:rPr>
-          <w:highlight w:val="yellow"/>
-        </w:rPr>
-      </w:pPr>
-      <w:r>
-        <w:rPr>
-          <w:highlight w:val="yellow"/>
-        </w:rPr>
-        <w:t>OpenCV Docs</w:t>
-      </w:r>
-    </w:p>
-    <w:p>
-      <w:pPr>
-        <w:pStyle w:val="normal0"/>
-        <w:rPr>
-          <w:highlight w:val="yellow"/>
-        </w:rPr>
-      </w:pPr>
-      <w:r>
-        <w:rPr>
-          <w:highlight w:val="yellow"/>
-        </w:rPr>
-        <w:t>Short python/opencv talk</w:t>
-      </w:r>
-    </w:p>
-    <w:p>
-      <w:pPr>
-        <w:pStyle w:val="normal0"/>
-        <w:rPr>
-          <w:highlight w:val="yellow"/>
-        </w:rPr>
-      </w:pPr>
-      <w:r>
-        <w:rPr>
-          <w:highlight w:val="yellow"/>
-        </w:rPr>
-        <w:t>PIL Docs</w:t>
-      </w:r>
-    </w:p>
-    <w:p>
-      <w:pPr>
-        <w:pStyle w:val="normal0"/>
-      </w:pPr>
-      <w:r>
-        <w:rPr>
-          <w:highlight w:val="yellow"/>
-        </w:rPr>
-        <w:t>wxPython Docs</w:t>
-      </w:r>
+        <w:jc w:val="both"/>
+      </w:pPr>
+      <w:hyperlink r:id="rId50" w:history="1">
+        <w:r>
+          <w:rPr>
+            <w:rStyle w:val="Hyperlink"/>
+          </w:rPr>
+          <w:t>Python Docs</w:t>
+        </w:r>
+      </w:hyperlink>
+    </w:p>
+    <w:p>
+      <w:pPr>
+        <w:pStyle w:val="normal0"/>
+      </w:pPr>
+      <w:hyperlink r:id="rId51" w:history="1">
+        <w:proofErr w:type="spellStart"/>
+        <w:r>
+          <w:rPr>
+            <w:rStyle w:val="Hyperlink"/>
+          </w:rPr>
+          <w:t>OpenCV</w:t>
+        </w:r>
+        <w:proofErr w:type="spellEnd"/>
+        <w:r>
+          <w:rPr>
+            <w:rStyle w:val="Hyperlink"/>
+          </w:rPr>
+          <w:t xml:space="preserve"> Docs</w:t>
+        </w:r>
+      </w:hyperlink>
+      <w:r>
+        <w:t xml:space="preserve"> – Most of the docs are for C++ so generally you’ll have to </w:t>
+      </w:r>
+      <w:proofErr w:type="spellStart"/>
+      <w:r>
+        <w:t>ctrl+f</w:t>
+      </w:r>
+      <w:proofErr w:type="spellEnd"/>
+      <w:r>
+        <w:t xml:space="preserve"> for the python related parts or do some </w:t>
+      </w:r>
+      <w:proofErr w:type="spellStart"/>
+      <w:r>
+        <w:t>googling</w:t>
+      </w:r>
+      <w:proofErr w:type="spellEnd"/>
+    </w:p>
+    <w:p>
+      <w:pPr>
+        <w:pStyle w:val="normal0"/>
+      </w:pPr>
+      <w:hyperlink r:id="rId52" w:history="1">
+        <w:r>
+          <w:rPr>
+            <w:rStyle w:val="Hyperlink"/>
+          </w:rPr>
+          <w:t>Short python/</w:t>
+        </w:r>
+        <w:proofErr w:type="spellStart"/>
+        <w:r>
+          <w:rPr>
+            <w:rStyle w:val="Hyperlink"/>
+          </w:rPr>
+          <w:t>opencv</w:t>
+        </w:r>
+        <w:proofErr w:type="spellEnd"/>
+        <w:r>
+          <w:rPr>
+            <w:rStyle w:val="Hyperlink"/>
+          </w:rPr>
+          <w:t xml:space="preserve"> talk</w:t>
+        </w:r>
+      </w:hyperlink>
+    </w:p>
+    <w:p>
+      <w:pPr>
+        <w:pStyle w:val="normal0"/>
+      </w:pPr>
+      <w:hyperlink r:id="rId53" w:history="1">
+        <w:r>
+          <w:rPr>
+            <w:rStyle w:val="Hyperlink"/>
+          </w:rPr>
+          <w:t>PIL Docs</w:t>
+        </w:r>
+      </w:hyperlink>
+    </w:p>
+    <w:p>
+      <w:pPr>
+        <w:pStyle w:val="normal0"/>
+      </w:pPr>
+      <w:hyperlink r:id="rId54" w:history="1">
+        <w:proofErr w:type="spellStart"/>
+        <w:proofErr w:type="gramStart"/>
+        <w:r>
+          <w:rPr>
+            <w:rStyle w:val="Hyperlink"/>
+          </w:rPr>
+          <w:t>wxPython</w:t>
+        </w:r>
+        <w:proofErr w:type="spellEnd"/>
+        <w:proofErr w:type="gramEnd"/>
+        <w:r>
+          <w:rPr>
+            <w:rStyle w:val="Hyperlink"/>
+          </w:rPr>
+          <w:t xml:space="preserve"> Docs</w:t>
+        </w:r>
+      </w:hyperlink>
     </w:p>
     <w:p>
       <w:pPr>
@@ -4619,56 +5213,56 @@
     <w:p>
       <w:pPr>
         <w:pStyle w:val="normal0"/>
-        <w:rPr>
-          <w:highlight w:val="yellow"/>
-        </w:rPr>
-      </w:pPr>
-      <w:r>
-        <w:rPr>
-          <w:highlight w:val="yellow"/>
-        </w:rPr>
-        <w:t>IDLE</w:t>
-      </w:r>
-    </w:p>
-    <w:p>
-      <w:pPr>
-        <w:pStyle w:val="normal0"/>
-        <w:rPr>
-          <w:highlight w:val="yellow"/>
-        </w:rPr>
-      </w:pPr>
-      <w:r>
-        <w:rPr>
-          <w:highlight w:val="yellow"/>
-        </w:rPr>
-        <w:t>VIM</w:t>
-      </w:r>
-    </w:p>
-    <w:p>
-      <w:pPr>
-        <w:pStyle w:val="normal0"/>
-        <w:rPr>
-          <w:highlight w:val="yellow"/>
-        </w:rPr>
-      </w:pPr>
-      <w:r>
-        <w:rPr>
-          <w:highlight w:val="yellow"/>
-        </w:rPr>
-        <w:t>PyDev</w:t>
-      </w:r>
-    </w:p>
-    <w:p>
-      <w:pPr>
-        <w:pStyle w:val="normal0"/>
-      </w:pPr>
-      <w:r>
-        <w:rPr>
-          <w:highlight w:val="yellow"/>
-        </w:rPr>
-        <w:lastRenderedPageBreak/>
-        <w:t>Sublime</w:t>
-      </w:r>
+      </w:pPr>
+      <w:hyperlink r:id="rId55" w:history="1">
+        <w:r>
+          <w:rPr>
+            <w:rStyle w:val="Hyperlink"/>
+          </w:rPr>
+          <w:t>IDLE</w:t>
+        </w:r>
+      </w:hyperlink>
+    </w:p>
+    <w:p>
+      <w:pPr>
+        <w:pStyle w:val="normal0"/>
+      </w:pPr>
+      <w:hyperlink r:id="rId56" w:history="1">
+        <w:r>
+          <w:rPr>
+            <w:rStyle w:val="Hyperlink"/>
+          </w:rPr>
+          <w:t>Vim</w:t>
+        </w:r>
+      </w:hyperlink>
+    </w:p>
+    <w:p>
+      <w:pPr>
+        <w:pStyle w:val="normal0"/>
+      </w:pPr>
+      <w:hyperlink r:id="rId57" w:history="1">
+        <w:proofErr w:type="spellStart"/>
+        <w:r>
+          <w:rPr>
+            <w:rStyle w:val="Hyperlink"/>
+          </w:rPr>
+          <w:t>PyDev</w:t>
+        </w:r>
+        <w:proofErr w:type="spellEnd"/>
+      </w:hyperlink>
+    </w:p>
+    <w:p>
+      <w:pPr>
+        <w:pStyle w:val="normal0"/>
+      </w:pPr>
+      <w:hyperlink r:id="rId58" w:history="1">
+        <w:r>
+          <w:rPr>
+            <w:rStyle w:val="Hyperlink"/>
+          </w:rPr>
+          <w:t>Sublime</w:t>
+        </w:r>
+      </w:hyperlink>
     </w:p>
     <w:p>
       <w:pPr>
@@ -4680,68 +5274,91 @@
         <w:pStyle w:val="Heading3"/>
       </w:pPr>
       <w:bookmarkStart w:id="48" w:name="_Toc358820379"/>
+      <w:proofErr w:type="spellStart"/>
       <w:r>
         <w:t>Git</w:t>
       </w:r>
       <w:bookmarkEnd w:id="48"/>
-    </w:p>
-    <w:p>
-      <w:pPr>
-        <w:pStyle w:val="normal0"/>
-      </w:pPr>
-    </w:p>
-    <w:p>
-      <w:pPr>
-        <w:pStyle w:val="normal0"/>
-        <w:rPr>
-          <w:highlight w:val="yellow"/>
-        </w:rPr>
-      </w:pPr>
-      <w:r>
-        <w:rPr>
-          <w:highlight w:val="yellow"/>
-        </w:rPr>
-        <w:t>UCSD-TIES Organization Page</w:t>
-      </w:r>
-    </w:p>
-    <w:p>
-      <w:pPr>
-        <w:pStyle w:val="normal0"/>
-        <w:rPr>
-          <w:highlight w:val="yellow"/>
-        </w:rPr>
-      </w:pPr>
-      <w:r>
-        <w:rPr>
-          <w:highlight w:val="yellow"/>
-        </w:rPr>
-        <w:t>Our repository</w:t>
-      </w:r>
-    </w:p>
-    <w:p>
-      <w:pPr>
-        <w:pStyle w:val="normal0"/>
-        <w:rPr>
-          <w:highlight w:val="yellow"/>
-        </w:rPr>
-      </w:pPr>
-      <w:r>
-        <w:rPr>
-          <w:highlight w:val="yellow"/>
-        </w:rPr>
-        <w:t>Explanation of Git</w:t>
-      </w:r>
-    </w:p>
-    <w:p>
-      <w:pPr>
-        <w:pStyle w:val="normal0"/>
-      </w:pPr>
-      <w:r>
-        <w:rPr>
-          <w:highlight w:val="yellow"/>
-        </w:rPr>
-        <w:t>Overview of Git Commands</w:t>
-      </w:r>
+      <w:proofErr w:type="spellEnd"/>
+    </w:p>
+    <w:p>
+      <w:pPr>
+        <w:pStyle w:val="normal0"/>
+      </w:pPr>
+    </w:p>
+    <w:p>
+      <w:pPr>
+        <w:pStyle w:val="normal0"/>
+      </w:pPr>
+      <w:hyperlink r:id="rId59" w:history="1">
+        <w:r>
+          <w:rPr>
+            <w:rStyle w:val="Hyperlink"/>
+          </w:rPr>
+          <w:t>UCSD-TIES Organization Page</w:t>
+        </w:r>
+      </w:hyperlink>
+    </w:p>
+    <w:p>
+      <w:pPr>
+        <w:pStyle w:val="normal0"/>
+      </w:pPr>
+      <w:hyperlink r:id="rId60" w:history="1">
+        <w:r>
+          <w:rPr>
+            <w:rStyle w:val="Hyperlink"/>
+          </w:rPr>
+          <w:t>Our repository</w:t>
+        </w:r>
+      </w:hyperlink>
+    </w:p>
+    <w:p>
+      <w:pPr>
+        <w:pStyle w:val="normal0"/>
+      </w:pPr>
+      <w:hyperlink r:id="rId61" w:history="1">
+        <w:r>
+          <w:rPr>
+            <w:rStyle w:val="Hyperlink"/>
+          </w:rPr>
+          <w:t xml:space="preserve">Explanation of </w:t>
+        </w:r>
+        <w:proofErr w:type="spellStart"/>
+        <w:r>
+          <w:rPr>
+            <w:rStyle w:val="Hyperlink"/>
+          </w:rPr>
+          <w:t>Git</w:t>
+        </w:r>
+        <w:proofErr w:type="spellEnd"/>
+      </w:hyperlink>
+    </w:p>
+    <w:p>
+      <w:pPr>
+        <w:pStyle w:val="normal0"/>
+      </w:pPr>
+      <w:hyperlink r:id="rId62" w:history="1">
+        <w:r>
+          <w:rPr>
+            <w:rStyle w:val="Hyperlink"/>
+          </w:rPr>
+          <w:t xml:space="preserve">Overview of </w:t>
+        </w:r>
+        <w:proofErr w:type="spellStart"/>
+        <w:r>
+          <w:rPr>
+            <w:rStyle w:val="Hyperlink"/>
+          </w:rPr>
+          <w:t>Git</w:t>
+        </w:r>
+        <w:proofErr w:type="spellEnd"/>
+        <w:r>
+          <w:rPr>
+            <w:rStyle w:val="Hyperlink"/>
+          </w:rPr>
+          <w:t xml:space="preserve"> Commands</w:t>
+        </w:r>
+      </w:hyperlink>
     </w:p>
     <w:p>
       <w:pPr>
@@ -4767,12 +5384,14 @@
       <w:pPr>
         <w:pStyle w:val="normal0"/>
       </w:pPr>
-      <w:r>
-        <w:rPr>
-          <w:highlight w:val="yellow"/>
-        </w:rPr>
-        <w:t>Source of the algorithm we’re currently using</w:t>
-      </w:r>
+      <w:hyperlink r:id="rId63" w:history="1">
+        <w:r>
+          <w:rPr>
+            <w:rStyle w:val="Hyperlink"/>
+          </w:rPr>
+          <w:t>Source of the algorithm we’re currently using</w:t>
+        </w:r>
+      </w:hyperlink>
     </w:p>
     <w:p>
       <w:pPr>
@@ -4795,41 +5414,15 @@
     <w:p>
       <w:pPr>
         <w:pStyle w:val="normal0"/>
-        <w:rPr>
-          <w:highlight w:val="yellow"/>
-        </w:rPr>
-      </w:pPr>
-      <w:r>
-        <w:rPr>
-          <w:highlight w:val="yellow"/>
-        </w:rPr>
-        <w:t>Source of the algorithm we’re currently using</w:t>
-      </w:r>
-    </w:p>
-    <w:p>
-      <w:pPr>
-        <w:pStyle w:val="normal0"/>
-        <w:rPr>
-          <w:highlight w:val="yellow"/>
-        </w:rPr>
-      </w:pPr>
-      <w:r>
-        <w:rPr>
-          <w:highlight w:val="yellow"/>
-        </w:rPr>
-        <w:t>Other algorithm</w:t>
-      </w:r>
-    </w:p>
-    <w:p>
-      <w:pPr>
-        <w:pStyle w:val="normal0"/>
-      </w:pPr>
-      <w:r>
-        <w:rPr>
-          <w:highlight w:val="yellow"/>
-        </w:rPr>
-        <w:t>Other algorithm</w:t>
-      </w:r>
+      </w:pPr>
+      <w:hyperlink r:id="rId64" w:history="1">
+        <w:r>
+          <w:rPr>
+            <w:rStyle w:val="Hyperlink"/>
+          </w:rPr>
+          <w:t>Source of the algorithm we’re currently using</w:t>
+        </w:r>
+      </w:hyperlink>
     </w:p>
     <w:p>
       <w:pPr>
@@ -4847,27 +5440,23 @@
     <w:p>
       <w:pPr>
         <w:pStyle w:val="normal0"/>
-        <w:rPr>
-          <w:highlight w:val="yellow"/>
-        </w:rPr>
-      </w:pPr>
-      <w:r>
-        <w:rPr>
-          <w:highlight w:val="yellow"/>
-        </w:rPr>
-        <w:t>Color detection in openCV</w:t>
-      </w:r>
-    </w:p>
-    <w:p>
-      <w:pPr>
-        <w:pStyle w:val="normal0"/>
-      </w:pPr>
-      <w:r>
-        <w:rPr>
-          <w:highlight w:val="yellow"/>
-        </w:rPr>
-        <w:t>Blob detection in openCV</w:t>
-      </w:r>
+      </w:pPr>
+      <w:hyperlink r:id="rId65" w:history="1">
+        <w:r>
+          <w:rPr>
+            <w:rStyle w:val="Hyperlink"/>
+          </w:rPr>
+          <w:t xml:space="preserve">Color detection in </w:t>
+        </w:r>
+        <w:proofErr w:type="spellStart"/>
+        <w:r>
+          <w:rPr>
+            <w:rStyle w:val="Hyperlink"/>
+          </w:rPr>
+          <w:t>openCV</w:t>
+        </w:r>
+        <w:proofErr w:type="spellEnd"/>
+      </w:hyperlink>
     </w:p>
     <w:p>
       <w:pPr>
@@ -4892,97 +5481,93 @@
     <w:p>
       <w:pPr>
         <w:pStyle w:val="normal0"/>
-        <w:rPr>
-          <w:highlight w:val="yellow"/>
-        </w:rPr>
-      </w:pPr>
-      <w:r>
-        <w:rPr>
-          <w:highlight w:val="yellow"/>
-        </w:rPr>
-        <w:t>Model View Controller (MVC)</w:t>
-      </w:r>
-    </w:p>
-    <w:p>
-      <w:pPr>
-        <w:pStyle w:val="normal0"/>
-        <w:rPr>
-          <w:highlight w:val="yellow"/>
-        </w:rPr>
-      </w:pPr>
-      <w:r>
-        <w:rPr>
-          <w:highlight w:val="yellow"/>
-        </w:rPr>
-        <w:t>Agile</w:t>
-      </w:r>
-    </w:p>
-    <w:p>
-      <w:pPr>
-        <w:pStyle w:val="normal0"/>
-        <w:rPr>
-          <w:highlight w:val="yellow"/>
-        </w:rPr>
-      </w:pPr>
-      <w:r>
-        <w:rPr>
-          <w:highlight w:val="yellow"/>
-        </w:rPr>
-        <w:t>Scrum</w:t>
-      </w:r>
-    </w:p>
-    <w:p>
-      <w:pPr>
-        <w:pStyle w:val="normal0"/>
-        <w:rPr>
-          <w:highlight w:val="yellow"/>
-        </w:rPr>
-      </w:pPr>
-      <w:r>
-        <w:rPr>
-          <w:highlight w:val="yellow"/>
-        </w:rPr>
-        <w:t>Refactoring</w:t>
-      </w:r>
-    </w:p>
-    <w:p>
-      <w:pPr>
-        <w:pStyle w:val="normal0"/>
-        <w:rPr>
-          <w:highlight w:val="yellow"/>
-        </w:rPr>
-      </w:pPr>
-      <w:r>
-        <w:rPr>
-          <w:highlight w:val="yellow"/>
-        </w:rPr>
-        <w:t>User Stories</w:t>
-      </w:r>
-    </w:p>
-    <w:p>
-      <w:pPr>
-        <w:pStyle w:val="normal0"/>
-        <w:rPr>
-          <w:highlight w:val="yellow"/>
-        </w:rPr>
-      </w:pPr>
-      <w:r>
-        <w:rPr>
-          <w:highlight w:val="yellow"/>
-        </w:rPr>
-        <w:t>Requirements</w:t>
-      </w:r>
-    </w:p>
-    <w:p>
-      <w:pPr>
-        <w:pStyle w:val="normal0"/>
-      </w:pPr>
-      <w:r>
-        <w:rPr>
-          <w:highlight w:val="yellow"/>
-        </w:rPr>
-        <w:t>Class Diagram</w:t>
-      </w:r>
+      </w:pPr>
+      <w:hyperlink r:id="rId66" w:history="1">
+        <w:r>
+          <w:rPr>
+            <w:rStyle w:val="Hyperlink"/>
+          </w:rPr>
+          <w:t>Model View Controller (MVC)</w:t>
+        </w:r>
+      </w:hyperlink>
+    </w:p>
+    <w:p>
+      <w:pPr>
+        <w:pStyle w:val="normal0"/>
+      </w:pPr>
+      <w:hyperlink r:id="rId67" w:history="1">
+        <w:r>
+          <w:rPr>
+            <w:rStyle w:val="Hyperlink"/>
+          </w:rPr>
+          <w:t>Agile</w:t>
+        </w:r>
+      </w:hyperlink>
+    </w:p>
+    <w:p>
+      <w:pPr>
+        <w:pStyle w:val="normal0"/>
+      </w:pPr>
+      <w:hyperlink r:id="rId68" w:history="1">
+        <w:r>
+          <w:rPr>
+            <w:rStyle w:val="Hyperlink"/>
+          </w:rPr>
+          <w:t>Scrum</w:t>
+        </w:r>
+      </w:hyperlink>
+    </w:p>
+    <w:p>
+      <w:pPr>
+        <w:pStyle w:val="normal0"/>
+      </w:pPr>
+      <w:hyperlink r:id="rId69" w:history="1">
+        <w:r>
+          <w:rPr>
+            <w:rStyle w:val="Hyperlink"/>
+          </w:rPr>
+          <w:t>Refactoring</w:t>
+        </w:r>
+      </w:hyperlink>
+    </w:p>
+    <w:p>
+      <w:pPr>
+        <w:pStyle w:val="normal0"/>
+      </w:pPr>
+      <w:hyperlink r:id="rId70" w:history="1">
+        <w:r>
+          <w:rPr>
+            <w:rStyle w:val="Hyperlink"/>
+          </w:rPr>
+          <w:t>User Stories</w:t>
+        </w:r>
+      </w:hyperlink>
+    </w:p>
+    <w:p>
+      <w:pPr>
+        <w:pStyle w:val="normal0"/>
+      </w:pPr>
+      <w:hyperlink r:id="rId71" w:history="1">
+        <w:r>
+          <w:rPr>
+            <w:rStyle w:val="Hyperlink"/>
+          </w:rPr>
+          <w:t>Requirements</w:t>
+        </w:r>
+      </w:hyperlink>
+    </w:p>
+    <w:p>
+      <w:pPr>
+        <w:pStyle w:val="normal0"/>
+      </w:pPr>
+      <w:hyperlink r:id="rId72" w:history="1">
+        <w:r>
+          <w:rPr>
+            <w:rStyle w:val="Hyperlink"/>
+          </w:rPr>
+          <w:t>Class Diagram</w:t>
+        </w:r>
+      </w:hyperlink>
     </w:p>
     <w:p>
       <w:pPr>
@@ -5009,59 +5594,92 @@
     <w:p>
       <w:pPr>
         <w:pStyle w:val="normal0"/>
-        <w:rPr>
-          <w:highlight w:val="yellow"/>
-        </w:rPr>
-      </w:pPr>
-      <w:r>
-        <w:rPr>
-          <w:highlight w:val="yellow"/>
-        </w:rPr>
-        <w:t>Eye Structures</w:t>
-      </w:r>
-    </w:p>
-    <w:p>
-      <w:pPr>
-        <w:pStyle w:val="normal0"/>
-        <w:rPr>
-          <w:highlight w:val="yellow"/>
-        </w:rPr>
-      </w:pPr>
-      <w:r>
-        <w:rPr>
-          <w:highlight w:val="yellow"/>
-        </w:rPr>
-        <w:t>Sclera</w:t>
-      </w:r>
-    </w:p>
-    <w:p>
-      <w:pPr>
-        <w:pStyle w:val="normal0"/>
-        <w:rPr>
-          <w:highlight w:val="yellow"/>
-        </w:rPr>
-      </w:pPr>
-      <w:r>
-        <w:rPr>
-          <w:highlight w:val="yellow"/>
-        </w:rPr>
-        <w:t>Crescent</w:t>
-      </w:r>
-    </w:p>
-    <w:p>
-      <w:pPr>
-        <w:pStyle w:val="normal0"/>
-      </w:pPr>
-      <w:r>
-        <w:rPr>
-          <w:highlight w:val="yellow"/>
-        </w:rPr>
+      </w:pPr>
+      <w:hyperlink r:id="rId73" w:history="1">
+        <w:r>
+          <w:rPr>
+            <w:rStyle w:val="Hyperlink"/>
+          </w:rPr>
+          <w:t>Eye Structures</w:t>
+        </w:r>
+      </w:hyperlink>
+    </w:p>
+    <w:p>
+      <w:pPr>
+        <w:pStyle w:val="normal0"/>
+      </w:pPr>
+      <w:hyperlink r:id="rId74" w:history="1">
+        <w:r>
+          <w:rPr>
+            <w:rStyle w:val="Hyperlink"/>
+          </w:rPr>
+          <w:t>Sclera</w:t>
+        </w:r>
+      </w:hyperlink>
+    </w:p>
+    <w:p>
+      <w:pPr>
+        <w:pStyle w:val="normal0"/>
+      </w:pPr>
+      <w:hyperlink r:id="rId75" w:history="1">
+        <w:r>
+          <w:rPr>
+            <w:rStyle w:val="Hyperlink"/>
+          </w:rPr>
+          <w:t xml:space="preserve">Concepts behind the </w:t>
+        </w:r>
+        <w:proofErr w:type="gramStart"/>
+        <w:r>
+          <w:rPr>
+            <w:rStyle w:val="Hyperlink"/>
+          </w:rPr>
+          <w:t>project(</w:t>
+        </w:r>
+        <w:proofErr w:type="gramEnd"/>
+        <w:r>
+          <w:rPr>
+            <w:rStyle w:val="Hyperlink"/>
+          </w:rPr>
+          <w:t>.</w:t>
+        </w:r>
+        <w:proofErr w:type="spellStart"/>
+        <w:r>
+          <w:rPr>
+            <w:rStyle w:val="Hyperlink"/>
+          </w:rPr>
+          <w:t>ppt</w:t>
+        </w:r>
+        <w:proofErr w:type="spellEnd"/>
+        <w:r>
+          <w:rPr>
+            <w:rStyle w:val="Hyperlink"/>
+          </w:rPr>
+          <w:t>)</w:t>
+        </w:r>
+      </w:hyperlink>
+    </w:p>
+    <w:p>
+      <w:pPr>
+        <w:pStyle w:val="normal0"/>
+      </w:pPr>
+      <w:r>
         <w:t>ROI</w:t>
       </w:r>
+      <w:r>
+        <w:t xml:space="preserve"> – Stands for Region of Interest. It represents the portion of the photo that </w:t>
+      </w:r>
+      <w:proofErr w:type="spellStart"/>
+      <w:r>
+        <w:t>OpenCV</w:t>
+      </w:r>
+      <w:proofErr w:type="spellEnd"/>
+      <w:r>
+        <w:t xml:space="preserve"> will be working on when you give it commands. You can set and reset this manually.</w:t>
+      </w:r>
     </w:p>
     <w:sectPr>
-      <w:headerReference w:type="default" r:id="rId44"/>
-      <w:footerReference w:type="default" r:id="rId45"/>
+      <w:headerReference w:type="default" r:id="rId76"/>
+      <w:footerReference w:type="default" r:id="rId77"/>
       <w:pgSz w:w="12240" w:h="15840"/>
       <w:pgMar w:top="1440" w:right="1440" w:bottom="1440" w:left="1440" w:header="720" w:footer="720" w:gutter="0"/>
       <w:cols w:space="720"/>
@@ -5132,7 +5750,13 @@
       <w:rPr>
         <w:rFonts w:ascii="Trebuchet MS" w:eastAsia="Trebuchet MS" w:hAnsi="Trebuchet MS" w:cs="Trebuchet MS"/>
       </w:rPr>
-      <w:t xml:space="preserve"> 06/12/13</w:t>
+      <w:t xml:space="preserve"> 08/21</w:t>
+    </w:r>
+    <w:r>
+      <w:rPr>
+        <w:rFonts w:ascii="Trebuchet MS" w:eastAsia="Trebuchet MS" w:hAnsi="Trebuchet MS" w:cs="Trebuchet MS"/>
+      </w:rPr>
+      <w:t>/13</w:t>
     </w:r>
   </w:p>
 </w:ftr>
@@ -5175,7 +5799,7 @@
         <w:rPr>
           <w:noProof/>
         </w:rPr>
-        <w:t>8</w:t>
+        <w:t>1</w:t>
       </w:r>
     </w:fldSimple>
   </w:p>
@@ -6695,7 +7319,7 @@
 </file>
 
 <file path=customXml/itemProps1.xml><?xml version="1.0" encoding="utf-8"?>
-<ds:datastoreItem xmlns:ds="http://schemas.openxmlformats.org/officeDocument/2006/customXml" ds:itemID="{BE010A6D-F10C-440E-BAE5-DD521C0779A8}">
+<ds:datastoreItem xmlns:ds="http://schemas.openxmlformats.org/officeDocument/2006/customXml" ds:itemID="{40939BF1-02DF-4920-BD99-5F8F02E3B802}">
   <ds:schemaRefs>
     <ds:schemaRef ds:uri="http://schemas.openxmlformats.org/officeDocument/2006/bibliography"/>
   </ds:schemaRefs>

</xml_diff>